<commit_message>
building basic game framework
details in gdd
</commit_message>
<xml_diff>
--- a/Docs/GDD Catapult Fragment 1.docx
+++ b/Docs/GDD Catapult Fragment 1.docx
@@ -2062,6 +2062,7 @@
               <w14:uncheckedState w14:val="2610" w14:font="MS Gothic"/>
             </w14:checkbox>
           </w:sdtPr>
+          <w:sdtEndPr/>
           <w:sdtContent>
             <w:tc>
               <w:tcPr>
@@ -2106,6 +2107,9 @@
             <w:pPr>
               <w:cnfStyle w:val="000000000000" w:firstRow="0" w:lastRow="0" w:firstColumn="0" w:lastColumn="0" w:oddVBand="0" w:evenVBand="0" w:oddHBand="0" w:evenHBand="0" w:firstRowFirstColumn="0" w:firstRowLastColumn="0" w:lastRowFirstColumn="0" w:lastRowLastColumn="0"/>
             </w:pPr>
+            <w:r>
+              <w:t>9/04/13</w:t>
+            </w:r>
           </w:p>
         </w:tc>
         <w:tc>
@@ -2118,17 +2122,35 @@
             </w:pPr>
           </w:p>
         </w:tc>
-        <w:tc>
-          <w:tcPr>
-            <w:tcW w:w="1646" w:type="dxa"/>
-          </w:tcPr>
-          <w:p>
-            <w:pPr>
-              <w:jc w:val="center"/>
-              <w:cnfStyle w:val="000000000000" w:firstRow="0" w:lastRow="0" w:firstColumn="0" w:lastColumn="0" w:oddVBand="0" w:evenVBand="0" w:oddHBand="0" w:evenHBand="0" w:firstRowFirstColumn="0" w:firstRowLastColumn="0" w:lastRowFirstColumn="0" w:lastRowLastColumn="0"/>
-            </w:pPr>
-          </w:p>
-        </w:tc>
+        <w:sdt>
+          <w:sdtPr>
+            <w:id w:val="-300384952"/>
+            <w14:checkbox>
+              <w14:checked w14:val="1"/>
+              <w14:checkedState w14:val="2612" w14:font="MS Gothic"/>
+              <w14:uncheckedState w14:val="2610" w14:font="MS Gothic"/>
+            </w14:checkbox>
+          </w:sdtPr>
+          <w:sdtContent>
+            <w:tc>
+              <w:tcPr>
+                <w:tcW w:w="1646" w:type="dxa"/>
+              </w:tcPr>
+              <w:p>
+                <w:pPr>
+                  <w:jc w:val="center"/>
+                  <w:cnfStyle w:val="000000000000" w:firstRow="0" w:lastRow="0" w:firstColumn="0" w:lastColumn="0" w:oddVBand="0" w:evenVBand="0" w:oddHBand="0" w:evenHBand="0" w:firstRowFirstColumn="0" w:firstRowLastColumn="0" w:lastRowFirstColumn="0" w:lastRowLastColumn="0"/>
+                </w:pPr>
+                <w:r>
+                  <w:rPr>
+                    <w:rFonts w:ascii="MS Gothic" w:eastAsia="MS Gothic" w:hAnsi="MS Gothic" w:hint="eastAsia"/>
+                  </w:rPr>
+                  <w:t>☒</w:t>
+                </w:r>
+              </w:p>
+            </w:tc>
+          </w:sdtContent>
+        </w:sdt>
       </w:tr>
       <w:tr>
         <w:trPr>
@@ -2154,6 +2176,9 @@
             <w:pPr>
               <w:cnfStyle w:val="000000100000" w:firstRow="0" w:lastRow="0" w:firstColumn="0" w:lastColumn="0" w:oddVBand="0" w:evenVBand="0" w:oddHBand="1" w:evenHBand="0" w:firstRowFirstColumn="0" w:firstRowLastColumn="0" w:lastRowFirstColumn="0" w:lastRowLastColumn="0"/>
             </w:pPr>
+            <w:r>
+              <w:t>9/04/13</w:t>
+            </w:r>
           </w:p>
         </w:tc>
         <w:tc>
@@ -2166,17 +2191,35 @@
             </w:pPr>
           </w:p>
         </w:tc>
-        <w:tc>
-          <w:tcPr>
-            <w:tcW w:w="1646" w:type="dxa"/>
-          </w:tcPr>
-          <w:p>
-            <w:pPr>
-              <w:jc w:val="center"/>
-              <w:cnfStyle w:val="000000100000" w:firstRow="0" w:lastRow="0" w:firstColumn="0" w:lastColumn="0" w:oddVBand="0" w:evenVBand="0" w:oddHBand="1" w:evenHBand="0" w:firstRowFirstColumn="0" w:firstRowLastColumn="0" w:lastRowFirstColumn="0" w:lastRowLastColumn="0"/>
-            </w:pPr>
-          </w:p>
-        </w:tc>
+        <w:sdt>
+          <w:sdtPr>
+            <w:id w:val="790944630"/>
+            <w14:checkbox>
+              <w14:checked w14:val="1"/>
+              <w14:checkedState w14:val="2612" w14:font="MS Gothic"/>
+              <w14:uncheckedState w14:val="2610" w14:font="MS Gothic"/>
+            </w14:checkbox>
+          </w:sdtPr>
+          <w:sdtContent>
+            <w:tc>
+              <w:tcPr>
+                <w:tcW w:w="1646" w:type="dxa"/>
+              </w:tcPr>
+              <w:p>
+                <w:pPr>
+                  <w:jc w:val="center"/>
+                  <w:cnfStyle w:val="000000100000" w:firstRow="0" w:lastRow="0" w:firstColumn="0" w:lastColumn="0" w:oddVBand="0" w:evenVBand="0" w:oddHBand="1" w:evenHBand="0" w:firstRowFirstColumn="0" w:firstRowLastColumn="0" w:lastRowFirstColumn="0" w:lastRowLastColumn="0"/>
+                </w:pPr>
+                <w:r>
+                  <w:rPr>
+                    <w:rFonts w:ascii="MS Gothic" w:eastAsia="MS Gothic" w:hAnsi="MS Gothic" w:hint="eastAsia"/>
+                  </w:rPr>
+                  <w:t>☒</w:t>
+                </w:r>
+              </w:p>
+            </w:tc>
+          </w:sdtContent>
+        </w:sdt>
       </w:tr>
       <w:tr>
         <w:trPr>
@@ -2201,6 +2244,9 @@
             <w:pPr>
               <w:cnfStyle w:val="000000000000" w:firstRow="0" w:lastRow="0" w:firstColumn="0" w:lastColumn="0" w:oddVBand="0" w:evenVBand="0" w:oddHBand="0" w:evenHBand="0" w:firstRowFirstColumn="0" w:firstRowLastColumn="0" w:lastRowFirstColumn="0" w:lastRowLastColumn="0"/>
             </w:pPr>
+            <w:r>
+              <w:t>9/04/13</w:t>
+            </w:r>
           </w:p>
         </w:tc>
         <w:tc>
@@ -2213,17 +2259,35 @@
             </w:pPr>
           </w:p>
         </w:tc>
-        <w:tc>
-          <w:tcPr>
-            <w:tcW w:w="1646" w:type="dxa"/>
-          </w:tcPr>
-          <w:p>
-            <w:pPr>
-              <w:jc w:val="center"/>
-              <w:cnfStyle w:val="000000000000" w:firstRow="0" w:lastRow="0" w:firstColumn="0" w:lastColumn="0" w:oddVBand="0" w:evenVBand="0" w:oddHBand="0" w:evenHBand="0" w:firstRowFirstColumn="0" w:firstRowLastColumn="0" w:lastRowFirstColumn="0" w:lastRowLastColumn="0"/>
-            </w:pPr>
-          </w:p>
-        </w:tc>
+        <w:sdt>
+          <w:sdtPr>
+            <w:id w:val="2091271529"/>
+            <w14:checkbox>
+              <w14:checked w14:val="1"/>
+              <w14:checkedState w14:val="2612" w14:font="MS Gothic"/>
+              <w14:uncheckedState w14:val="2610" w14:font="MS Gothic"/>
+            </w14:checkbox>
+          </w:sdtPr>
+          <w:sdtContent>
+            <w:tc>
+              <w:tcPr>
+                <w:tcW w:w="1646" w:type="dxa"/>
+              </w:tcPr>
+              <w:p>
+                <w:pPr>
+                  <w:jc w:val="center"/>
+                  <w:cnfStyle w:val="000000000000" w:firstRow="0" w:lastRow="0" w:firstColumn="0" w:lastColumn="0" w:oddVBand="0" w:evenVBand="0" w:oddHBand="0" w:evenHBand="0" w:firstRowFirstColumn="0" w:firstRowLastColumn="0" w:lastRowFirstColumn="0" w:lastRowLastColumn="0"/>
+                </w:pPr>
+                <w:r>
+                  <w:rPr>
+                    <w:rFonts w:ascii="MS Gothic" w:eastAsia="MS Gothic" w:hAnsi="MS Gothic" w:hint="eastAsia"/>
+                  </w:rPr>
+                  <w:t>☒</w:t>
+                </w:r>
+              </w:p>
+            </w:tc>
+          </w:sdtContent>
+        </w:sdt>
       </w:tr>
       <w:tr>
         <w:trPr>
@@ -2508,6 +2572,9 @@
             <w:pPr>
               <w:cnfStyle w:val="000000000000" w:firstRow="0" w:lastRow="0" w:firstColumn="0" w:lastColumn="0" w:oddVBand="0" w:evenVBand="0" w:oddHBand="0" w:evenHBand="0" w:firstRowFirstColumn="0" w:firstRowLastColumn="0" w:lastRowFirstColumn="0" w:lastRowLastColumn="0"/>
             </w:pPr>
+            <w:r>
+              <w:t>9/04/13</w:t>
+            </w:r>
           </w:p>
         </w:tc>
         <w:tc>
@@ -3178,10 +3245,7 @@
             <w:cnfStyle w:val="001000000000" w:firstRow="0" w:lastRow="0" w:firstColumn="1" w:lastColumn="0" w:oddVBand="0" w:evenVBand="0" w:oddHBand="0" w:evenHBand="0" w:firstRowFirstColumn="0" w:firstRowLastColumn="0" w:lastRowFirstColumn="0" w:lastRowLastColumn="0"/>
             <w:tcW w:w="3549" w:type="dxa"/>
           </w:tcPr>
-          <w:p>
-            <w:bookmarkStart w:id="7" w:name="_GoBack"/>
-            <w:bookmarkEnd w:id="7"/>
-          </w:p>
+          <w:p/>
         </w:tc>
         <w:tc>
           <w:tcPr>
@@ -3311,14 +3375,14 @@
           <w:rFonts w:eastAsia="Times New Roman"/>
         </w:rPr>
       </w:pPr>
-      <w:bookmarkStart w:id="8" w:name="_Toc366057521"/>
+      <w:bookmarkStart w:id="7" w:name="_Toc366057521"/>
       <w:r>
         <w:rPr>
           <w:rFonts w:eastAsia="Times New Roman"/>
         </w:rPr>
         <w:t>Additional Ideas and Possibilities</w:t>
       </w:r>
-      <w:bookmarkEnd w:id="8"/>
+      <w:bookmarkEnd w:id="7"/>
     </w:p>
     <w:p>
       <w:pPr>
@@ -3329,7 +3393,7 @@
         </w:numPr>
       </w:pPr>
       <w:r>
-        <w:t>Enemy ships</w:t>
+        <w:t>Online high scoring</w:t>
       </w:r>
     </w:p>
     <w:p>
@@ -3341,7 +3405,7 @@
         </w:numPr>
       </w:pPr>
       <w:r>
-        <w:t>Asteroids split</w:t>
+        <w:t>Multi-puck teams</w:t>
       </w:r>
     </w:p>
     <w:p>
@@ -3353,7 +3417,7 @@
         </w:numPr>
       </w:pPr>
       <w:r>
-        <w:t>Flaming asteroids</w:t>
+        <w:t>Multiple objectives</w:t>
       </w:r>
     </w:p>
     <w:p>
@@ -3365,7 +3429,7 @@
         </w:numPr>
       </w:pPr>
       <w:r>
-        <w:t>Power ups</w:t>
+        <w:t>Castle builder</w:t>
       </w:r>
     </w:p>
     <w:p>
@@ -3376,8 +3440,13 @@
           <w:numId w:val="2"/>
         </w:numPr>
       </w:pPr>
+      <w:proofErr w:type="spellStart"/>
       <w:r>
-        <w:t>Boss fight</w:t>
+        <w:t>Rpg</w:t>
+      </w:r>
+      <w:proofErr w:type="spellEnd"/>
+      <w:r>
+        <w:t xml:space="preserve"> elements (rogue puck can be closer to the enemy castle</w:t>
       </w:r>
     </w:p>
     <w:sectPr>
@@ -3463,7 +3532,7 @@
         <w:rFonts w:eastAsiaTheme="majorEastAsia"/>
         <w:noProof/>
       </w:rPr>
-      <w:t>4</w:t>
+      <w:t>3</w:t>
     </w:r>
     <w:r>
       <w:rPr>
@@ -5783,7 +5852,7 @@
 </file>
 
 <file path=customXml/itemProps1.xml><?xml version="1.0" encoding="utf-8"?>
-<ds:datastoreItem xmlns:ds="http://schemas.openxmlformats.org/officeDocument/2006/customXml" ds:itemID="{FA5B991B-4F5A-4129-BE55-285B9EACE0F6}">
+<ds:datastoreItem xmlns:ds="http://schemas.openxmlformats.org/officeDocument/2006/customXml" ds:itemID="{A6340EB9-FEAD-4F67-A495-0BC8B60C7B21}">
   <ds:schemaRefs>
     <ds:schemaRef ds:uri="http://schemas.openxmlformats.org/officeDocument/2006/bibliography"/>
   </ds:schemaRefs>

</xml_diff>

<commit_message>
added catapult model and game over
shaun convinced me to handle aiming from top down with catapult model
rather than first person
</commit_message>
<xml_diff>
--- a/Docs/GDD Catapult Fragment 1.docx
+++ b/Docs/GDD Catapult Fragment 1.docx
@@ -2131,6 +2131,7 @@
               <w14:uncheckedState w14:val="2610" w14:font="MS Gothic"/>
             </w14:checkbox>
           </w:sdtPr>
+          <w:sdtEndPr/>
           <w:sdtContent>
             <w:tc>
               <w:tcPr>
@@ -2194,6 +2195,145 @@
         <w:sdt>
           <w:sdtPr>
             <w:id w:val="790944630"/>
+            <w14:checkbox>
+              <w14:checked w14:val="1"/>
+              <w14:checkedState w14:val="2612" w14:font="MS Gothic"/>
+              <w14:uncheckedState w14:val="2610" w14:font="MS Gothic"/>
+            </w14:checkbox>
+          </w:sdtPr>
+          <w:sdtEndPr/>
+          <w:sdtContent>
+            <w:tc>
+              <w:tcPr>
+                <w:tcW w:w="1646" w:type="dxa"/>
+              </w:tcPr>
+              <w:p>
+                <w:pPr>
+                  <w:jc w:val="center"/>
+                  <w:cnfStyle w:val="000000100000" w:firstRow="0" w:lastRow="0" w:firstColumn="0" w:lastColumn="0" w:oddVBand="0" w:evenVBand="0" w:oddHBand="1" w:evenHBand="0" w:firstRowFirstColumn="0" w:firstRowLastColumn="0" w:lastRowFirstColumn="0" w:lastRowLastColumn="0"/>
+                </w:pPr>
+                <w:r>
+                  <w:rPr>
+                    <w:rFonts w:ascii="MS Gothic" w:eastAsia="MS Gothic" w:hAnsi="MS Gothic" w:hint="eastAsia"/>
+                  </w:rPr>
+                  <w:t>☒</w:t>
+                </w:r>
+              </w:p>
+            </w:tc>
+          </w:sdtContent>
+        </w:sdt>
+      </w:tr>
+      <w:tr>
+        <w:trPr>
+          <w:cantSplit/>
+        </w:trPr>
+        <w:tc>
+          <w:tcPr>
+            <w:cnfStyle w:val="001000000000" w:firstRow="0" w:lastRow="0" w:firstColumn="1" w:lastColumn="0" w:oddVBand="0" w:evenVBand="0" w:oddHBand="0" w:evenHBand="0" w:firstRowFirstColumn="0" w:firstRowLastColumn="0" w:lastRowFirstColumn="0" w:lastRowLastColumn="0"/>
+            <w:tcW w:w="3549" w:type="dxa"/>
+          </w:tcPr>
+          <w:p>
+            <w:r>
+              <w:t>Game settings icon</w:t>
+            </w:r>
+          </w:p>
+        </w:tc>
+        <w:tc>
+          <w:tcPr>
+            <w:tcW w:w="989" w:type="dxa"/>
+          </w:tcPr>
+          <w:p>
+            <w:pPr>
+              <w:cnfStyle w:val="000000000000" w:firstRow="0" w:lastRow="0" w:firstColumn="0" w:lastColumn="0" w:oddVBand="0" w:evenVBand="0" w:oddHBand="0" w:evenHBand="0" w:firstRowFirstColumn="0" w:firstRowLastColumn="0" w:lastRowFirstColumn="0" w:lastRowLastColumn="0"/>
+            </w:pPr>
+            <w:r>
+              <w:t>9/04/13</w:t>
+            </w:r>
+          </w:p>
+        </w:tc>
+        <w:tc>
+          <w:tcPr>
+            <w:tcW w:w="3580" w:type="dxa"/>
+          </w:tcPr>
+          <w:p>
+            <w:pPr>
+              <w:cnfStyle w:val="000000000000" w:firstRow="0" w:lastRow="0" w:firstColumn="0" w:lastColumn="0" w:oddVBand="0" w:evenVBand="0" w:oddHBand="0" w:evenHBand="0" w:firstRowFirstColumn="0" w:firstRowLastColumn="0" w:lastRowFirstColumn="0" w:lastRowLastColumn="0"/>
+            </w:pPr>
+          </w:p>
+        </w:tc>
+        <w:sdt>
+          <w:sdtPr>
+            <w:id w:val="2091271529"/>
+            <w14:checkbox>
+              <w14:checked w14:val="1"/>
+              <w14:checkedState w14:val="2612" w14:font="MS Gothic"/>
+              <w14:uncheckedState w14:val="2610" w14:font="MS Gothic"/>
+            </w14:checkbox>
+          </w:sdtPr>
+          <w:sdtEndPr/>
+          <w:sdtContent>
+            <w:tc>
+              <w:tcPr>
+                <w:tcW w:w="1646" w:type="dxa"/>
+              </w:tcPr>
+              <w:p>
+                <w:pPr>
+                  <w:jc w:val="center"/>
+                  <w:cnfStyle w:val="000000000000" w:firstRow="0" w:lastRow="0" w:firstColumn="0" w:lastColumn="0" w:oddVBand="0" w:evenVBand="0" w:oddHBand="0" w:evenHBand="0" w:firstRowFirstColumn="0" w:firstRowLastColumn="0" w:lastRowFirstColumn="0" w:lastRowLastColumn="0"/>
+                </w:pPr>
+                <w:r>
+                  <w:rPr>
+                    <w:rFonts w:ascii="MS Gothic" w:eastAsia="MS Gothic" w:hAnsi="MS Gothic" w:hint="eastAsia"/>
+                  </w:rPr>
+                  <w:t>☒</w:t>
+                </w:r>
+              </w:p>
+            </w:tc>
+          </w:sdtContent>
+        </w:sdt>
+      </w:tr>
+      <w:tr>
+        <w:trPr>
+          <w:cnfStyle w:val="000000100000" w:firstRow="0" w:lastRow="0" w:firstColumn="0" w:lastColumn="0" w:oddVBand="0" w:evenVBand="0" w:oddHBand="1" w:evenHBand="0" w:firstRowFirstColumn="0" w:firstRowLastColumn="0" w:lastRowFirstColumn="0" w:lastRowLastColumn="0"/>
+          <w:cantSplit/>
+        </w:trPr>
+        <w:tc>
+          <w:tcPr>
+            <w:cnfStyle w:val="001000000000" w:firstRow="0" w:lastRow="0" w:firstColumn="1" w:lastColumn="0" w:oddVBand="0" w:evenVBand="0" w:oddHBand="0" w:evenHBand="0" w:firstRowFirstColumn="0" w:firstRowLastColumn="0" w:lastRowFirstColumn="0" w:lastRowLastColumn="0"/>
+            <w:tcW w:w="3549" w:type="dxa"/>
+          </w:tcPr>
+          <w:p>
+            <w:r>
+              <w:t>Game settings window</w:t>
+            </w:r>
+          </w:p>
+        </w:tc>
+        <w:tc>
+          <w:tcPr>
+            <w:tcW w:w="989" w:type="dxa"/>
+          </w:tcPr>
+          <w:p>
+            <w:pPr>
+              <w:cnfStyle w:val="000000100000" w:firstRow="0" w:lastRow="0" w:firstColumn="0" w:lastColumn="0" w:oddVBand="0" w:evenVBand="0" w:oddHBand="1" w:evenHBand="0" w:firstRowFirstColumn="0" w:firstRowLastColumn="0" w:lastRowFirstColumn="0" w:lastRowLastColumn="0"/>
+            </w:pPr>
+            <w:r>
+              <w:t>9/04/13</w:t>
+            </w:r>
+          </w:p>
+        </w:tc>
+        <w:tc>
+          <w:tcPr>
+            <w:tcW w:w="3580" w:type="dxa"/>
+          </w:tcPr>
+          <w:p>
+            <w:pPr>
+              <w:cnfStyle w:val="000000100000" w:firstRow="0" w:lastRow="0" w:firstColumn="0" w:lastColumn="0" w:oddVBand="0" w:evenVBand="0" w:oddHBand="1" w:evenHBand="0" w:firstRowFirstColumn="0" w:firstRowLastColumn="0" w:lastRowFirstColumn="0" w:lastRowLastColumn="0"/>
+            </w:pPr>
+          </w:p>
+        </w:tc>
+        <w:sdt>
+          <w:sdtPr>
+            <w:id w:val="248860560"/>
             <w14:checkbox>
               <w14:checked w14:val="1"/>
               <w14:checkedState w14:val="2612" w14:font="MS Gothic"/>
@@ -2232,7 +2372,13 @@
           </w:tcPr>
           <w:p>
             <w:r>
-              <w:t>Game settings icon</w:t>
+              <w:t xml:space="preserve">Game </w:t>
+            </w:r>
+            <w:r>
+              <w:t>quit</w:t>
+            </w:r>
+            <w:r>
+              <w:t xml:space="preserve"> button</w:t>
             </w:r>
           </w:p>
         </w:tc>
@@ -2257,11 +2403,14 @@
             <w:pPr>
               <w:cnfStyle w:val="000000000000" w:firstRow="0" w:lastRow="0" w:firstColumn="0" w:lastColumn="0" w:oddVBand="0" w:evenVBand="0" w:oddHBand="0" w:evenHBand="0" w:firstRowFirstColumn="0" w:firstRowLastColumn="0" w:lastRowFirstColumn="0" w:lastRowLastColumn="0"/>
             </w:pPr>
+            <w:r>
+              <w:t>Child of settings window</w:t>
+            </w:r>
           </w:p>
         </w:tc>
         <w:sdt>
           <w:sdtPr>
-            <w:id w:val="2091271529"/>
+            <w:id w:val="628293937"/>
             <w14:checkbox>
               <w14:checked w14:val="1"/>
               <w14:checkedState w14:val="2612" w14:font="MS Gothic"/>
@@ -2301,8 +2450,13 @@
           </w:tcPr>
           <w:p>
             <w:r>
-              <w:t>Game settings window</w:t>
-            </w:r>
+              <w:t xml:space="preserve">Game over </w:t>
+            </w:r>
+            <w:proofErr w:type="spellStart"/>
+            <w:r>
+              <w:t>gui</w:t>
+            </w:r>
+            <w:proofErr w:type="spellEnd"/>
           </w:p>
         </w:tc>
         <w:tc>
@@ -2313,6 +2467,9 @@
             <w:pPr>
               <w:cnfStyle w:val="000000100000" w:firstRow="0" w:lastRow="0" w:firstColumn="0" w:lastColumn="0" w:oddVBand="0" w:evenVBand="0" w:oddHBand="1" w:evenHBand="0" w:firstRowFirstColumn="0" w:firstRowLastColumn="0" w:lastRowFirstColumn="0" w:lastRowLastColumn="0"/>
             </w:pPr>
+            <w:r>
+              <w:t>9/04/13</w:t>
+            </w:r>
           </w:p>
         </w:tc>
         <w:tc>
@@ -2325,17 +2482,35 @@
             </w:pPr>
           </w:p>
         </w:tc>
-        <w:tc>
-          <w:tcPr>
-            <w:tcW w:w="1646" w:type="dxa"/>
-          </w:tcPr>
-          <w:p>
-            <w:pPr>
-              <w:jc w:val="center"/>
-              <w:cnfStyle w:val="000000100000" w:firstRow="0" w:lastRow="0" w:firstColumn="0" w:lastColumn="0" w:oddVBand="0" w:evenVBand="0" w:oddHBand="1" w:evenHBand="0" w:firstRowFirstColumn="0" w:firstRowLastColumn="0" w:lastRowFirstColumn="0" w:lastRowLastColumn="0"/>
-            </w:pPr>
-          </w:p>
-        </w:tc>
+        <w:sdt>
+          <w:sdtPr>
+            <w:id w:val="-35893395"/>
+            <w14:checkbox>
+              <w14:checked w14:val="1"/>
+              <w14:checkedState w14:val="2612" w14:font="MS Gothic"/>
+              <w14:uncheckedState w14:val="2610" w14:font="MS Gothic"/>
+            </w14:checkbox>
+          </w:sdtPr>
+          <w:sdtContent>
+            <w:tc>
+              <w:tcPr>
+                <w:tcW w:w="1646" w:type="dxa"/>
+              </w:tcPr>
+              <w:p>
+                <w:pPr>
+                  <w:jc w:val="center"/>
+                  <w:cnfStyle w:val="000000100000" w:firstRow="0" w:lastRow="0" w:firstColumn="0" w:lastColumn="0" w:oddVBand="0" w:evenVBand="0" w:oddHBand="1" w:evenHBand="0" w:firstRowFirstColumn="0" w:firstRowLastColumn="0" w:lastRowFirstColumn="0" w:lastRowLastColumn="0"/>
+                </w:pPr>
+                <w:r>
+                  <w:rPr>
+                    <w:rFonts w:ascii="MS Gothic" w:eastAsia="MS Gothic" w:hAnsi="MS Gothic" w:hint="eastAsia"/>
+                  </w:rPr>
+                  <w:t>☒</w:t>
+                </w:r>
+              </w:p>
+            </w:tc>
+          </w:sdtContent>
+        </w:sdt>
       </w:tr>
       <w:tr>
         <w:trPr>
@@ -2348,7 +2523,16 @@
           </w:tcPr>
           <w:p>
             <w:r>
-              <w:t>Game over button</w:t>
+              <w:lastRenderedPageBreak/>
+              <w:t xml:space="preserve">Gameplay to </w:t>
+            </w:r>
+            <w:proofErr w:type="spellStart"/>
+            <w:r>
+              <w:t>gameover</w:t>
+            </w:r>
+            <w:proofErr w:type="spellEnd"/>
+            <w:r>
+              <w:t xml:space="preserve"> transition</w:t>
             </w:r>
           </w:p>
         </w:tc>
@@ -2360,6 +2544,9 @@
             <w:pPr>
               <w:cnfStyle w:val="000000000000" w:firstRow="0" w:lastRow="0" w:firstColumn="0" w:lastColumn="0" w:oddVBand="0" w:evenVBand="0" w:oddHBand="0" w:evenHBand="0" w:firstRowFirstColumn="0" w:firstRowLastColumn="0" w:lastRowFirstColumn="0" w:lastRowLastColumn="0"/>
             </w:pPr>
+            <w:r>
+              <w:t>9/04/13</w:t>
+            </w:r>
           </w:p>
         </w:tc>
         <w:tc>
@@ -2370,22 +2557,37 @@
             <w:pPr>
               <w:cnfStyle w:val="000000000000" w:firstRow="0" w:lastRow="0" w:firstColumn="0" w:lastColumn="0" w:oddVBand="0" w:evenVBand="0" w:oddHBand="0" w:evenHBand="0" w:firstRowFirstColumn="0" w:firstRowLastColumn="0" w:lastRowFirstColumn="0" w:lastRowLastColumn="0"/>
             </w:pPr>
-            <w:r>
-              <w:t>Child of settings window</w:t>
-            </w:r>
-          </w:p>
-        </w:tc>
-        <w:tc>
-          <w:tcPr>
-            <w:tcW w:w="1646" w:type="dxa"/>
-          </w:tcPr>
-          <w:p>
-            <w:pPr>
-              <w:jc w:val="center"/>
-              <w:cnfStyle w:val="000000000000" w:firstRow="0" w:lastRow="0" w:firstColumn="0" w:lastColumn="0" w:oddVBand="0" w:evenVBand="0" w:oddHBand="0" w:evenHBand="0" w:firstRowFirstColumn="0" w:firstRowLastColumn="0" w:lastRowFirstColumn="0" w:lastRowLastColumn="0"/>
-            </w:pPr>
-          </w:p>
-        </w:tc>
+          </w:p>
+        </w:tc>
+        <w:sdt>
+          <w:sdtPr>
+            <w:id w:val="-942225410"/>
+            <w14:checkbox>
+              <w14:checked w14:val="1"/>
+              <w14:checkedState w14:val="2612" w14:font="MS Gothic"/>
+              <w14:uncheckedState w14:val="2610" w14:font="MS Gothic"/>
+            </w14:checkbox>
+          </w:sdtPr>
+          <w:sdtContent>
+            <w:tc>
+              <w:tcPr>
+                <w:tcW w:w="1646" w:type="dxa"/>
+              </w:tcPr>
+              <w:p>
+                <w:pPr>
+                  <w:jc w:val="center"/>
+                  <w:cnfStyle w:val="000000000000" w:firstRow="0" w:lastRow="0" w:firstColumn="0" w:lastColumn="0" w:oddVBand="0" w:evenVBand="0" w:oddHBand="0" w:evenHBand="0" w:firstRowFirstColumn="0" w:firstRowLastColumn="0" w:lastRowFirstColumn="0" w:lastRowLastColumn="0"/>
+                </w:pPr>
+                <w:r>
+                  <w:rPr>
+                    <w:rFonts w:ascii="MS Gothic" w:eastAsia="MS Gothic" w:hAnsi="MS Gothic" w:hint="eastAsia"/>
+                  </w:rPr>
+                  <w:t>☒</w:t>
+                </w:r>
+              </w:p>
+            </w:tc>
+          </w:sdtContent>
+        </w:sdt>
       </w:tr>
       <w:tr>
         <w:trPr>
@@ -2398,14 +2600,14 @@
             <w:tcW w:w="3549" w:type="dxa"/>
           </w:tcPr>
           <w:p>
-            <w:r>
-              <w:t xml:space="preserve">Game over </w:t>
-            </w:r>
             <w:proofErr w:type="spellStart"/>
             <w:r>
-              <w:t>gui</w:t>
+              <w:t>Gameover</w:t>
             </w:r>
             <w:proofErr w:type="spellEnd"/>
+            <w:r>
+              <w:t xml:space="preserve"> to title transition</w:t>
+            </w:r>
           </w:p>
         </w:tc>
         <w:tc>
@@ -2416,6 +2618,9 @@
             <w:pPr>
               <w:cnfStyle w:val="000000100000" w:firstRow="0" w:lastRow="0" w:firstColumn="0" w:lastColumn="0" w:oddVBand="0" w:evenVBand="0" w:oddHBand="1" w:evenHBand="0" w:firstRowFirstColumn="0" w:firstRowLastColumn="0" w:lastRowFirstColumn="0" w:lastRowLastColumn="0"/>
             </w:pPr>
+            <w:r>
+              <w:t>9/04/13</w:t>
+            </w:r>
           </w:p>
         </w:tc>
         <w:tc>
@@ -2428,17 +2633,35 @@
             </w:pPr>
           </w:p>
         </w:tc>
-        <w:tc>
-          <w:tcPr>
-            <w:tcW w:w="1646" w:type="dxa"/>
-          </w:tcPr>
-          <w:p>
-            <w:pPr>
-              <w:jc w:val="center"/>
-              <w:cnfStyle w:val="000000100000" w:firstRow="0" w:lastRow="0" w:firstColumn="0" w:lastColumn="0" w:oddVBand="0" w:evenVBand="0" w:oddHBand="1" w:evenHBand="0" w:firstRowFirstColumn="0" w:firstRowLastColumn="0" w:lastRowFirstColumn="0" w:lastRowLastColumn="0"/>
-            </w:pPr>
-          </w:p>
-        </w:tc>
+        <w:sdt>
+          <w:sdtPr>
+            <w:id w:val="1664275246"/>
+            <w14:checkbox>
+              <w14:checked w14:val="1"/>
+              <w14:checkedState w14:val="2612" w14:font="MS Gothic"/>
+              <w14:uncheckedState w14:val="2610" w14:font="MS Gothic"/>
+            </w14:checkbox>
+          </w:sdtPr>
+          <w:sdtContent>
+            <w:tc>
+              <w:tcPr>
+                <w:tcW w:w="1646" w:type="dxa"/>
+              </w:tcPr>
+              <w:p>
+                <w:pPr>
+                  <w:jc w:val="center"/>
+                  <w:cnfStyle w:val="000000100000" w:firstRow="0" w:lastRow="0" w:firstColumn="0" w:lastColumn="0" w:oddVBand="0" w:evenVBand="0" w:oddHBand="1" w:evenHBand="0" w:firstRowFirstColumn="0" w:firstRowLastColumn="0" w:lastRowFirstColumn="0" w:lastRowLastColumn="0"/>
+                </w:pPr>
+                <w:r>
+                  <w:rPr>
+                    <w:rFonts w:ascii="MS Gothic" w:eastAsia="MS Gothic" w:hAnsi="MS Gothic" w:hint="eastAsia"/>
+                  </w:rPr>
+                  <w:t>☒</w:t>
+                </w:r>
+              </w:p>
+            </w:tc>
+          </w:sdtContent>
+        </w:sdt>
       </w:tr>
       <w:tr>
         <w:trPr>
@@ -2451,49 +2674,70 @@
           </w:tcPr>
           <w:p>
             <w:r>
-              <w:t xml:space="preserve">Gameplay to </w:t>
-            </w:r>
+              <w:t>Create game objects</w:t>
+            </w:r>
+          </w:p>
+        </w:tc>
+        <w:tc>
+          <w:tcPr>
+            <w:tcW w:w="989" w:type="dxa"/>
+          </w:tcPr>
+          <w:p>
+            <w:pPr>
+              <w:cnfStyle w:val="000000000000" w:firstRow="0" w:lastRow="0" w:firstColumn="0" w:lastColumn="0" w:oddVBand="0" w:evenVBand="0" w:oddHBand="0" w:evenHBand="0" w:firstRowFirstColumn="0" w:firstRowLastColumn="0" w:lastRowFirstColumn="0" w:lastRowLastColumn="0"/>
+            </w:pPr>
+            <w:r>
+              <w:t>9/04/13</w:t>
+            </w:r>
+          </w:p>
+        </w:tc>
+        <w:tc>
+          <w:tcPr>
+            <w:tcW w:w="3580" w:type="dxa"/>
+          </w:tcPr>
+          <w:p>
+            <w:pPr>
+              <w:cnfStyle w:val="000000000000" w:firstRow="0" w:lastRow="0" w:firstColumn="0" w:lastColumn="0" w:oddVBand="0" w:evenVBand="0" w:oddHBand="0" w:evenHBand="0" w:firstRowFirstColumn="0" w:firstRowLastColumn="0" w:lastRowFirstColumn="0" w:lastRowLastColumn="0"/>
+            </w:pPr>
             <w:proofErr w:type="spellStart"/>
             <w:r>
-              <w:t>gameover</w:t>
+              <w:t>Todo:brick</w:t>
             </w:r>
             <w:proofErr w:type="spellEnd"/>
             <w:r>
-              <w:t xml:space="preserve"> transition</w:t>
-            </w:r>
-          </w:p>
-        </w:tc>
-        <w:tc>
-          <w:tcPr>
-            <w:tcW w:w="989" w:type="dxa"/>
-          </w:tcPr>
-          <w:p>
-            <w:pPr>
-              <w:cnfStyle w:val="000000000000" w:firstRow="0" w:lastRow="0" w:firstColumn="0" w:lastColumn="0" w:oddVBand="0" w:evenVBand="0" w:oddHBand="0" w:evenHBand="0" w:firstRowFirstColumn="0" w:firstRowLastColumn="0" w:lastRowFirstColumn="0" w:lastRowLastColumn="0"/>
-            </w:pPr>
-          </w:p>
-        </w:tc>
-        <w:tc>
-          <w:tcPr>
-            <w:tcW w:w="3580" w:type="dxa"/>
-          </w:tcPr>
-          <w:p>
-            <w:pPr>
-              <w:cnfStyle w:val="000000000000" w:firstRow="0" w:lastRow="0" w:firstColumn="0" w:lastColumn="0" w:oddVBand="0" w:evenVBand="0" w:oddHBand="0" w:evenHBand="0" w:firstRowFirstColumn="0" w:firstRowLastColumn="0" w:lastRowFirstColumn="0" w:lastRowLastColumn="0"/>
-            </w:pPr>
-          </w:p>
-        </w:tc>
-        <w:tc>
-          <w:tcPr>
-            <w:tcW w:w="1646" w:type="dxa"/>
-          </w:tcPr>
-          <w:p>
-            <w:pPr>
-              <w:jc w:val="center"/>
-              <w:cnfStyle w:val="000000000000" w:firstRow="0" w:lastRow="0" w:firstColumn="0" w:lastColumn="0" w:oddVBand="0" w:evenVBand="0" w:oddHBand="0" w:evenHBand="0" w:firstRowFirstColumn="0" w:firstRowLastColumn="0" w:lastRowFirstColumn="0" w:lastRowLastColumn="0"/>
-            </w:pPr>
-          </w:p>
-        </w:tc>
+              <w:t>, wall</w:t>
+            </w:r>
+          </w:p>
+        </w:tc>
+        <w:sdt>
+          <w:sdtPr>
+            <w:id w:val="958078327"/>
+            <w14:checkbox>
+              <w14:checked w14:val="0"/>
+              <w14:checkedState w14:val="2612" w14:font="MS Gothic"/>
+              <w14:uncheckedState w14:val="2610" w14:font="MS Gothic"/>
+            </w14:checkbox>
+          </w:sdtPr>
+          <w:sdtContent>
+            <w:tc>
+              <w:tcPr>
+                <w:tcW w:w="1646" w:type="dxa"/>
+              </w:tcPr>
+              <w:p>
+                <w:pPr>
+                  <w:jc w:val="center"/>
+                  <w:cnfStyle w:val="000000000000" w:firstRow="0" w:lastRow="0" w:firstColumn="0" w:lastColumn="0" w:oddVBand="0" w:evenVBand="0" w:oddHBand="0" w:evenHBand="0" w:firstRowFirstColumn="0" w:firstRowLastColumn="0" w:lastRowFirstColumn="0" w:lastRowLastColumn="0"/>
+                </w:pPr>
+                <w:r>
+                  <w:rPr>
+                    <w:rFonts w:ascii="MS Gothic" w:eastAsia="MS Gothic" w:hAnsi="MS Gothic" w:hint="eastAsia"/>
+                  </w:rPr>
+                  <w:t>☐</w:t>
+                </w:r>
+              </w:p>
+            </w:tc>
+          </w:sdtContent>
+        </w:sdt>
       </w:tr>
       <w:tr>
         <w:trPr>
@@ -2506,15 +2750,17 @@
             <w:tcW w:w="3549" w:type="dxa"/>
           </w:tcPr>
           <w:p>
+            <w:r>
+              <w:t xml:space="preserve">King </w:t>
+            </w:r>
+            <w:r>
+              <w:t xml:space="preserve">knocked off pedestal </w:t>
+            </w:r>
             <w:proofErr w:type="spellStart"/>
             <w:r>
-              <w:lastRenderedPageBreak/>
-              <w:t>Gameover</w:t>
+              <w:t>gameover</w:t>
             </w:r>
             <w:proofErr w:type="spellEnd"/>
-            <w:r>
-              <w:t xml:space="preserve"> to title transition</w:t>
-            </w:r>
           </w:p>
         </w:tc>
         <w:tc>
@@ -2525,6 +2771,9 @@
             <w:pPr>
               <w:cnfStyle w:val="000000100000" w:firstRow="0" w:lastRow="0" w:firstColumn="0" w:lastColumn="0" w:oddVBand="0" w:evenVBand="0" w:oddHBand="1" w:evenHBand="0" w:firstRowFirstColumn="0" w:firstRowLastColumn="0" w:lastRowFirstColumn="0" w:lastRowLastColumn="0"/>
             </w:pPr>
+            <w:r>
+              <w:t>9/04/13</w:t>
+            </w:r>
           </w:p>
         </w:tc>
         <w:tc>
@@ -2537,17 +2786,35 @@
             </w:pPr>
           </w:p>
         </w:tc>
-        <w:tc>
-          <w:tcPr>
-            <w:tcW w:w="1646" w:type="dxa"/>
-          </w:tcPr>
-          <w:p>
-            <w:pPr>
-              <w:jc w:val="center"/>
-              <w:cnfStyle w:val="000000100000" w:firstRow="0" w:lastRow="0" w:firstColumn="0" w:lastColumn="0" w:oddVBand="0" w:evenVBand="0" w:oddHBand="1" w:evenHBand="0" w:firstRowFirstColumn="0" w:firstRowLastColumn="0" w:lastRowFirstColumn="0" w:lastRowLastColumn="0"/>
-            </w:pPr>
-          </w:p>
-        </w:tc>
+        <w:sdt>
+          <w:sdtPr>
+            <w:id w:val="-118605770"/>
+            <w14:checkbox>
+              <w14:checked w14:val="1"/>
+              <w14:checkedState w14:val="2612" w14:font="MS Gothic"/>
+              <w14:uncheckedState w14:val="2610" w14:font="MS Gothic"/>
+            </w14:checkbox>
+          </w:sdtPr>
+          <w:sdtContent>
+            <w:tc>
+              <w:tcPr>
+                <w:tcW w:w="1646" w:type="dxa"/>
+              </w:tcPr>
+              <w:p>
+                <w:pPr>
+                  <w:jc w:val="center"/>
+                  <w:cnfStyle w:val="000000100000" w:firstRow="0" w:lastRow="0" w:firstColumn="0" w:lastColumn="0" w:oddVBand="0" w:evenVBand="0" w:oddHBand="1" w:evenHBand="0" w:firstRowFirstColumn="0" w:firstRowLastColumn="0" w:lastRowFirstColumn="0" w:lastRowLastColumn="0"/>
+                </w:pPr>
+                <w:r>
+                  <w:rPr>
+                    <w:rFonts w:ascii="MS Gothic" w:eastAsia="MS Gothic" w:hAnsi="MS Gothic" w:hint="eastAsia"/>
+                  </w:rPr>
+                  <w:t>☒</w:t>
+                </w:r>
+              </w:p>
+            </w:tc>
+          </w:sdtContent>
+        </w:sdt>
       </w:tr>
       <w:tr>
         <w:trPr>
@@ -2560,7 +2827,7 @@
           </w:tcPr>
           <w:p>
             <w:r>
-              <w:t>Create game objects</w:t>
+              <w:t>Place puck</w:t>
             </w:r>
           </w:p>
         </w:tc>
@@ -2573,7 +2840,7 @@
               <w:cnfStyle w:val="000000000000" w:firstRow="0" w:lastRow="0" w:firstColumn="0" w:lastColumn="0" w:oddVBand="0" w:evenVBand="0" w:oddHBand="0" w:evenHBand="0" w:firstRowFirstColumn="0" w:firstRowLastColumn="0" w:lastRowFirstColumn="0" w:lastRowLastColumn="0"/>
             </w:pPr>
             <w:r>
-              <w:t>9/04/13</w:t>
+              <w:t>9/03/13</w:t>
             </w:r>
           </w:p>
         </w:tc>
@@ -2587,17 +2854,35 @@
             </w:pPr>
           </w:p>
         </w:tc>
-        <w:tc>
-          <w:tcPr>
-            <w:tcW w:w="1646" w:type="dxa"/>
-          </w:tcPr>
-          <w:p>
-            <w:pPr>
-              <w:jc w:val="center"/>
-              <w:cnfStyle w:val="000000000000" w:firstRow="0" w:lastRow="0" w:firstColumn="0" w:lastColumn="0" w:oddVBand="0" w:evenVBand="0" w:oddHBand="0" w:evenHBand="0" w:firstRowFirstColumn="0" w:firstRowLastColumn="0" w:lastRowFirstColumn="0" w:lastRowLastColumn="0"/>
-            </w:pPr>
-          </w:p>
-        </w:tc>
+        <w:sdt>
+          <w:sdtPr>
+            <w:id w:val="-1066718776"/>
+            <w14:checkbox>
+              <w14:checked w14:val="1"/>
+              <w14:checkedState w14:val="2612" w14:font="MS Gothic"/>
+              <w14:uncheckedState w14:val="2610" w14:font="MS Gothic"/>
+            </w14:checkbox>
+          </w:sdtPr>
+          <w:sdtContent>
+            <w:tc>
+              <w:tcPr>
+                <w:tcW w:w="1646" w:type="dxa"/>
+              </w:tcPr>
+              <w:p>
+                <w:pPr>
+                  <w:jc w:val="center"/>
+                  <w:cnfStyle w:val="000000000000" w:firstRow="0" w:lastRow="0" w:firstColumn="0" w:lastColumn="0" w:oddVBand="0" w:evenVBand="0" w:oddHBand="0" w:evenHBand="0" w:firstRowFirstColumn="0" w:firstRowLastColumn="0" w:lastRowFirstColumn="0" w:lastRowLastColumn="0"/>
+                </w:pPr>
+                <w:r>
+                  <w:rPr>
+                    <w:rFonts w:ascii="MS Gothic" w:eastAsia="MS Gothic" w:hAnsi="MS Gothic" w:hint="eastAsia"/>
+                  </w:rPr>
+                  <w:t>☒</w:t>
+                </w:r>
+              </w:p>
+            </w:tc>
+          </w:sdtContent>
+        </w:sdt>
       </w:tr>
       <w:tr>
         <w:trPr>
@@ -2611,7 +2896,7 @@
           </w:tcPr>
           <w:p>
             <w:r>
-              <w:t>King and pedestal</w:t>
+              <w:t>build game camera controller</w:t>
             </w:r>
           </w:p>
         </w:tc>
@@ -2623,6 +2908,9 @@
             <w:pPr>
               <w:cnfStyle w:val="000000100000" w:firstRow="0" w:lastRow="0" w:firstColumn="0" w:lastColumn="0" w:oddVBand="0" w:evenVBand="0" w:oddHBand="1" w:evenHBand="0" w:firstRowFirstColumn="0" w:firstRowLastColumn="0" w:lastRowFirstColumn="0" w:lastRowLastColumn="0"/>
             </w:pPr>
+            <w:r>
+              <w:t>9/04/13</w:t>
+            </w:r>
           </w:p>
         </w:tc>
         <w:tc>
@@ -2633,19 +2921,40 @@
             <w:pPr>
               <w:cnfStyle w:val="000000100000" w:firstRow="0" w:lastRow="0" w:firstColumn="0" w:lastColumn="0" w:oddVBand="0" w:evenVBand="0" w:oddHBand="1" w:evenHBand="0" w:firstRowFirstColumn="0" w:firstRowLastColumn="0" w:lastRowFirstColumn="0" w:lastRowLastColumn="0"/>
             </w:pPr>
-          </w:p>
-        </w:tc>
-        <w:tc>
-          <w:tcPr>
-            <w:tcW w:w="1646" w:type="dxa"/>
-          </w:tcPr>
-          <w:p>
-            <w:pPr>
-              <w:jc w:val="center"/>
-              <w:cnfStyle w:val="000000100000" w:firstRow="0" w:lastRow="0" w:firstColumn="0" w:lastColumn="0" w:oddVBand="0" w:evenVBand="0" w:oddHBand="1" w:evenHBand="0" w:firstRowFirstColumn="0" w:firstRowLastColumn="0" w:lastRowFirstColumn="0" w:lastRowLastColumn="0"/>
-            </w:pPr>
-          </w:p>
-        </w:tc>
+            <w:r>
+              <w:t>Found script in unity forums, locked to x and z axis</w:t>
+            </w:r>
+          </w:p>
+        </w:tc>
+        <w:sdt>
+          <w:sdtPr>
+            <w:id w:val="1754622003"/>
+            <w14:checkbox>
+              <w14:checked w14:val="1"/>
+              <w14:checkedState w14:val="2612" w14:font="MS Gothic"/>
+              <w14:uncheckedState w14:val="2610" w14:font="MS Gothic"/>
+            </w14:checkbox>
+          </w:sdtPr>
+          <w:sdtContent>
+            <w:tc>
+              <w:tcPr>
+                <w:tcW w:w="1646" w:type="dxa"/>
+              </w:tcPr>
+              <w:p>
+                <w:pPr>
+                  <w:jc w:val="center"/>
+                  <w:cnfStyle w:val="000000100000" w:firstRow="0" w:lastRow="0" w:firstColumn="0" w:lastColumn="0" w:oddVBand="0" w:evenVBand="0" w:oddHBand="1" w:evenHBand="0" w:firstRowFirstColumn="0" w:firstRowLastColumn="0" w:lastRowFirstColumn="0" w:lastRowLastColumn="0"/>
+                </w:pPr>
+                <w:r>
+                  <w:rPr>
+                    <w:rFonts w:ascii="MS Gothic" w:eastAsia="MS Gothic" w:hAnsi="MS Gothic" w:hint="eastAsia"/>
+                  </w:rPr>
+                  <w:t>☒</w:t>
+                </w:r>
+              </w:p>
+            </w:tc>
+          </w:sdtContent>
+        </w:sdt>
       </w:tr>
       <w:tr>
         <w:trPr>
@@ -2658,7 +2967,13 @@
           </w:tcPr>
           <w:p>
             <w:r>
-              <w:t>Place puck</w:t>
+              <w:t xml:space="preserve">Make clicking </w:t>
+            </w:r>
+            <w:r>
+              <w:t xml:space="preserve">during gameplay </w:t>
+            </w:r>
+            <w:r>
+              <w:t>enter “aim mode”</w:t>
             </w:r>
           </w:p>
         </w:tc>
@@ -2680,6 +2995,11 @@
             <w:pPr>
               <w:cnfStyle w:val="000000000000" w:firstRow="0" w:lastRow="0" w:firstColumn="0" w:lastColumn="0" w:oddVBand="0" w:evenVBand="0" w:oddHBand="0" w:evenHBand="0" w:firstRowFirstColumn="0" w:firstRowLastColumn="0" w:lastRowFirstColumn="0" w:lastRowLastColumn="0"/>
             </w:pPr>
+            <w:r>
+              <w:t>Aim camera will be top down, replace puck model with catapult mode, moving mouse will turn mode</w:t>
+            </w:r>
+            <w:bookmarkStart w:id="7" w:name="_GoBack"/>
+            <w:bookmarkEnd w:id="7"/>
           </w:p>
         </w:tc>
         <w:tc>
@@ -2706,7 +3026,7 @@
           </w:tcPr>
           <w:p>
             <w:r>
-              <w:t>build game camera controller</w:t>
+              <w:t xml:space="preserve">Implement power meter </w:t>
             </w:r>
           </w:p>
         </w:tc>
@@ -2753,7 +3073,7 @@
           </w:tcPr>
           <w:p>
             <w:r>
-              <w:t>Make clicking on puck enter “aim mode”</w:t>
+              <w:t>Implement shooting puck at appropriate power and direction</w:t>
             </w:r>
           </w:p>
         </w:tc>
@@ -2776,7 +3096,7 @@
               <w:cnfStyle w:val="000000000000" w:firstRow="0" w:lastRow="0" w:firstColumn="0" w:lastColumn="0" w:oddVBand="0" w:evenVBand="0" w:oddHBand="0" w:evenHBand="0" w:firstRowFirstColumn="0" w:firstRowLastColumn="0" w:lastRowFirstColumn="0" w:lastRowLastColumn="0"/>
             </w:pPr>
             <w:r>
-              <w:t>camera moves to first person from puck and aim crosshair appears on screen, mouse movement controls first person crosshair, power meter and aim cameras appear</w:t>
+              <w:t>Camera follows shot puck</w:t>
             </w:r>
           </w:p>
         </w:tc>
@@ -2804,7 +3124,7 @@
           </w:tcPr>
           <w:p>
             <w:r>
-              <w:t xml:space="preserve">Implement power meter </w:t>
+              <w:t>Implement puck reset button and auto-reset if puck falls off of battlefield</w:t>
             </w:r>
           </w:p>
         </w:tc>
@@ -2851,7 +3171,7 @@
           </w:tcPr>
           <w:p>
             <w:r>
-              <w:t>Implement shooting puck at appropriate power and direction</w:t>
+              <w:t>Implement puck reset in enemy “end zone”</w:t>
             </w:r>
           </w:p>
         </w:tc>
@@ -2873,9 +3193,6 @@
             <w:pPr>
               <w:cnfStyle w:val="000000000000" w:firstRow="0" w:lastRow="0" w:firstColumn="0" w:lastColumn="0" w:oddVBand="0" w:evenVBand="0" w:oddHBand="0" w:evenHBand="0" w:firstRowFirstColumn="0" w:firstRowLastColumn="0" w:lastRowFirstColumn="0" w:lastRowLastColumn="0"/>
             </w:pPr>
-            <w:r>
-              <w:t>Camera follows shot puck</w:t>
-            </w:r>
           </w:p>
         </w:tc>
         <w:tc>
@@ -2902,7 +3219,7 @@
           </w:tcPr>
           <w:p>
             <w:r>
-              <w:t>Implement puck reset button and auto-reset if puck falls off of battlefield</w:t>
+              <w:t>Implement aim windows</w:t>
             </w:r>
           </w:p>
         </w:tc>
@@ -2924,6 +3241,9 @@
             <w:pPr>
               <w:cnfStyle w:val="000000100000" w:firstRow="0" w:lastRow="0" w:firstColumn="0" w:lastColumn="0" w:oddVBand="0" w:evenVBand="0" w:oddHBand="1" w:evenHBand="0" w:firstRowFirstColumn="0" w:firstRowLastColumn="0" w:lastRowFirstColumn="0" w:lastRowLastColumn="0"/>
             </w:pPr>
+            <w:r>
+              <w:t xml:space="preserve">Alternate views to help aiming </w:t>
+            </w:r>
           </w:p>
         </w:tc>
         <w:tc>
@@ -2949,7 +3269,7 @@
           </w:tcPr>
           <w:p>
             <w:r>
-              <w:t>Implement puck reset in enemy “end zone”</w:t>
+              <w:t>Implement aim arrow</w:t>
             </w:r>
           </w:p>
         </w:tc>
@@ -2971,6 +3291,9 @@
             <w:pPr>
               <w:cnfStyle w:val="000000000000" w:firstRow="0" w:lastRow="0" w:firstColumn="0" w:lastColumn="0" w:oddVBand="0" w:evenVBand="0" w:oddHBand="0" w:evenHBand="0" w:firstRowFirstColumn="0" w:firstRowLastColumn="0" w:lastRowFirstColumn="0" w:lastRowLastColumn="0"/>
             </w:pPr>
+            <w:r>
+              <w:t>Aim arrow only appears in aim windows</w:t>
+            </w:r>
           </w:p>
         </w:tc>
         <w:tc>
@@ -2997,15 +3320,7 @@
           </w:tcPr>
           <w:p>
             <w:r>
-              <w:t xml:space="preserve">Implement </w:t>
-            </w:r>
-            <w:proofErr w:type="spellStart"/>
-            <w:r>
-              <w:t>gameover</w:t>
-            </w:r>
-            <w:proofErr w:type="spellEnd"/>
-            <w:r>
-              <w:t xml:space="preserve"> when puck knocks over enemy king</w:t>
+              <w:t>Build brick wall in front of enemy king</w:t>
             </w:r>
           </w:p>
         </w:tc>
@@ -3035,7 +3350,6 @@
           </w:tcPr>
           <w:p>
             <w:pPr>
-              <w:jc w:val="center"/>
               <w:cnfStyle w:val="000000100000" w:firstRow="0" w:lastRow="0" w:firstColumn="0" w:lastColumn="0" w:oddVBand="0" w:evenVBand="0" w:oddHBand="1" w:evenHBand="0" w:firstRowFirstColumn="0" w:firstRowLastColumn="0" w:lastRowFirstColumn="0" w:lastRowLastColumn="0"/>
             </w:pPr>
           </w:p>
@@ -3052,7 +3366,7 @@
           </w:tcPr>
           <w:p>
             <w:r>
-              <w:t>Implement aim windows</w:t>
+              <w:t>Playtest and adjust physics so bricks behave as expected</w:t>
             </w:r>
           </w:p>
         </w:tc>
@@ -3074,9 +3388,6 @@
             <w:pPr>
               <w:cnfStyle w:val="000000000000" w:firstRow="0" w:lastRow="0" w:firstColumn="0" w:lastColumn="0" w:oddVBand="0" w:evenVBand="0" w:oddHBand="0" w:evenHBand="0" w:firstRowFirstColumn="0" w:firstRowLastColumn="0" w:lastRowFirstColumn="0" w:lastRowLastColumn="0"/>
             </w:pPr>
-            <w:r>
-              <w:t xml:space="preserve">Alternate views to help aiming </w:t>
-            </w:r>
           </w:p>
         </w:tc>
         <w:tc>
@@ -3101,11 +3412,7 @@
             <w:cnfStyle w:val="001000000000" w:firstRow="0" w:lastRow="0" w:firstColumn="1" w:lastColumn="0" w:oddVBand="0" w:evenVBand="0" w:oddHBand="0" w:evenHBand="0" w:firstRowFirstColumn="0" w:firstRowLastColumn="0" w:lastRowFirstColumn="0" w:lastRowLastColumn="0"/>
             <w:tcW w:w="3549" w:type="dxa"/>
           </w:tcPr>
-          <w:p>
-            <w:r>
-              <w:t>Implement aim arrow</w:t>
-            </w:r>
-          </w:p>
+          <w:p/>
         </w:tc>
         <w:tc>
           <w:tcPr>
@@ -3125,9 +3432,6 @@
             <w:pPr>
               <w:cnfStyle w:val="000000100000" w:firstRow="0" w:lastRow="0" w:firstColumn="0" w:lastColumn="0" w:oddVBand="0" w:evenVBand="0" w:oddHBand="1" w:evenHBand="0" w:firstRowFirstColumn="0" w:firstRowLastColumn="0" w:lastRowFirstColumn="0" w:lastRowLastColumn="0"/>
             </w:pPr>
-            <w:r>
-              <w:t>Aim arrow only appears in aim windows</w:t>
-            </w:r>
           </w:p>
         </w:tc>
         <w:tc>
@@ -3151,11 +3455,7 @@
             <w:cnfStyle w:val="001000000000" w:firstRow="0" w:lastRow="0" w:firstColumn="1" w:lastColumn="0" w:oddVBand="0" w:evenVBand="0" w:oddHBand="0" w:evenHBand="0" w:firstRowFirstColumn="0" w:firstRowLastColumn="0" w:lastRowFirstColumn="0" w:lastRowLastColumn="0"/>
             <w:tcW w:w="3549" w:type="dxa"/>
           </w:tcPr>
-          <w:p>
-            <w:r>
-              <w:t>Build brick wall in front of enemy king</w:t>
-            </w:r>
-          </w:p>
+          <w:p/>
         </w:tc>
         <w:tc>
           <w:tcPr>
@@ -3183,6 +3483,7 @@
           </w:tcPr>
           <w:p>
             <w:pPr>
+              <w:jc w:val="center"/>
               <w:cnfStyle w:val="000000000000" w:firstRow="0" w:lastRow="0" w:firstColumn="0" w:lastColumn="0" w:oddVBand="0" w:evenVBand="0" w:oddHBand="0" w:evenHBand="0" w:firstRowFirstColumn="0" w:firstRowLastColumn="0" w:lastRowFirstColumn="0" w:lastRowLastColumn="0"/>
             </w:pPr>
           </w:p>
@@ -3198,11 +3499,7 @@
             <w:cnfStyle w:val="001000000000" w:firstRow="0" w:lastRow="0" w:firstColumn="1" w:lastColumn="0" w:oddVBand="0" w:evenVBand="0" w:oddHBand="0" w:evenHBand="0" w:firstRowFirstColumn="0" w:firstRowLastColumn="0" w:lastRowFirstColumn="0" w:lastRowLastColumn="0"/>
             <w:tcW w:w="3549" w:type="dxa"/>
           </w:tcPr>
-          <w:p>
-            <w:r>
-              <w:t>Playtest and adjust physics so bricks behave as expected</w:t>
-            </w:r>
-          </w:p>
+          <w:p/>
         </w:tc>
         <w:tc>
           <w:tcPr>
@@ -3232,136 +3529,6 @@
             <w:pPr>
               <w:jc w:val="center"/>
               <w:cnfStyle w:val="000000100000" w:firstRow="0" w:lastRow="0" w:firstColumn="0" w:lastColumn="0" w:oddVBand="0" w:evenVBand="0" w:oddHBand="1" w:evenHBand="0" w:firstRowFirstColumn="0" w:firstRowLastColumn="0" w:lastRowFirstColumn="0" w:lastRowLastColumn="0"/>
-            </w:pPr>
-          </w:p>
-        </w:tc>
-      </w:tr>
-      <w:tr>
-        <w:trPr>
-          <w:cantSplit/>
-        </w:trPr>
-        <w:tc>
-          <w:tcPr>
-            <w:cnfStyle w:val="001000000000" w:firstRow="0" w:lastRow="0" w:firstColumn="1" w:lastColumn="0" w:oddVBand="0" w:evenVBand="0" w:oddHBand="0" w:evenHBand="0" w:firstRowFirstColumn="0" w:firstRowLastColumn="0" w:lastRowFirstColumn="0" w:lastRowLastColumn="0"/>
-            <w:tcW w:w="3549" w:type="dxa"/>
-          </w:tcPr>
-          <w:p/>
-        </w:tc>
-        <w:tc>
-          <w:tcPr>
-            <w:tcW w:w="989" w:type="dxa"/>
-          </w:tcPr>
-          <w:p>
-            <w:pPr>
-              <w:cnfStyle w:val="000000000000" w:firstRow="0" w:lastRow="0" w:firstColumn="0" w:lastColumn="0" w:oddVBand="0" w:evenVBand="0" w:oddHBand="0" w:evenHBand="0" w:firstRowFirstColumn="0" w:firstRowLastColumn="0" w:lastRowFirstColumn="0" w:lastRowLastColumn="0"/>
-            </w:pPr>
-          </w:p>
-        </w:tc>
-        <w:tc>
-          <w:tcPr>
-            <w:tcW w:w="3580" w:type="dxa"/>
-          </w:tcPr>
-          <w:p>
-            <w:pPr>
-              <w:cnfStyle w:val="000000000000" w:firstRow="0" w:lastRow="0" w:firstColumn="0" w:lastColumn="0" w:oddVBand="0" w:evenVBand="0" w:oddHBand="0" w:evenHBand="0" w:firstRowFirstColumn="0" w:firstRowLastColumn="0" w:lastRowFirstColumn="0" w:lastRowLastColumn="0"/>
-            </w:pPr>
-          </w:p>
-        </w:tc>
-        <w:tc>
-          <w:tcPr>
-            <w:tcW w:w="1646" w:type="dxa"/>
-          </w:tcPr>
-          <w:p>
-            <w:pPr>
-              <w:jc w:val="center"/>
-              <w:cnfStyle w:val="000000000000" w:firstRow="0" w:lastRow="0" w:firstColumn="0" w:lastColumn="0" w:oddVBand="0" w:evenVBand="0" w:oddHBand="0" w:evenHBand="0" w:firstRowFirstColumn="0" w:firstRowLastColumn="0" w:lastRowFirstColumn="0" w:lastRowLastColumn="0"/>
-            </w:pPr>
-          </w:p>
-        </w:tc>
-      </w:tr>
-      <w:tr>
-        <w:trPr>
-          <w:cnfStyle w:val="000000100000" w:firstRow="0" w:lastRow="0" w:firstColumn="0" w:lastColumn="0" w:oddVBand="0" w:evenVBand="0" w:oddHBand="1" w:evenHBand="0" w:firstRowFirstColumn="0" w:firstRowLastColumn="0" w:lastRowFirstColumn="0" w:lastRowLastColumn="0"/>
-          <w:cantSplit/>
-        </w:trPr>
-        <w:tc>
-          <w:tcPr>
-            <w:cnfStyle w:val="001000000000" w:firstRow="0" w:lastRow="0" w:firstColumn="1" w:lastColumn="0" w:oddVBand="0" w:evenVBand="0" w:oddHBand="0" w:evenHBand="0" w:firstRowFirstColumn="0" w:firstRowLastColumn="0" w:lastRowFirstColumn="0" w:lastRowLastColumn="0"/>
-            <w:tcW w:w="3549" w:type="dxa"/>
-          </w:tcPr>
-          <w:p/>
-        </w:tc>
-        <w:tc>
-          <w:tcPr>
-            <w:tcW w:w="989" w:type="dxa"/>
-          </w:tcPr>
-          <w:p>
-            <w:pPr>
-              <w:cnfStyle w:val="000000100000" w:firstRow="0" w:lastRow="0" w:firstColumn="0" w:lastColumn="0" w:oddVBand="0" w:evenVBand="0" w:oddHBand="1" w:evenHBand="0" w:firstRowFirstColumn="0" w:firstRowLastColumn="0" w:lastRowFirstColumn="0" w:lastRowLastColumn="0"/>
-            </w:pPr>
-          </w:p>
-        </w:tc>
-        <w:tc>
-          <w:tcPr>
-            <w:tcW w:w="3580" w:type="dxa"/>
-          </w:tcPr>
-          <w:p>
-            <w:pPr>
-              <w:cnfStyle w:val="000000100000" w:firstRow="0" w:lastRow="0" w:firstColumn="0" w:lastColumn="0" w:oddVBand="0" w:evenVBand="0" w:oddHBand="1" w:evenHBand="0" w:firstRowFirstColumn="0" w:firstRowLastColumn="0" w:lastRowFirstColumn="0" w:lastRowLastColumn="0"/>
-            </w:pPr>
-          </w:p>
-        </w:tc>
-        <w:tc>
-          <w:tcPr>
-            <w:tcW w:w="1646" w:type="dxa"/>
-          </w:tcPr>
-          <w:p>
-            <w:pPr>
-              <w:jc w:val="center"/>
-              <w:cnfStyle w:val="000000100000" w:firstRow="0" w:lastRow="0" w:firstColumn="0" w:lastColumn="0" w:oddVBand="0" w:evenVBand="0" w:oddHBand="1" w:evenHBand="0" w:firstRowFirstColumn="0" w:firstRowLastColumn="0" w:lastRowFirstColumn="0" w:lastRowLastColumn="0"/>
-            </w:pPr>
-          </w:p>
-        </w:tc>
-      </w:tr>
-      <w:tr>
-        <w:trPr>
-          <w:cantSplit/>
-        </w:trPr>
-        <w:tc>
-          <w:tcPr>
-            <w:cnfStyle w:val="001000000000" w:firstRow="0" w:lastRow="0" w:firstColumn="1" w:lastColumn="0" w:oddVBand="0" w:evenVBand="0" w:oddHBand="0" w:evenHBand="0" w:firstRowFirstColumn="0" w:firstRowLastColumn="0" w:lastRowFirstColumn="0" w:lastRowLastColumn="0"/>
-            <w:tcW w:w="3549" w:type="dxa"/>
-          </w:tcPr>
-          <w:p/>
-        </w:tc>
-        <w:tc>
-          <w:tcPr>
-            <w:tcW w:w="989" w:type="dxa"/>
-          </w:tcPr>
-          <w:p>
-            <w:pPr>
-              <w:cnfStyle w:val="000000000000" w:firstRow="0" w:lastRow="0" w:firstColumn="0" w:lastColumn="0" w:oddVBand="0" w:evenVBand="0" w:oddHBand="0" w:evenHBand="0" w:firstRowFirstColumn="0" w:firstRowLastColumn="0" w:lastRowFirstColumn="0" w:lastRowLastColumn="0"/>
-            </w:pPr>
-          </w:p>
-        </w:tc>
-        <w:tc>
-          <w:tcPr>
-            <w:tcW w:w="3580" w:type="dxa"/>
-          </w:tcPr>
-          <w:p>
-            <w:pPr>
-              <w:cnfStyle w:val="000000000000" w:firstRow="0" w:lastRow="0" w:firstColumn="0" w:lastColumn="0" w:oddVBand="0" w:evenVBand="0" w:oddHBand="0" w:evenHBand="0" w:firstRowFirstColumn="0" w:firstRowLastColumn="0" w:lastRowFirstColumn="0" w:lastRowLastColumn="0"/>
-            </w:pPr>
-          </w:p>
-        </w:tc>
-        <w:tc>
-          <w:tcPr>
-            <w:tcW w:w="1646" w:type="dxa"/>
-          </w:tcPr>
-          <w:p>
-            <w:pPr>
-              <w:jc w:val="center"/>
-              <w:cnfStyle w:val="000000000000" w:firstRow="0" w:lastRow="0" w:firstColumn="0" w:lastColumn="0" w:oddVBand="0" w:evenVBand="0" w:oddHBand="0" w:evenHBand="0" w:firstRowFirstColumn="0" w:firstRowLastColumn="0" w:lastRowFirstColumn="0" w:lastRowLastColumn="0"/>
             </w:pPr>
           </w:p>
         </w:tc>
@@ -3375,14 +3542,14 @@
           <w:rFonts w:eastAsia="Times New Roman"/>
         </w:rPr>
       </w:pPr>
-      <w:bookmarkStart w:id="7" w:name="_Toc366057521"/>
+      <w:bookmarkStart w:id="8" w:name="_Toc366057521"/>
       <w:r>
         <w:rPr>
           <w:rFonts w:eastAsia="Times New Roman"/>
         </w:rPr>
         <w:t>Additional Ideas and Possibilities</w:t>
       </w:r>
-      <w:bookmarkEnd w:id="7"/>
+      <w:bookmarkEnd w:id="8"/>
     </w:p>
     <w:p>
       <w:pPr>
@@ -3447,6 +3614,17 @@
       <w:proofErr w:type="spellEnd"/>
       <w:r>
         <w:t xml:space="preserve"> elements (rogue puck can be closer to the enemy castle</w:t>
+      </w:r>
+      <w:r>
+        <w:t xml:space="preserve">, wizard puck has low mass but does </w:t>
+      </w:r>
+      <w:proofErr w:type="spellStart"/>
+      <w:r>
+        <w:t>aoe</w:t>
+      </w:r>
+      <w:proofErr w:type="spellEnd"/>
+      <w:r>
+        <w:t xml:space="preserve"> force explosion when he hits)</w:t>
       </w:r>
     </w:p>
     <w:sectPr>
@@ -3532,7 +3710,7 @@
         <w:rFonts w:eastAsiaTheme="majorEastAsia"/>
         <w:noProof/>
       </w:rPr>
-      <w:t>3</w:t>
+      <w:t>4</w:t>
     </w:r>
     <w:r>
       <w:rPr>
@@ -5852,7 +6030,7 @@
 </file>
 
 <file path=customXml/itemProps1.xml><?xml version="1.0" encoding="utf-8"?>
-<ds:datastoreItem xmlns:ds="http://schemas.openxmlformats.org/officeDocument/2006/customXml" ds:itemID="{A6340EB9-FEAD-4F67-A495-0BC8B60C7B21}">
+<ds:datastoreItem xmlns:ds="http://schemas.openxmlformats.org/officeDocument/2006/customXml" ds:itemID="{1827E164-00BE-4473-B97E-ADDBFF00F96E}">
   <ds:schemaRefs>
     <ds:schemaRef ds:uri="http://schemas.openxmlformats.org/officeDocument/2006/bibliography"/>
   </ds:schemaRefs>

</xml_diff>

<commit_message>
added aim indicator and puck rotate in aim mode
</commit_message>
<xml_diff>
--- a/Docs/GDD Catapult Fragment 1.docx
+++ b/Docs/GDD Catapult Fragment 1.docx
@@ -1237,7 +1237,20 @@
               <w:cnfStyle w:val="000000100000" w:firstRow="0" w:lastRow="0" w:firstColumn="0" w:lastColumn="0" w:oddVBand="0" w:evenVBand="0" w:oddHBand="1" w:evenHBand="0" w:firstRowFirstColumn="0" w:firstRowLastColumn="0" w:lastRowFirstColumn="0" w:lastRowLastColumn="0"/>
             </w:pPr>
             <w:r>
-              <w:t>GameObject/Arrow Mesh</w:t>
+              <w:t>GameObject/</w:t>
+            </w:r>
+            <w:proofErr w:type="spellStart"/>
+            <w:r>
+              <w:t>LineRenderer</w:t>
+            </w:r>
+            <w:proofErr w:type="spellEnd"/>
+            <w:r>
+              <w:t xml:space="preserve"> </w:t>
+            </w:r>
+            <w:bookmarkStart w:id="5" w:name="_GoBack"/>
+            <w:bookmarkEnd w:id="5"/>
+            <w:r>
+              <w:t>Component</w:t>
             </w:r>
           </w:p>
         </w:tc>
@@ -1743,14 +1756,14 @@
           <w:rFonts w:eastAsia="Times New Roman"/>
         </w:rPr>
       </w:pPr>
-      <w:bookmarkStart w:id="5" w:name="_Toc366057519"/>
+      <w:bookmarkStart w:id="6" w:name="_Toc366057519"/>
       <w:r>
         <w:rPr>
           <w:rFonts w:eastAsia="Times New Roman"/>
         </w:rPr>
         <w:t>Suggested Game Flow Diagram</w:t>
       </w:r>
-      <w:bookmarkEnd w:id="5"/>
+      <w:bookmarkEnd w:id="6"/>
     </w:p>
     <w:p>
       <w:r>
@@ -1781,14 +1794,14 @@
           <w:rFonts w:eastAsia="Times New Roman"/>
         </w:rPr>
       </w:pPr>
-      <w:bookmarkStart w:id="6" w:name="_Toc366057520"/>
+      <w:bookmarkStart w:id="7" w:name="_Toc366057520"/>
       <w:r>
         <w:rPr>
           <w:rFonts w:eastAsia="Times New Roman"/>
         </w:rPr>
         <w:t>Suggested Project Timeline</w:t>
       </w:r>
-      <w:bookmarkEnd w:id="6"/>
+      <w:bookmarkEnd w:id="7"/>
     </w:p>
     <w:tbl>
       <w:tblPr>
@@ -2340,6 +2353,7 @@
               <w14:uncheckedState w14:val="2610" w14:font="MS Gothic"/>
             </w14:checkbox>
           </w:sdtPr>
+          <w:sdtEndPr/>
           <w:sdtContent>
             <w:tc>
               <w:tcPr>
@@ -2411,6 +2425,906 @@
         <w:sdt>
           <w:sdtPr>
             <w:id w:val="628293937"/>
+            <w14:checkbox>
+              <w14:checked w14:val="1"/>
+              <w14:checkedState w14:val="2612" w14:font="MS Gothic"/>
+              <w14:uncheckedState w14:val="2610" w14:font="MS Gothic"/>
+            </w14:checkbox>
+          </w:sdtPr>
+          <w:sdtEndPr/>
+          <w:sdtContent>
+            <w:tc>
+              <w:tcPr>
+                <w:tcW w:w="1646" w:type="dxa"/>
+              </w:tcPr>
+              <w:p>
+                <w:pPr>
+                  <w:jc w:val="center"/>
+                  <w:cnfStyle w:val="000000000000" w:firstRow="0" w:lastRow="0" w:firstColumn="0" w:lastColumn="0" w:oddVBand="0" w:evenVBand="0" w:oddHBand="0" w:evenHBand="0" w:firstRowFirstColumn="0" w:firstRowLastColumn="0" w:lastRowFirstColumn="0" w:lastRowLastColumn="0"/>
+                </w:pPr>
+                <w:r>
+                  <w:rPr>
+                    <w:rFonts w:ascii="MS Gothic" w:eastAsia="MS Gothic" w:hAnsi="MS Gothic" w:hint="eastAsia"/>
+                  </w:rPr>
+                  <w:t>☒</w:t>
+                </w:r>
+              </w:p>
+            </w:tc>
+          </w:sdtContent>
+        </w:sdt>
+      </w:tr>
+      <w:tr>
+        <w:trPr>
+          <w:cnfStyle w:val="000000100000" w:firstRow="0" w:lastRow="0" w:firstColumn="0" w:lastColumn="0" w:oddVBand="0" w:evenVBand="0" w:oddHBand="1" w:evenHBand="0" w:firstRowFirstColumn="0" w:firstRowLastColumn="0" w:lastRowFirstColumn="0" w:lastRowLastColumn="0"/>
+          <w:cantSplit/>
+        </w:trPr>
+        <w:tc>
+          <w:tcPr>
+            <w:cnfStyle w:val="001000000000" w:firstRow="0" w:lastRow="0" w:firstColumn="1" w:lastColumn="0" w:oddVBand="0" w:evenVBand="0" w:oddHBand="0" w:evenHBand="0" w:firstRowFirstColumn="0" w:firstRowLastColumn="0" w:lastRowFirstColumn="0" w:lastRowLastColumn="0"/>
+            <w:tcW w:w="3549" w:type="dxa"/>
+          </w:tcPr>
+          <w:p>
+            <w:r>
+              <w:t xml:space="preserve">Game over </w:t>
+            </w:r>
+            <w:proofErr w:type="spellStart"/>
+            <w:r>
+              <w:t>gui</w:t>
+            </w:r>
+            <w:proofErr w:type="spellEnd"/>
+          </w:p>
+        </w:tc>
+        <w:tc>
+          <w:tcPr>
+            <w:tcW w:w="989" w:type="dxa"/>
+          </w:tcPr>
+          <w:p>
+            <w:pPr>
+              <w:cnfStyle w:val="000000100000" w:firstRow="0" w:lastRow="0" w:firstColumn="0" w:lastColumn="0" w:oddVBand="0" w:evenVBand="0" w:oddHBand="1" w:evenHBand="0" w:firstRowFirstColumn="0" w:firstRowLastColumn="0" w:lastRowFirstColumn="0" w:lastRowLastColumn="0"/>
+            </w:pPr>
+            <w:r>
+              <w:t>9/04/13</w:t>
+            </w:r>
+          </w:p>
+        </w:tc>
+        <w:tc>
+          <w:tcPr>
+            <w:tcW w:w="3580" w:type="dxa"/>
+          </w:tcPr>
+          <w:p>
+            <w:pPr>
+              <w:cnfStyle w:val="000000100000" w:firstRow="0" w:lastRow="0" w:firstColumn="0" w:lastColumn="0" w:oddVBand="0" w:evenVBand="0" w:oddHBand="1" w:evenHBand="0" w:firstRowFirstColumn="0" w:firstRowLastColumn="0" w:lastRowFirstColumn="0" w:lastRowLastColumn="0"/>
+            </w:pPr>
+          </w:p>
+        </w:tc>
+        <w:sdt>
+          <w:sdtPr>
+            <w:id w:val="-35893395"/>
+            <w14:checkbox>
+              <w14:checked w14:val="1"/>
+              <w14:checkedState w14:val="2612" w14:font="MS Gothic"/>
+              <w14:uncheckedState w14:val="2610" w14:font="MS Gothic"/>
+            </w14:checkbox>
+          </w:sdtPr>
+          <w:sdtEndPr/>
+          <w:sdtContent>
+            <w:tc>
+              <w:tcPr>
+                <w:tcW w:w="1646" w:type="dxa"/>
+              </w:tcPr>
+              <w:p>
+                <w:pPr>
+                  <w:jc w:val="center"/>
+                  <w:cnfStyle w:val="000000100000" w:firstRow="0" w:lastRow="0" w:firstColumn="0" w:lastColumn="0" w:oddVBand="0" w:evenVBand="0" w:oddHBand="1" w:evenHBand="0" w:firstRowFirstColumn="0" w:firstRowLastColumn="0" w:lastRowFirstColumn="0" w:lastRowLastColumn="0"/>
+                </w:pPr>
+                <w:r>
+                  <w:rPr>
+                    <w:rFonts w:ascii="MS Gothic" w:eastAsia="MS Gothic" w:hAnsi="MS Gothic" w:hint="eastAsia"/>
+                  </w:rPr>
+                  <w:t>☒</w:t>
+                </w:r>
+              </w:p>
+            </w:tc>
+          </w:sdtContent>
+        </w:sdt>
+      </w:tr>
+      <w:tr>
+        <w:trPr>
+          <w:cantSplit/>
+        </w:trPr>
+        <w:tc>
+          <w:tcPr>
+            <w:cnfStyle w:val="001000000000" w:firstRow="0" w:lastRow="0" w:firstColumn="1" w:lastColumn="0" w:oddVBand="0" w:evenVBand="0" w:oddHBand="0" w:evenHBand="0" w:firstRowFirstColumn="0" w:firstRowLastColumn="0" w:lastRowFirstColumn="0" w:lastRowLastColumn="0"/>
+            <w:tcW w:w="3549" w:type="dxa"/>
+          </w:tcPr>
+          <w:p>
+            <w:r>
+              <w:lastRenderedPageBreak/>
+              <w:t xml:space="preserve">Gameplay to </w:t>
+            </w:r>
+            <w:proofErr w:type="spellStart"/>
+            <w:r>
+              <w:t>gameover</w:t>
+            </w:r>
+            <w:proofErr w:type="spellEnd"/>
+            <w:r>
+              <w:t xml:space="preserve"> transition</w:t>
+            </w:r>
+          </w:p>
+        </w:tc>
+        <w:tc>
+          <w:tcPr>
+            <w:tcW w:w="989" w:type="dxa"/>
+          </w:tcPr>
+          <w:p>
+            <w:pPr>
+              <w:cnfStyle w:val="000000000000" w:firstRow="0" w:lastRow="0" w:firstColumn="0" w:lastColumn="0" w:oddVBand="0" w:evenVBand="0" w:oddHBand="0" w:evenHBand="0" w:firstRowFirstColumn="0" w:firstRowLastColumn="0" w:lastRowFirstColumn="0" w:lastRowLastColumn="0"/>
+            </w:pPr>
+            <w:r>
+              <w:t>9/04/13</w:t>
+            </w:r>
+          </w:p>
+        </w:tc>
+        <w:tc>
+          <w:tcPr>
+            <w:tcW w:w="3580" w:type="dxa"/>
+          </w:tcPr>
+          <w:p>
+            <w:pPr>
+              <w:cnfStyle w:val="000000000000" w:firstRow="0" w:lastRow="0" w:firstColumn="0" w:lastColumn="0" w:oddVBand="0" w:evenVBand="0" w:oddHBand="0" w:evenHBand="0" w:firstRowFirstColumn="0" w:firstRowLastColumn="0" w:lastRowFirstColumn="0" w:lastRowLastColumn="0"/>
+            </w:pPr>
+          </w:p>
+        </w:tc>
+        <w:sdt>
+          <w:sdtPr>
+            <w:id w:val="-942225410"/>
+            <w14:checkbox>
+              <w14:checked w14:val="1"/>
+              <w14:checkedState w14:val="2612" w14:font="MS Gothic"/>
+              <w14:uncheckedState w14:val="2610" w14:font="MS Gothic"/>
+            </w14:checkbox>
+          </w:sdtPr>
+          <w:sdtEndPr/>
+          <w:sdtContent>
+            <w:tc>
+              <w:tcPr>
+                <w:tcW w:w="1646" w:type="dxa"/>
+              </w:tcPr>
+              <w:p>
+                <w:pPr>
+                  <w:jc w:val="center"/>
+                  <w:cnfStyle w:val="000000000000" w:firstRow="0" w:lastRow="0" w:firstColumn="0" w:lastColumn="0" w:oddVBand="0" w:evenVBand="0" w:oddHBand="0" w:evenHBand="0" w:firstRowFirstColumn="0" w:firstRowLastColumn="0" w:lastRowFirstColumn="0" w:lastRowLastColumn="0"/>
+                </w:pPr>
+                <w:r>
+                  <w:rPr>
+                    <w:rFonts w:ascii="MS Gothic" w:eastAsia="MS Gothic" w:hAnsi="MS Gothic" w:hint="eastAsia"/>
+                  </w:rPr>
+                  <w:t>☒</w:t>
+                </w:r>
+              </w:p>
+            </w:tc>
+          </w:sdtContent>
+        </w:sdt>
+      </w:tr>
+      <w:tr>
+        <w:trPr>
+          <w:cnfStyle w:val="000000100000" w:firstRow="0" w:lastRow="0" w:firstColumn="0" w:lastColumn="0" w:oddVBand="0" w:evenVBand="0" w:oddHBand="1" w:evenHBand="0" w:firstRowFirstColumn="0" w:firstRowLastColumn="0" w:lastRowFirstColumn="0" w:lastRowLastColumn="0"/>
+          <w:cantSplit/>
+        </w:trPr>
+        <w:tc>
+          <w:tcPr>
+            <w:cnfStyle w:val="001000000000" w:firstRow="0" w:lastRow="0" w:firstColumn="1" w:lastColumn="0" w:oddVBand="0" w:evenVBand="0" w:oddHBand="0" w:evenHBand="0" w:firstRowFirstColumn="0" w:firstRowLastColumn="0" w:lastRowFirstColumn="0" w:lastRowLastColumn="0"/>
+            <w:tcW w:w="3549" w:type="dxa"/>
+          </w:tcPr>
+          <w:p>
+            <w:proofErr w:type="spellStart"/>
+            <w:r>
+              <w:t>Gameover</w:t>
+            </w:r>
+            <w:proofErr w:type="spellEnd"/>
+            <w:r>
+              <w:t xml:space="preserve"> to title transition</w:t>
+            </w:r>
+          </w:p>
+        </w:tc>
+        <w:tc>
+          <w:tcPr>
+            <w:tcW w:w="989" w:type="dxa"/>
+          </w:tcPr>
+          <w:p>
+            <w:pPr>
+              <w:cnfStyle w:val="000000100000" w:firstRow="0" w:lastRow="0" w:firstColumn="0" w:lastColumn="0" w:oddVBand="0" w:evenVBand="0" w:oddHBand="1" w:evenHBand="0" w:firstRowFirstColumn="0" w:firstRowLastColumn="0" w:lastRowFirstColumn="0" w:lastRowLastColumn="0"/>
+            </w:pPr>
+            <w:r>
+              <w:t>9/04/13</w:t>
+            </w:r>
+          </w:p>
+        </w:tc>
+        <w:tc>
+          <w:tcPr>
+            <w:tcW w:w="3580" w:type="dxa"/>
+          </w:tcPr>
+          <w:p>
+            <w:pPr>
+              <w:cnfStyle w:val="000000100000" w:firstRow="0" w:lastRow="0" w:firstColumn="0" w:lastColumn="0" w:oddVBand="0" w:evenVBand="0" w:oddHBand="1" w:evenHBand="0" w:firstRowFirstColumn="0" w:firstRowLastColumn="0" w:lastRowFirstColumn="0" w:lastRowLastColumn="0"/>
+            </w:pPr>
+          </w:p>
+        </w:tc>
+        <w:sdt>
+          <w:sdtPr>
+            <w:id w:val="1664275246"/>
+            <w14:checkbox>
+              <w14:checked w14:val="1"/>
+              <w14:checkedState w14:val="2612" w14:font="MS Gothic"/>
+              <w14:uncheckedState w14:val="2610" w14:font="MS Gothic"/>
+            </w14:checkbox>
+          </w:sdtPr>
+          <w:sdtEndPr/>
+          <w:sdtContent>
+            <w:tc>
+              <w:tcPr>
+                <w:tcW w:w="1646" w:type="dxa"/>
+              </w:tcPr>
+              <w:p>
+                <w:pPr>
+                  <w:jc w:val="center"/>
+                  <w:cnfStyle w:val="000000100000" w:firstRow="0" w:lastRow="0" w:firstColumn="0" w:lastColumn="0" w:oddVBand="0" w:evenVBand="0" w:oddHBand="1" w:evenHBand="0" w:firstRowFirstColumn="0" w:firstRowLastColumn="0" w:lastRowFirstColumn="0" w:lastRowLastColumn="0"/>
+                </w:pPr>
+                <w:r>
+                  <w:rPr>
+                    <w:rFonts w:ascii="MS Gothic" w:eastAsia="MS Gothic" w:hAnsi="MS Gothic" w:hint="eastAsia"/>
+                  </w:rPr>
+                  <w:t>☒</w:t>
+                </w:r>
+              </w:p>
+            </w:tc>
+          </w:sdtContent>
+        </w:sdt>
+      </w:tr>
+      <w:tr>
+        <w:trPr>
+          <w:cantSplit/>
+        </w:trPr>
+        <w:tc>
+          <w:tcPr>
+            <w:cnfStyle w:val="001000000000" w:firstRow="0" w:lastRow="0" w:firstColumn="1" w:lastColumn="0" w:oddVBand="0" w:evenVBand="0" w:oddHBand="0" w:evenHBand="0" w:firstRowFirstColumn="0" w:firstRowLastColumn="0" w:lastRowFirstColumn="0" w:lastRowLastColumn="0"/>
+            <w:tcW w:w="3549" w:type="dxa"/>
+          </w:tcPr>
+          <w:p>
+            <w:r>
+              <w:t>Create game objects</w:t>
+            </w:r>
+          </w:p>
+        </w:tc>
+        <w:tc>
+          <w:tcPr>
+            <w:tcW w:w="989" w:type="dxa"/>
+          </w:tcPr>
+          <w:p>
+            <w:pPr>
+              <w:cnfStyle w:val="000000000000" w:firstRow="0" w:lastRow="0" w:firstColumn="0" w:lastColumn="0" w:oddVBand="0" w:evenVBand="0" w:oddHBand="0" w:evenHBand="0" w:firstRowFirstColumn="0" w:firstRowLastColumn="0" w:lastRowFirstColumn="0" w:lastRowLastColumn="0"/>
+            </w:pPr>
+            <w:r>
+              <w:t>9/04/13</w:t>
+            </w:r>
+          </w:p>
+        </w:tc>
+        <w:tc>
+          <w:tcPr>
+            <w:tcW w:w="3580" w:type="dxa"/>
+          </w:tcPr>
+          <w:p>
+            <w:pPr>
+              <w:cnfStyle w:val="000000000000" w:firstRow="0" w:lastRow="0" w:firstColumn="0" w:lastColumn="0" w:oddVBand="0" w:evenVBand="0" w:oddHBand="0" w:evenHBand="0" w:firstRowFirstColumn="0" w:firstRowLastColumn="0" w:lastRowFirstColumn="0" w:lastRowLastColumn="0"/>
+            </w:pPr>
+            <w:proofErr w:type="spellStart"/>
+            <w:r>
+              <w:t>Todo:brick</w:t>
+            </w:r>
+            <w:proofErr w:type="spellEnd"/>
+            <w:r>
+              <w:t>, wall</w:t>
+            </w:r>
+          </w:p>
+        </w:tc>
+        <w:sdt>
+          <w:sdtPr>
+            <w:id w:val="958078327"/>
+            <w14:checkbox>
+              <w14:checked w14:val="0"/>
+              <w14:checkedState w14:val="2612" w14:font="MS Gothic"/>
+              <w14:uncheckedState w14:val="2610" w14:font="MS Gothic"/>
+            </w14:checkbox>
+          </w:sdtPr>
+          <w:sdtEndPr/>
+          <w:sdtContent>
+            <w:tc>
+              <w:tcPr>
+                <w:tcW w:w="1646" w:type="dxa"/>
+              </w:tcPr>
+              <w:p>
+                <w:pPr>
+                  <w:jc w:val="center"/>
+                  <w:cnfStyle w:val="000000000000" w:firstRow="0" w:lastRow="0" w:firstColumn="0" w:lastColumn="0" w:oddVBand="0" w:evenVBand="0" w:oddHBand="0" w:evenHBand="0" w:firstRowFirstColumn="0" w:firstRowLastColumn="0" w:lastRowFirstColumn="0" w:lastRowLastColumn="0"/>
+                </w:pPr>
+                <w:r>
+                  <w:rPr>
+                    <w:rFonts w:ascii="MS Gothic" w:eastAsia="MS Gothic" w:hAnsi="MS Gothic" w:hint="eastAsia"/>
+                  </w:rPr>
+                  <w:t>☐</w:t>
+                </w:r>
+              </w:p>
+            </w:tc>
+          </w:sdtContent>
+        </w:sdt>
+      </w:tr>
+      <w:tr>
+        <w:trPr>
+          <w:cnfStyle w:val="000000100000" w:firstRow="0" w:lastRow="0" w:firstColumn="0" w:lastColumn="0" w:oddVBand="0" w:evenVBand="0" w:oddHBand="1" w:evenHBand="0" w:firstRowFirstColumn="0" w:firstRowLastColumn="0" w:lastRowFirstColumn="0" w:lastRowLastColumn="0"/>
+          <w:cantSplit/>
+        </w:trPr>
+        <w:tc>
+          <w:tcPr>
+            <w:cnfStyle w:val="001000000000" w:firstRow="0" w:lastRow="0" w:firstColumn="1" w:lastColumn="0" w:oddVBand="0" w:evenVBand="0" w:oddHBand="0" w:evenHBand="0" w:firstRowFirstColumn="0" w:firstRowLastColumn="0" w:lastRowFirstColumn="0" w:lastRowLastColumn="0"/>
+            <w:tcW w:w="3549" w:type="dxa"/>
+          </w:tcPr>
+          <w:p>
+            <w:r>
+              <w:t xml:space="preserve">King </w:t>
+            </w:r>
+            <w:r>
+              <w:t xml:space="preserve">knocked off pedestal </w:t>
+            </w:r>
+            <w:proofErr w:type="spellStart"/>
+            <w:r>
+              <w:t>gameover</w:t>
+            </w:r>
+            <w:proofErr w:type="spellEnd"/>
+          </w:p>
+        </w:tc>
+        <w:tc>
+          <w:tcPr>
+            <w:tcW w:w="989" w:type="dxa"/>
+          </w:tcPr>
+          <w:p>
+            <w:pPr>
+              <w:cnfStyle w:val="000000100000" w:firstRow="0" w:lastRow="0" w:firstColumn="0" w:lastColumn="0" w:oddVBand="0" w:evenVBand="0" w:oddHBand="1" w:evenHBand="0" w:firstRowFirstColumn="0" w:firstRowLastColumn="0" w:lastRowFirstColumn="0" w:lastRowLastColumn="0"/>
+            </w:pPr>
+            <w:r>
+              <w:t>9/04/13</w:t>
+            </w:r>
+          </w:p>
+        </w:tc>
+        <w:tc>
+          <w:tcPr>
+            <w:tcW w:w="3580" w:type="dxa"/>
+          </w:tcPr>
+          <w:p>
+            <w:pPr>
+              <w:cnfStyle w:val="000000100000" w:firstRow="0" w:lastRow="0" w:firstColumn="0" w:lastColumn="0" w:oddVBand="0" w:evenVBand="0" w:oddHBand="1" w:evenHBand="0" w:firstRowFirstColumn="0" w:firstRowLastColumn="0" w:lastRowFirstColumn="0" w:lastRowLastColumn="0"/>
+            </w:pPr>
+          </w:p>
+        </w:tc>
+        <w:sdt>
+          <w:sdtPr>
+            <w:id w:val="-118605770"/>
+            <w14:checkbox>
+              <w14:checked w14:val="1"/>
+              <w14:checkedState w14:val="2612" w14:font="MS Gothic"/>
+              <w14:uncheckedState w14:val="2610" w14:font="MS Gothic"/>
+            </w14:checkbox>
+          </w:sdtPr>
+          <w:sdtEndPr/>
+          <w:sdtContent>
+            <w:tc>
+              <w:tcPr>
+                <w:tcW w:w="1646" w:type="dxa"/>
+              </w:tcPr>
+              <w:p>
+                <w:pPr>
+                  <w:jc w:val="center"/>
+                  <w:cnfStyle w:val="000000100000" w:firstRow="0" w:lastRow="0" w:firstColumn="0" w:lastColumn="0" w:oddVBand="0" w:evenVBand="0" w:oddHBand="1" w:evenHBand="0" w:firstRowFirstColumn="0" w:firstRowLastColumn="0" w:lastRowFirstColumn="0" w:lastRowLastColumn="0"/>
+                </w:pPr>
+                <w:r>
+                  <w:rPr>
+                    <w:rFonts w:ascii="MS Gothic" w:eastAsia="MS Gothic" w:hAnsi="MS Gothic" w:hint="eastAsia"/>
+                  </w:rPr>
+                  <w:t>☒</w:t>
+                </w:r>
+              </w:p>
+            </w:tc>
+          </w:sdtContent>
+        </w:sdt>
+      </w:tr>
+      <w:tr>
+        <w:trPr>
+          <w:cantSplit/>
+        </w:trPr>
+        <w:tc>
+          <w:tcPr>
+            <w:cnfStyle w:val="001000000000" w:firstRow="0" w:lastRow="0" w:firstColumn="1" w:lastColumn="0" w:oddVBand="0" w:evenVBand="0" w:oddHBand="0" w:evenHBand="0" w:firstRowFirstColumn="0" w:firstRowLastColumn="0" w:lastRowFirstColumn="0" w:lastRowLastColumn="0"/>
+            <w:tcW w:w="3549" w:type="dxa"/>
+          </w:tcPr>
+          <w:p>
+            <w:r>
+              <w:t>Place puck</w:t>
+            </w:r>
+          </w:p>
+        </w:tc>
+        <w:tc>
+          <w:tcPr>
+            <w:tcW w:w="989" w:type="dxa"/>
+          </w:tcPr>
+          <w:p>
+            <w:pPr>
+              <w:cnfStyle w:val="000000000000" w:firstRow="0" w:lastRow="0" w:firstColumn="0" w:lastColumn="0" w:oddVBand="0" w:evenVBand="0" w:oddHBand="0" w:evenHBand="0" w:firstRowFirstColumn="0" w:firstRowLastColumn="0" w:lastRowFirstColumn="0" w:lastRowLastColumn="0"/>
+            </w:pPr>
+            <w:r>
+              <w:t>9/03/13</w:t>
+            </w:r>
+          </w:p>
+        </w:tc>
+        <w:tc>
+          <w:tcPr>
+            <w:tcW w:w="3580" w:type="dxa"/>
+          </w:tcPr>
+          <w:p>
+            <w:pPr>
+              <w:cnfStyle w:val="000000000000" w:firstRow="0" w:lastRow="0" w:firstColumn="0" w:lastColumn="0" w:oddVBand="0" w:evenVBand="0" w:oddHBand="0" w:evenHBand="0" w:firstRowFirstColumn="0" w:firstRowLastColumn="0" w:lastRowFirstColumn="0" w:lastRowLastColumn="0"/>
+            </w:pPr>
+          </w:p>
+        </w:tc>
+        <w:sdt>
+          <w:sdtPr>
+            <w:id w:val="-1066718776"/>
+            <w14:checkbox>
+              <w14:checked w14:val="1"/>
+              <w14:checkedState w14:val="2612" w14:font="MS Gothic"/>
+              <w14:uncheckedState w14:val="2610" w14:font="MS Gothic"/>
+            </w14:checkbox>
+          </w:sdtPr>
+          <w:sdtEndPr/>
+          <w:sdtContent>
+            <w:tc>
+              <w:tcPr>
+                <w:tcW w:w="1646" w:type="dxa"/>
+              </w:tcPr>
+              <w:p>
+                <w:pPr>
+                  <w:jc w:val="center"/>
+                  <w:cnfStyle w:val="000000000000" w:firstRow="0" w:lastRow="0" w:firstColumn="0" w:lastColumn="0" w:oddVBand="0" w:evenVBand="0" w:oddHBand="0" w:evenHBand="0" w:firstRowFirstColumn="0" w:firstRowLastColumn="0" w:lastRowFirstColumn="0" w:lastRowLastColumn="0"/>
+                </w:pPr>
+                <w:r>
+                  <w:rPr>
+                    <w:rFonts w:ascii="MS Gothic" w:eastAsia="MS Gothic" w:hAnsi="MS Gothic" w:hint="eastAsia"/>
+                  </w:rPr>
+                  <w:t>☒</w:t>
+                </w:r>
+              </w:p>
+            </w:tc>
+          </w:sdtContent>
+        </w:sdt>
+      </w:tr>
+      <w:tr>
+        <w:trPr>
+          <w:cnfStyle w:val="000000100000" w:firstRow="0" w:lastRow="0" w:firstColumn="0" w:lastColumn="0" w:oddVBand="0" w:evenVBand="0" w:oddHBand="1" w:evenHBand="0" w:firstRowFirstColumn="0" w:firstRowLastColumn="0" w:lastRowFirstColumn="0" w:lastRowLastColumn="0"/>
+          <w:cantSplit/>
+        </w:trPr>
+        <w:tc>
+          <w:tcPr>
+            <w:cnfStyle w:val="001000000000" w:firstRow="0" w:lastRow="0" w:firstColumn="1" w:lastColumn="0" w:oddVBand="0" w:evenVBand="0" w:oddHBand="0" w:evenHBand="0" w:firstRowFirstColumn="0" w:firstRowLastColumn="0" w:lastRowFirstColumn="0" w:lastRowLastColumn="0"/>
+            <w:tcW w:w="3549" w:type="dxa"/>
+          </w:tcPr>
+          <w:p>
+            <w:r>
+              <w:t>build game camera controller</w:t>
+            </w:r>
+          </w:p>
+        </w:tc>
+        <w:tc>
+          <w:tcPr>
+            <w:tcW w:w="989" w:type="dxa"/>
+          </w:tcPr>
+          <w:p>
+            <w:pPr>
+              <w:cnfStyle w:val="000000100000" w:firstRow="0" w:lastRow="0" w:firstColumn="0" w:lastColumn="0" w:oddVBand="0" w:evenVBand="0" w:oddHBand="1" w:evenHBand="0" w:firstRowFirstColumn="0" w:firstRowLastColumn="0" w:lastRowFirstColumn="0" w:lastRowLastColumn="0"/>
+            </w:pPr>
+            <w:r>
+              <w:t>9/04/13</w:t>
+            </w:r>
+          </w:p>
+        </w:tc>
+        <w:tc>
+          <w:tcPr>
+            <w:tcW w:w="3580" w:type="dxa"/>
+          </w:tcPr>
+          <w:p>
+            <w:pPr>
+              <w:cnfStyle w:val="000000100000" w:firstRow="0" w:lastRow="0" w:firstColumn="0" w:lastColumn="0" w:oddVBand="0" w:evenVBand="0" w:oddHBand="1" w:evenHBand="0" w:firstRowFirstColumn="0" w:firstRowLastColumn="0" w:lastRowFirstColumn="0" w:lastRowLastColumn="0"/>
+            </w:pPr>
+            <w:r>
+              <w:t>Found script in unity forums, locked to x and z axis</w:t>
+            </w:r>
+          </w:p>
+        </w:tc>
+        <w:sdt>
+          <w:sdtPr>
+            <w:id w:val="1754622003"/>
+            <w14:checkbox>
+              <w14:checked w14:val="1"/>
+              <w14:checkedState w14:val="2612" w14:font="MS Gothic"/>
+              <w14:uncheckedState w14:val="2610" w14:font="MS Gothic"/>
+            </w14:checkbox>
+          </w:sdtPr>
+          <w:sdtEndPr/>
+          <w:sdtContent>
+            <w:tc>
+              <w:tcPr>
+                <w:tcW w:w="1646" w:type="dxa"/>
+              </w:tcPr>
+              <w:p>
+                <w:pPr>
+                  <w:jc w:val="center"/>
+                  <w:cnfStyle w:val="000000100000" w:firstRow="0" w:lastRow="0" w:firstColumn="0" w:lastColumn="0" w:oddVBand="0" w:evenVBand="0" w:oddHBand="1" w:evenHBand="0" w:firstRowFirstColumn="0" w:firstRowLastColumn="0" w:lastRowFirstColumn="0" w:lastRowLastColumn="0"/>
+                </w:pPr>
+                <w:r>
+                  <w:rPr>
+                    <w:rFonts w:ascii="MS Gothic" w:eastAsia="MS Gothic" w:hAnsi="MS Gothic" w:hint="eastAsia"/>
+                  </w:rPr>
+                  <w:t>☒</w:t>
+                </w:r>
+              </w:p>
+            </w:tc>
+          </w:sdtContent>
+        </w:sdt>
+      </w:tr>
+      <w:tr>
+        <w:trPr>
+          <w:cantSplit/>
+        </w:trPr>
+        <w:tc>
+          <w:tcPr>
+            <w:cnfStyle w:val="001000000000" w:firstRow="0" w:lastRow="0" w:firstColumn="1" w:lastColumn="0" w:oddVBand="0" w:evenVBand="0" w:oddHBand="0" w:evenHBand="0" w:firstRowFirstColumn="0" w:firstRowLastColumn="0" w:lastRowFirstColumn="0" w:lastRowLastColumn="0"/>
+            <w:tcW w:w="3549" w:type="dxa"/>
+          </w:tcPr>
+          <w:p>
+            <w:r>
+              <w:t xml:space="preserve">Make clicking </w:t>
+            </w:r>
+            <w:r>
+              <w:t xml:space="preserve">during gameplay </w:t>
+            </w:r>
+            <w:r>
+              <w:t>enter “aim mode”</w:t>
+            </w:r>
+          </w:p>
+        </w:tc>
+        <w:tc>
+          <w:tcPr>
+            <w:tcW w:w="989" w:type="dxa"/>
+          </w:tcPr>
+          <w:p>
+            <w:pPr>
+              <w:cnfStyle w:val="000000000000" w:firstRow="0" w:lastRow="0" w:firstColumn="0" w:lastColumn="0" w:oddVBand="0" w:evenVBand="0" w:oddHBand="0" w:evenHBand="0" w:firstRowFirstColumn="0" w:firstRowLastColumn="0" w:lastRowFirstColumn="0" w:lastRowLastColumn="0"/>
+            </w:pPr>
+          </w:p>
+        </w:tc>
+        <w:tc>
+          <w:tcPr>
+            <w:tcW w:w="3580" w:type="dxa"/>
+          </w:tcPr>
+          <w:p>
+            <w:pPr>
+              <w:cnfStyle w:val="000000000000" w:firstRow="0" w:lastRow="0" w:firstColumn="0" w:lastColumn="0" w:oddVBand="0" w:evenVBand="0" w:oddHBand="0" w:evenHBand="0" w:firstRowFirstColumn="0" w:firstRowLastColumn="0" w:lastRowFirstColumn="0" w:lastRowLastColumn="0"/>
+            </w:pPr>
+            <w:r>
+              <w:t>Aim camera will be top down, replace puck model with catapult mode, moving mouse will turn mode</w:t>
+            </w:r>
+          </w:p>
+        </w:tc>
+        <w:tc>
+          <w:tcPr>
+            <w:tcW w:w="1646" w:type="dxa"/>
+          </w:tcPr>
+          <w:p>
+            <w:pPr>
+              <w:jc w:val="center"/>
+              <w:cnfStyle w:val="000000000000" w:firstRow="0" w:lastRow="0" w:firstColumn="0" w:lastColumn="0" w:oddVBand="0" w:evenVBand="0" w:oddHBand="0" w:evenHBand="0" w:firstRowFirstColumn="0" w:firstRowLastColumn="0" w:lastRowFirstColumn="0" w:lastRowLastColumn="0"/>
+            </w:pPr>
+          </w:p>
+        </w:tc>
+      </w:tr>
+      <w:tr>
+        <w:trPr>
+          <w:cnfStyle w:val="000000100000" w:firstRow="0" w:lastRow="0" w:firstColumn="0" w:lastColumn="0" w:oddVBand="0" w:evenVBand="0" w:oddHBand="1" w:evenHBand="0" w:firstRowFirstColumn="0" w:firstRowLastColumn="0" w:lastRowFirstColumn="0" w:lastRowLastColumn="0"/>
+          <w:cantSplit/>
+        </w:trPr>
+        <w:tc>
+          <w:tcPr>
+            <w:cnfStyle w:val="001000000000" w:firstRow="0" w:lastRow="0" w:firstColumn="1" w:lastColumn="0" w:oddVBand="0" w:evenVBand="0" w:oddHBand="0" w:evenHBand="0" w:firstRowFirstColumn="0" w:firstRowLastColumn="0" w:lastRowFirstColumn="0" w:lastRowLastColumn="0"/>
+            <w:tcW w:w="3549" w:type="dxa"/>
+          </w:tcPr>
+          <w:p>
+            <w:r>
+              <w:t xml:space="preserve">Implement power meter </w:t>
+            </w:r>
+          </w:p>
+        </w:tc>
+        <w:tc>
+          <w:tcPr>
+            <w:tcW w:w="989" w:type="dxa"/>
+          </w:tcPr>
+          <w:p>
+            <w:pPr>
+              <w:cnfStyle w:val="000000100000" w:firstRow="0" w:lastRow="0" w:firstColumn="0" w:lastColumn="0" w:oddVBand="0" w:evenVBand="0" w:oddHBand="1" w:evenHBand="0" w:firstRowFirstColumn="0" w:firstRowLastColumn="0" w:lastRowFirstColumn="0" w:lastRowLastColumn="0"/>
+            </w:pPr>
+          </w:p>
+        </w:tc>
+        <w:tc>
+          <w:tcPr>
+            <w:tcW w:w="3580" w:type="dxa"/>
+          </w:tcPr>
+          <w:p>
+            <w:pPr>
+              <w:cnfStyle w:val="000000100000" w:firstRow="0" w:lastRow="0" w:firstColumn="0" w:lastColumn="0" w:oddVBand="0" w:evenVBand="0" w:oddHBand="1" w:evenHBand="0" w:firstRowFirstColumn="0" w:firstRowLastColumn="0" w:lastRowFirstColumn="0" w:lastRowLastColumn="0"/>
+            </w:pPr>
+          </w:p>
+        </w:tc>
+        <w:tc>
+          <w:tcPr>
+            <w:tcW w:w="1646" w:type="dxa"/>
+          </w:tcPr>
+          <w:p>
+            <w:pPr>
+              <w:jc w:val="center"/>
+              <w:cnfStyle w:val="000000100000" w:firstRow="0" w:lastRow="0" w:firstColumn="0" w:lastColumn="0" w:oddVBand="0" w:evenVBand="0" w:oddHBand="1" w:evenHBand="0" w:firstRowFirstColumn="0" w:firstRowLastColumn="0" w:lastRowFirstColumn="0" w:lastRowLastColumn="0"/>
+            </w:pPr>
+          </w:p>
+        </w:tc>
+      </w:tr>
+      <w:tr>
+        <w:trPr>
+          <w:cantSplit/>
+        </w:trPr>
+        <w:tc>
+          <w:tcPr>
+            <w:cnfStyle w:val="001000000000" w:firstRow="0" w:lastRow="0" w:firstColumn="1" w:lastColumn="0" w:oddVBand="0" w:evenVBand="0" w:oddHBand="0" w:evenHBand="0" w:firstRowFirstColumn="0" w:firstRowLastColumn="0" w:lastRowFirstColumn="0" w:lastRowLastColumn="0"/>
+            <w:tcW w:w="3549" w:type="dxa"/>
+          </w:tcPr>
+          <w:p>
+            <w:r>
+              <w:t>Implement shooting puck at appropriate power and direction</w:t>
+            </w:r>
+          </w:p>
+        </w:tc>
+        <w:tc>
+          <w:tcPr>
+            <w:tcW w:w="989" w:type="dxa"/>
+          </w:tcPr>
+          <w:p>
+            <w:pPr>
+              <w:cnfStyle w:val="000000000000" w:firstRow="0" w:lastRow="0" w:firstColumn="0" w:lastColumn="0" w:oddVBand="0" w:evenVBand="0" w:oddHBand="0" w:evenHBand="0" w:firstRowFirstColumn="0" w:firstRowLastColumn="0" w:lastRowFirstColumn="0" w:lastRowLastColumn="0"/>
+            </w:pPr>
+          </w:p>
+        </w:tc>
+        <w:tc>
+          <w:tcPr>
+            <w:tcW w:w="3580" w:type="dxa"/>
+          </w:tcPr>
+          <w:p>
+            <w:pPr>
+              <w:cnfStyle w:val="000000000000" w:firstRow="0" w:lastRow="0" w:firstColumn="0" w:lastColumn="0" w:oddVBand="0" w:evenVBand="0" w:oddHBand="0" w:evenHBand="0" w:firstRowFirstColumn="0" w:firstRowLastColumn="0" w:lastRowFirstColumn="0" w:lastRowLastColumn="0"/>
+            </w:pPr>
+            <w:r>
+              <w:t>Camera follows shot puck</w:t>
+            </w:r>
+          </w:p>
+        </w:tc>
+        <w:tc>
+          <w:tcPr>
+            <w:tcW w:w="1646" w:type="dxa"/>
+          </w:tcPr>
+          <w:p>
+            <w:pPr>
+              <w:jc w:val="center"/>
+              <w:cnfStyle w:val="000000000000" w:firstRow="0" w:lastRow="0" w:firstColumn="0" w:lastColumn="0" w:oddVBand="0" w:evenVBand="0" w:oddHBand="0" w:evenHBand="0" w:firstRowFirstColumn="0" w:firstRowLastColumn="0" w:lastRowFirstColumn="0" w:lastRowLastColumn="0"/>
+            </w:pPr>
+          </w:p>
+        </w:tc>
+      </w:tr>
+      <w:tr>
+        <w:trPr>
+          <w:cnfStyle w:val="000000100000" w:firstRow="0" w:lastRow="0" w:firstColumn="0" w:lastColumn="0" w:oddVBand="0" w:evenVBand="0" w:oddHBand="1" w:evenHBand="0" w:firstRowFirstColumn="0" w:firstRowLastColumn="0" w:lastRowFirstColumn="0" w:lastRowLastColumn="0"/>
+          <w:cantSplit/>
+        </w:trPr>
+        <w:tc>
+          <w:tcPr>
+            <w:cnfStyle w:val="001000000000" w:firstRow="0" w:lastRow="0" w:firstColumn="1" w:lastColumn="0" w:oddVBand="0" w:evenVBand="0" w:oddHBand="0" w:evenHBand="0" w:firstRowFirstColumn="0" w:firstRowLastColumn="0" w:lastRowFirstColumn="0" w:lastRowLastColumn="0"/>
+            <w:tcW w:w="3549" w:type="dxa"/>
+          </w:tcPr>
+          <w:p>
+            <w:r>
+              <w:t>Implement puck reset button and auto-reset if puck falls off of battlefield</w:t>
+            </w:r>
+          </w:p>
+        </w:tc>
+        <w:tc>
+          <w:tcPr>
+            <w:tcW w:w="989" w:type="dxa"/>
+          </w:tcPr>
+          <w:p>
+            <w:pPr>
+              <w:cnfStyle w:val="000000100000" w:firstRow="0" w:lastRow="0" w:firstColumn="0" w:lastColumn="0" w:oddVBand="0" w:evenVBand="0" w:oddHBand="1" w:evenHBand="0" w:firstRowFirstColumn="0" w:firstRowLastColumn="0" w:lastRowFirstColumn="0" w:lastRowLastColumn="0"/>
+            </w:pPr>
+          </w:p>
+        </w:tc>
+        <w:tc>
+          <w:tcPr>
+            <w:tcW w:w="3580" w:type="dxa"/>
+          </w:tcPr>
+          <w:p>
+            <w:pPr>
+              <w:cnfStyle w:val="000000100000" w:firstRow="0" w:lastRow="0" w:firstColumn="0" w:lastColumn="0" w:oddVBand="0" w:evenVBand="0" w:oddHBand="1" w:evenHBand="0" w:firstRowFirstColumn="0" w:firstRowLastColumn="0" w:lastRowFirstColumn="0" w:lastRowLastColumn="0"/>
+            </w:pPr>
+          </w:p>
+        </w:tc>
+        <w:tc>
+          <w:tcPr>
+            <w:tcW w:w="1646" w:type="dxa"/>
+          </w:tcPr>
+          <w:p>
+            <w:pPr>
+              <w:jc w:val="center"/>
+              <w:cnfStyle w:val="000000100000" w:firstRow="0" w:lastRow="0" w:firstColumn="0" w:lastColumn="0" w:oddVBand="0" w:evenVBand="0" w:oddHBand="1" w:evenHBand="0" w:firstRowFirstColumn="0" w:firstRowLastColumn="0" w:lastRowFirstColumn="0" w:lastRowLastColumn="0"/>
+            </w:pPr>
+          </w:p>
+        </w:tc>
+      </w:tr>
+      <w:tr>
+        <w:trPr>
+          <w:cantSplit/>
+        </w:trPr>
+        <w:tc>
+          <w:tcPr>
+            <w:cnfStyle w:val="001000000000" w:firstRow="0" w:lastRow="0" w:firstColumn="1" w:lastColumn="0" w:oddVBand="0" w:evenVBand="0" w:oddHBand="0" w:evenHBand="0" w:firstRowFirstColumn="0" w:firstRowLastColumn="0" w:lastRowFirstColumn="0" w:lastRowLastColumn="0"/>
+            <w:tcW w:w="3549" w:type="dxa"/>
+          </w:tcPr>
+          <w:p>
+            <w:r>
+              <w:t>Implement puck reset in enemy “end zone”</w:t>
+            </w:r>
+          </w:p>
+        </w:tc>
+        <w:tc>
+          <w:tcPr>
+            <w:tcW w:w="989" w:type="dxa"/>
+          </w:tcPr>
+          <w:p>
+            <w:pPr>
+              <w:cnfStyle w:val="000000000000" w:firstRow="0" w:lastRow="0" w:firstColumn="0" w:lastColumn="0" w:oddVBand="0" w:evenVBand="0" w:oddHBand="0" w:evenHBand="0" w:firstRowFirstColumn="0" w:firstRowLastColumn="0" w:lastRowFirstColumn="0" w:lastRowLastColumn="0"/>
+            </w:pPr>
+          </w:p>
+        </w:tc>
+        <w:tc>
+          <w:tcPr>
+            <w:tcW w:w="3580" w:type="dxa"/>
+          </w:tcPr>
+          <w:p>
+            <w:pPr>
+              <w:cnfStyle w:val="000000000000" w:firstRow="0" w:lastRow="0" w:firstColumn="0" w:lastColumn="0" w:oddVBand="0" w:evenVBand="0" w:oddHBand="0" w:evenHBand="0" w:firstRowFirstColumn="0" w:firstRowLastColumn="0" w:lastRowFirstColumn="0" w:lastRowLastColumn="0"/>
+            </w:pPr>
+          </w:p>
+        </w:tc>
+        <w:tc>
+          <w:tcPr>
+            <w:tcW w:w="1646" w:type="dxa"/>
+          </w:tcPr>
+          <w:p>
+            <w:pPr>
+              <w:jc w:val="center"/>
+              <w:cnfStyle w:val="000000000000" w:firstRow="0" w:lastRow="0" w:firstColumn="0" w:lastColumn="0" w:oddVBand="0" w:evenVBand="0" w:oddHBand="0" w:evenHBand="0" w:firstRowFirstColumn="0" w:firstRowLastColumn="0" w:lastRowFirstColumn="0" w:lastRowLastColumn="0"/>
+            </w:pPr>
+          </w:p>
+        </w:tc>
+      </w:tr>
+      <w:tr>
+        <w:trPr>
+          <w:cnfStyle w:val="000000100000" w:firstRow="0" w:lastRow="0" w:firstColumn="0" w:lastColumn="0" w:oddVBand="0" w:evenVBand="0" w:oddHBand="1" w:evenHBand="0" w:firstRowFirstColumn="0" w:firstRowLastColumn="0" w:lastRowFirstColumn="0" w:lastRowLastColumn="0"/>
+          <w:cantSplit/>
+        </w:trPr>
+        <w:tc>
+          <w:tcPr>
+            <w:cnfStyle w:val="001000000000" w:firstRow="0" w:lastRow="0" w:firstColumn="1" w:lastColumn="0" w:oddVBand="0" w:evenVBand="0" w:oddHBand="0" w:evenHBand="0" w:firstRowFirstColumn="0" w:firstRowLastColumn="0" w:lastRowFirstColumn="0" w:lastRowLastColumn="0"/>
+            <w:tcW w:w="3549" w:type="dxa"/>
+          </w:tcPr>
+          <w:p>
+            <w:r>
+              <w:t xml:space="preserve">Implement aim </w:t>
+            </w:r>
+            <w:r>
+              <w:t>windows</w:t>
+            </w:r>
+          </w:p>
+        </w:tc>
+        <w:tc>
+          <w:tcPr>
+            <w:tcW w:w="989" w:type="dxa"/>
+          </w:tcPr>
+          <w:p>
+            <w:pPr>
+              <w:cnfStyle w:val="000000100000" w:firstRow="0" w:lastRow="0" w:firstColumn="0" w:lastColumn="0" w:oddVBand="0" w:evenVBand="0" w:oddHBand="1" w:evenHBand="0" w:firstRowFirstColumn="0" w:firstRowLastColumn="0" w:lastRowFirstColumn="0" w:lastRowLastColumn="0"/>
+            </w:pPr>
+          </w:p>
+        </w:tc>
+        <w:tc>
+          <w:tcPr>
+            <w:tcW w:w="3580" w:type="dxa"/>
+          </w:tcPr>
+          <w:p>
+            <w:pPr>
+              <w:cnfStyle w:val="000000100000" w:firstRow="0" w:lastRow="0" w:firstColumn="0" w:lastColumn="0" w:oddVBand="0" w:evenVBand="0" w:oddHBand="1" w:evenHBand="0" w:firstRowFirstColumn="0" w:firstRowLastColumn="0" w:lastRowFirstColumn="0" w:lastRowLastColumn="0"/>
+            </w:pPr>
+            <w:r>
+              <w:t xml:space="preserve">Alternate views to help aiming </w:t>
+            </w:r>
+          </w:p>
+        </w:tc>
+        <w:tc>
+          <w:tcPr>
+            <w:tcW w:w="1646" w:type="dxa"/>
+          </w:tcPr>
+          <w:p>
+            <w:pPr>
+              <w:jc w:val="center"/>
+              <w:cnfStyle w:val="000000100000" w:firstRow="0" w:lastRow="0" w:firstColumn="0" w:lastColumn="0" w:oddVBand="0" w:evenVBand="0" w:oddHBand="1" w:evenHBand="0" w:firstRowFirstColumn="0" w:firstRowLastColumn="0" w:lastRowFirstColumn="0" w:lastRowLastColumn="0"/>
+            </w:pPr>
+          </w:p>
+        </w:tc>
+      </w:tr>
+      <w:tr>
+        <w:trPr>
+          <w:cantSplit/>
+        </w:trPr>
+        <w:tc>
+          <w:tcPr>
+            <w:cnfStyle w:val="001000000000" w:firstRow="0" w:lastRow="0" w:firstColumn="1" w:lastColumn="0" w:oddVBand="0" w:evenVBand="0" w:oddHBand="0" w:evenHBand="0" w:firstRowFirstColumn="0" w:firstRowLastColumn="0" w:lastRowFirstColumn="0" w:lastRowLastColumn="0"/>
+            <w:tcW w:w="3549" w:type="dxa"/>
+          </w:tcPr>
+          <w:p>
+            <w:r>
+              <w:t>Implement aim arrow</w:t>
+            </w:r>
+          </w:p>
+        </w:tc>
+        <w:tc>
+          <w:tcPr>
+            <w:tcW w:w="989" w:type="dxa"/>
+          </w:tcPr>
+          <w:p>
+            <w:pPr>
+              <w:cnfStyle w:val="000000000000" w:firstRow="0" w:lastRow="0" w:firstColumn="0" w:lastColumn="0" w:oddVBand="0" w:evenVBand="0" w:oddHBand="0" w:evenHBand="0" w:firstRowFirstColumn="0" w:firstRowLastColumn="0" w:lastRowFirstColumn="0" w:lastRowLastColumn="0"/>
+            </w:pPr>
+            <w:r>
+              <w:t>9/06/13</w:t>
+            </w:r>
+          </w:p>
+        </w:tc>
+        <w:tc>
+          <w:tcPr>
+            <w:tcW w:w="3580" w:type="dxa"/>
+          </w:tcPr>
+          <w:p>
+            <w:pPr>
+              <w:cnfStyle w:val="000000000000" w:firstRow="0" w:lastRow="0" w:firstColumn="0" w:lastColumn="0" w:oddVBand="0" w:evenVBand="0" w:oddHBand="0" w:evenHBand="0" w:firstRowFirstColumn="0" w:firstRowLastColumn="0" w:lastRowFirstColumn="0" w:lastRowLastColumn="0"/>
+            </w:pPr>
+            <w:r>
+              <w:t>Aim arrow only appears in aim windows</w:t>
+            </w:r>
+          </w:p>
+        </w:tc>
+        <w:sdt>
+          <w:sdtPr>
+            <w:id w:val="-295532617"/>
             <w14:checkbox>
               <w14:checked w14:val="1"/>
               <w14:checkedState w14:val="2612" w14:font="MS Gothic"/>
@@ -2437,876 +3351,6 @@
             </w:tc>
           </w:sdtContent>
         </w:sdt>
-      </w:tr>
-      <w:tr>
-        <w:trPr>
-          <w:cnfStyle w:val="000000100000" w:firstRow="0" w:lastRow="0" w:firstColumn="0" w:lastColumn="0" w:oddVBand="0" w:evenVBand="0" w:oddHBand="1" w:evenHBand="0" w:firstRowFirstColumn="0" w:firstRowLastColumn="0" w:lastRowFirstColumn="0" w:lastRowLastColumn="0"/>
-          <w:cantSplit/>
-        </w:trPr>
-        <w:tc>
-          <w:tcPr>
-            <w:cnfStyle w:val="001000000000" w:firstRow="0" w:lastRow="0" w:firstColumn="1" w:lastColumn="0" w:oddVBand="0" w:evenVBand="0" w:oddHBand="0" w:evenHBand="0" w:firstRowFirstColumn="0" w:firstRowLastColumn="0" w:lastRowFirstColumn="0" w:lastRowLastColumn="0"/>
-            <w:tcW w:w="3549" w:type="dxa"/>
-          </w:tcPr>
-          <w:p>
-            <w:r>
-              <w:t xml:space="preserve">Game over </w:t>
-            </w:r>
-            <w:proofErr w:type="spellStart"/>
-            <w:r>
-              <w:t>gui</w:t>
-            </w:r>
-            <w:proofErr w:type="spellEnd"/>
-          </w:p>
-        </w:tc>
-        <w:tc>
-          <w:tcPr>
-            <w:tcW w:w="989" w:type="dxa"/>
-          </w:tcPr>
-          <w:p>
-            <w:pPr>
-              <w:cnfStyle w:val="000000100000" w:firstRow="0" w:lastRow="0" w:firstColumn="0" w:lastColumn="0" w:oddVBand="0" w:evenVBand="0" w:oddHBand="1" w:evenHBand="0" w:firstRowFirstColumn="0" w:firstRowLastColumn="0" w:lastRowFirstColumn="0" w:lastRowLastColumn="0"/>
-            </w:pPr>
-            <w:r>
-              <w:t>9/04/13</w:t>
-            </w:r>
-          </w:p>
-        </w:tc>
-        <w:tc>
-          <w:tcPr>
-            <w:tcW w:w="3580" w:type="dxa"/>
-          </w:tcPr>
-          <w:p>
-            <w:pPr>
-              <w:cnfStyle w:val="000000100000" w:firstRow="0" w:lastRow="0" w:firstColumn="0" w:lastColumn="0" w:oddVBand="0" w:evenVBand="0" w:oddHBand="1" w:evenHBand="0" w:firstRowFirstColumn="0" w:firstRowLastColumn="0" w:lastRowFirstColumn="0" w:lastRowLastColumn="0"/>
-            </w:pPr>
-          </w:p>
-        </w:tc>
-        <w:sdt>
-          <w:sdtPr>
-            <w:id w:val="-35893395"/>
-            <w14:checkbox>
-              <w14:checked w14:val="1"/>
-              <w14:checkedState w14:val="2612" w14:font="MS Gothic"/>
-              <w14:uncheckedState w14:val="2610" w14:font="MS Gothic"/>
-            </w14:checkbox>
-          </w:sdtPr>
-          <w:sdtContent>
-            <w:tc>
-              <w:tcPr>
-                <w:tcW w:w="1646" w:type="dxa"/>
-              </w:tcPr>
-              <w:p>
-                <w:pPr>
-                  <w:jc w:val="center"/>
-                  <w:cnfStyle w:val="000000100000" w:firstRow="0" w:lastRow="0" w:firstColumn="0" w:lastColumn="0" w:oddVBand="0" w:evenVBand="0" w:oddHBand="1" w:evenHBand="0" w:firstRowFirstColumn="0" w:firstRowLastColumn="0" w:lastRowFirstColumn="0" w:lastRowLastColumn="0"/>
-                </w:pPr>
-                <w:r>
-                  <w:rPr>
-                    <w:rFonts w:ascii="MS Gothic" w:eastAsia="MS Gothic" w:hAnsi="MS Gothic" w:hint="eastAsia"/>
-                  </w:rPr>
-                  <w:t>☒</w:t>
-                </w:r>
-              </w:p>
-            </w:tc>
-          </w:sdtContent>
-        </w:sdt>
-      </w:tr>
-      <w:tr>
-        <w:trPr>
-          <w:cantSplit/>
-        </w:trPr>
-        <w:tc>
-          <w:tcPr>
-            <w:cnfStyle w:val="001000000000" w:firstRow="0" w:lastRow="0" w:firstColumn="1" w:lastColumn="0" w:oddVBand="0" w:evenVBand="0" w:oddHBand="0" w:evenHBand="0" w:firstRowFirstColumn="0" w:firstRowLastColumn="0" w:lastRowFirstColumn="0" w:lastRowLastColumn="0"/>
-            <w:tcW w:w="3549" w:type="dxa"/>
-          </w:tcPr>
-          <w:p>
-            <w:r>
-              <w:lastRenderedPageBreak/>
-              <w:t xml:space="preserve">Gameplay to </w:t>
-            </w:r>
-            <w:proofErr w:type="spellStart"/>
-            <w:r>
-              <w:t>gameover</w:t>
-            </w:r>
-            <w:proofErr w:type="spellEnd"/>
-            <w:r>
-              <w:t xml:space="preserve"> transition</w:t>
-            </w:r>
-          </w:p>
-        </w:tc>
-        <w:tc>
-          <w:tcPr>
-            <w:tcW w:w="989" w:type="dxa"/>
-          </w:tcPr>
-          <w:p>
-            <w:pPr>
-              <w:cnfStyle w:val="000000000000" w:firstRow="0" w:lastRow="0" w:firstColumn="0" w:lastColumn="0" w:oddVBand="0" w:evenVBand="0" w:oddHBand="0" w:evenHBand="0" w:firstRowFirstColumn="0" w:firstRowLastColumn="0" w:lastRowFirstColumn="0" w:lastRowLastColumn="0"/>
-            </w:pPr>
-            <w:r>
-              <w:t>9/04/13</w:t>
-            </w:r>
-          </w:p>
-        </w:tc>
-        <w:tc>
-          <w:tcPr>
-            <w:tcW w:w="3580" w:type="dxa"/>
-          </w:tcPr>
-          <w:p>
-            <w:pPr>
-              <w:cnfStyle w:val="000000000000" w:firstRow="0" w:lastRow="0" w:firstColumn="0" w:lastColumn="0" w:oddVBand="0" w:evenVBand="0" w:oddHBand="0" w:evenHBand="0" w:firstRowFirstColumn="0" w:firstRowLastColumn="0" w:lastRowFirstColumn="0" w:lastRowLastColumn="0"/>
-            </w:pPr>
-          </w:p>
-        </w:tc>
-        <w:sdt>
-          <w:sdtPr>
-            <w:id w:val="-942225410"/>
-            <w14:checkbox>
-              <w14:checked w14:val="1"/>
-              <w14:checkedState w14:val="2612" w14:font="MS Gothic"/>
-              <w14:uncheckedState w14:val="2610" w14:font="MS Gothic"/>
-            </w14:checkbox>
-          </w:sdtPr>
-          <w:sdtContent>
-            <w:tc>
-              <w:tcPr>
-                <w:tcW w:w="1646" w:type="dxa"/>
-              </w:tcPr>
-              <w:p>
-                <w:pPr>
-                  <w:jc w:val="center"/>
-                  <w:cnfStyle w:val="000000000000" w:firstRow="0" w:lastRow="0" w:firstColumn="0" w:lastColumn="0" w:oddVBand="0" w:evenVBand="0" w:oddHBand="0" w:evenHBand="0" w:firstRowFirstColumn="0" w:firstRowLastColumn="0" w:lastRowFirstColumn="0" w:lastRowLastColumn="0"/>
-                </w:pPr>
-                <w:r>
-                  <w:rPr>
-                    <w:rFonts w:ascii="MS Gothic" w:eastAsia="MS Gothic" w:hAnsi="MS Gothic" w:hint="eastAsia"/>
-                  </w:rPr>
-                  <w:t>☒</w:t>
-                </w:r>
-              </w:p>
-            </w:tc>
-          </w:sdtContent>
-        </w:sdt>
-      </w:tr>
-      <w:tr>
-        <w:trPr>
-          <w:cnfStyle w:val="000000100000" w:firstRow="0" w:lastRow="0" w:firstColumn="0" w:lastColumn="0" w:oddVBand="0" w:evenVBand="0" w:oddHBand="1" w:evenHBand="0" w:firstRowFirstColumn="0" w:firstRowLastColumn="0" w:lastRowFirstColumn="0" w:lastRowLastColumn="0"/>
-          <w:cantSplit/>
-        </w:trPr>
-        <w:tc>
-          <w:tcPr>
-            <w:cnfStyle w:val="001000000000" w:firstRow="0" w:lastRow="0" w:firstColumn="1" w:lastColumn="0" w:oddVBand="0" w:evenVBand="0" w:oddHBand="0" w:evenHBand="0" w:firstRowFirstColumn="0" w:firstRowLastColumn="0" w:lastRowFirstColumn="0" w:lastRowLastColumn="0"/>
-            <w:tcW w:w="3549" w:type="dxa"/>
-          </w:tcPr>
-          <w:p>
-            <w:proofErr w:type="spellStart"/>
-            <w:r>
-              <w:t>Gameover</w:t>
-            </w:r>
-            <w:proofErr w:type="spellEnd"/>
-            <w:r>
-              <w:t xml:space="preserve"> to title transition</w:t>
-            </w:r>
-          </w:p>
-        </w:tc>
-        <w:tc>
-          <w:tcPr>
-            <w:tcW w:w="989" w:type="dxa"/>
-          </w:tcPr>
-          <w:p>
-            <w:pPr>
-              <w:cnfStyle w:val="000000100000" w:firstRow="0" w:lastRow="0" w:firstColumn="0" w:lastColumn="0" w:oddVBand="0" w:evenVBand="0" w:oddHBand="1" w:evenHBand="0" w:firstRowFirstColumn="0" w:firstRowLastColumn="0" w:lastRowFirstColumn="0" w:lastRowLastColumn="0"/>
-            </w:pPr>
-            <w:r>
-              <w:t>9/04/13</w:t>
-            </w:r>
-          </w:p>
-        </w:tc>
-        <w:tc>
-          <w:tcPr>
-            <w:tcW w:w="3580" w:type="dxa"/>
-          </w:tcPr>
-          <w:p>
-            <w:pPr>
-              <w:cnfStyle w:val="000000100000" w:firstRow="0" w:lastRow="0" w:firstColumn="0" w:lastColumn="0" w:oddVBand="0" w:evenVBand="0" w:oddHBand="1" w:evenHBand="0" w:firstRowFirstColumn="0" w:firstRowLastColumn="0" w:lastRowFirstColumn="0" w:lastRowLastColumn="0"/>
-            </w:pPr>
-          </w:p>
-        </w:tc>
-        <w:sdt>
-          <w:sdtPr>
-            <w:id w:val="1664275246"/>
-            <w14:checkbox>
-              <w14:checked w14:val="1"/>
-              <w14:checkedState w14:val="2612" w14:font="MS Gothic"/>
-              <w14:uncheckedState w14:val="2610" w14:font="MS Gothic"/>
-            </w14:checkbox>
-          </w:sdtPr>
-          <w:sdtContent>
-            <w:tc>
-              <w:tcPr>
-                <w:tcW w:w="1646" w:type="dxa"/>
-              </w:tcPr>
-              <w:p>
-                <w:pPr>
-                  <w:jc w:val="center"/>
-                  <w:cnfStyle w:val="000000100000" w:firstRow="0" w:lastRow="0" w:firstColumn="0" w:lastColumn="0" w:oddVBand="0" w:evenVBand="0" w:oddHBand="1" w:evenHBand="0" w:firstRowFirstColumn="0" w:firstRowLastColumn="0" w:lastRowFirstColumn="0" w:lastRowLastColumn="0"/>
-                </w:pPr>
-                <w:r>
-                  <w:rPr>
-                    <w:rFonts w:ascii="MS Gothic" w:eastAsia="MS Gothic" w:hAnsi="MS Gothic" w:hint="eastAsia"/>
-                  </w:rPr>
-                  <w:t>☒</w:t>
-                </w:r>
-              </w:p>
-            </w:tc>
-          </w:sdtContent>
-        </w:sdt>
-      </w:tr>
-      <w:tr>
-        <w:trPr>
-          <w:cantSplit/>
-        </w:trPr>
-        <w:tc>
-          <w:tcPr>
-            <w:cnfStyle w:val="001000000000" w:firstRow="0" w:lastRow="0" w:firstColumn="1" w:lastColumn="0" w:oddVBand="0" w:evenVBand="0" w:oddHBand="0" w:evenHBand="0" w:firstRowFirstColumn="0" w:firstRowLastColumn="0" w:lastRowFirstColumn="0" w:lastRowLastColumn="0"/>
-            <w:tcW w:w="3549" w:type="dxa"/>
-          </w:tcPr>
-          <w:p>
-            <w:r>
-              <w:t>Create game objects</w:t>
-            </w:r>
-          </w:p>
-        </w:tc>
-        <w:tc>
-          <w:tcPr>
-            <w:tcW w:w="989" w:type="dxa"/>
-          </w:tcPr>
-          <w:p>
-            <w:pPr>
-              <w:cnfStyle w:val="000000000000" w:firstRow="0" w:lastRow="0" w:firstColumn="0" w:lastColumn="0" w:oddVBand="0" w:evenVBand="0" w:oddHBand="0" w:evenHBand="0" w:firstRowFirstColumn="0" w:firstRowLastColumn="0" w:lastRowFirstColumn="0" w:lastRowLastColumn="0"/>
-            </w:pPr>
-            <w:r>
-              <w:t>9/04/13</w:t>
-            </w:r>
-          </w:p>
-        </w:tc>
-        <w:tc>
-          <w:tcPr>
-            <w:tcW w:w="3580" w:type="dxa"/>
-          </w:tcPr>
-          <w:p>
-            <w:pPr>
-              <w:cnfStyle w:val="000000000000" w:firstRow="0" w:lastRow="0" w:firstColumn="0" w:lastColumn="0" w:oddVBand="0" w:evenVBand="0" w:oddHBand="0" w:evenHBand="0" w:firstRowFirstColumn="0" w:firstRowLastColumn="0" w:lastRowFirstColumn="0" w:lastRowLastColumn="0"/>
-            </w:pPr>
-            <w:proofErr w:type="spellStart"/>
-            <w:r>
-              <w:t>Todo:brick</w:t>
-            </w:r>
-            <w:proofErr w:type="spellEnd"/>
-            <w:r>
-              <w:t>, wall</w:t>
-            </w:r>
-          </w:p>
-        </w:tc>
-        <w:sdt>
-          <w:sdtPr>
-            <w:id w:val="958078327"/>
-            <w14:checkbox>
-              <w14:checked w14:val="0"/>
-              <w14:checkedState w14:val="2612" w14:font="MS Gothic"/>
-              <w14:uncheckedState w14:val="2610" w14:font="MS Gothic"/>
-            </w14:checkbox>
-          </w:sdtPr>
-          <w:sdtContent>
-            <w:tc>
-              <w:tcPr>
-                <w:tcW w:w="1646" w:type="dxa"/>
-              </w:tcPr>
-              <w:p>
-                <w:pPr>
-                  <w:jc w:val="center"/>
-                  <w:cnfStyle w:val="000000000000" w:firstRow="0" w:lastRow="0" w:firstColumn="0" w:lastColumn="0" w:oddVBand="0" w:evenVBand="0" w:oddHBand="0" w:evenHBand="0" w:firstRowFirstColumn="0" w:firstRowLastColumn="0" w:lastRowFirstColumn="0" w:lastRowLastColumn="0"/>
-                </w:pPr>
-                <w:r>
-                  <w:rPr>
-                    <w:rFonts w:ascii="MS Gothic" w:eastAsia="MS Gothic" w:hAnsi="MS Gothic" w:hint="eastAsia"/>
-                  </w:rPr>
-                  <w:t>☐</w:t>
-                </w:r>
-              </w:p>
-            </w:tc>
-          </w:sdtContent>
-        </w:sdt>
-      </w:tr>
-      <w:tr>
-        <w:trPr>
-          <w:cnfStyle w:val="000000100000" w:firstRow="0" w:lastRow="0" w:firstColumn="0" w:lastColumn="0" w:oddVBand="0" w:evenVBand="0" w:oddHBand="1" w:evenHBand="0" w:firstRowFirstColumn="0" w:firstRowLastColumn="0" w:lastRowFirstColumn="0" w:lastRowLastColumn="0"/>
-          <w:cantSplit/>
-        </w:trPr>
-        <w:tc>
-          <w:tcPr>
-            <w:cnfStyle w:val="001000000000" w:firstRow="0" w:lastRow="0" w:firstColumn="1" w:lastColumn="0" w:oddVBand="0" w:evenVBand="0" w:oddHBand="0" w:evenHBand="0" w:firstRowFirstColumn="0" w:firstRowLastColumn="0" w:lastRowFirstColumn="0" w:lastRowLastColumn="0"/>
-            <w:tcW w:w="3549" w:type="dxa"/>
-          </w:tcPr>
-          <w:p>
-            <w:r>
-              <w:t xml:space="preserve">King </w:t>
-            </w:r>
-            <w:r>
-              <w:t xml:space="preserve">knocked off pedestal </w:t>
-            </w:r>
-            <w:proofErr w:type="spellStart"/>
-            <w:r>
-              <w:t>gameover</w:t>
-            </w:r>
-            <w:proofErr w:type="spellEnd"/>
-          </w:p>
-        </w:tc>
-        <w:tc>
-          <w:tcPr>
-            <w:tcW w:w="989" w:type="dxa"/>
-          </w:tcPr>
-          <w:p>
-            <w:pPr>
-              <w:cnfStyle w:val="000000100000" w:firstRow="0" w:lastRow="0" w:firstColumn="0" w:lastColumn="0" w:oddVBand="0" w:evenVBand="0" w:oddHBand="1" w:evenHBand="0" w:firstRowFirstColumn="0" w:firstRowLastColumn="0" w:lastRowFirstColumn="0" w:lastRowLastColumn="0"/>
-            </w:pPr>
-            <w:r>
-              <w:t>9/04/13</w:t>
-            </w:r>
-          </w:p>
-        </w:tc>
-        <w:tc>
-          <w:tcPr>
-            <w:tcW w:w="3580" w:type="dxa"/>
-          </w:tcPr>
-          <w:p>
-            <w:pPr>
-              <w:cnfStyle w:val="000000100000" w:firstRow="0" w:lastRow="0" w:firstColumn="0" w:lastColumn="0" w:oddVBand="0" w:evenVBand="0" w:oddHBand="1" w:evenHBand="0" w:firstRowFirstColumn="0" w:firstRowLastColumn="0" w:lastRowFirstColumn="0" w:lastRowLastColumn="0"/>
-            </w:pPr>
-          </w:p>
-        </w:tc>
-        <w:sdt>
-          <w:sdtPr>
-            <w:id w:val="-118605770"/>
-            <w14:checkbox>
-              <w14:checked w14:val="1"/>
-              <w14:checkedState w14:val="2612" w14:font="MS Gothic"/>
-              <w14:uncheckedState w14:val="2610" w14:font="MS Gothic"/>
-            </w14:checkbox>
-          </w:sdtPr>
-          <w:sdtContent>
-            <w:tc>
-              <w:tcPr>
-                <w:tcW w:w="1646" w:type="dxa"/>
-              </w:tcPr>
-              <w:p>
-                <w:pPr>
-                  <w:jc w:val="center"/>
-                  <w:cnfStyle w:val="000000100000" w:firstRow="0" w:lastRow="0" w:firstColumn="0" w:lastColumn="0" w:oddVBand="0" w:evenVBand="0" w:oddHBand="1" w:evenHBand="0" w:firstRowFirstColumn="0" w:firstRowLastColumn="0" w:lastRowFirstColumn="0" w:lastRowLastColumn="0"/>
-                </w:pPr>
-                <w:r>
-                  <w:rPr>
-                    <w:rFonts w:ascii="MS Gothic" w:eastAsia="MS Gothic" w:hAnsi="MS Gothic" w:hint="eastAsia"/>
-                  </w:rPr>
-                  <w:t>☒</w:t>
-                </w:r>
-              </w:p>
-            </w:tc>
-          </w:sdtContent>
-        </w:sdt>
-      </w:tr>
-      <w:tr>
-        <w:trPr>
-          <w:cantSplit/>
-        </w:trPr>
-        <w:tc>
-          <w:tcPr>
-            <w:cnfStyle w:val="001000000000" w:firstRow="0" w:lastRow="0" w:firstColumn="1" w:lastColumn="0" w:oddVBand="0" w:evenVBand="0" w:oddHBand="0" w:evenHBand="0" w:firstRowFirstColumn="0" w:firstRowLastColumn="0" w:lastRowFirstColumn="0" w:lastRowLastColumn="0"/>
-            <w:tcW w:w="3549" w:type="dxa"/>
-          </w:tcPr>
-          <w:p>
-            <w:r>
-              <w:t>Place puck</w:t>
-            </w:r>
-          </w:p>
-        </w:tc>
-        <w:tc>
-          <w:tcPr>
-            <w:tcW w:w="989" w:type="dxa"/>
-          </w:tcPr>
-          <w:p>
-            <w:pPr>
-              <w:cnfStyle w:val="000000000000" w:firstRow="0" w:lastRow="0" w:firstColumn="0" w:lastColumn="0" w:oddVBand="0" w:evenVBand="0" w:oddHBand="0" w:evenHBand="0" w:firstRowFirstColumn="0" w:firstRowLastColumn="0" w:lastRowFirstColumn="0" w:lastRowLastColumn="0"/>
-            </w:pPr>
-            <w:r>
-              <w:t>9/03/13</w:t>
-            </w:r>
-          </w:p>
-        </w:tc>
-        <w:tc>
-          <w:tcPr>
-            <w:tcW w:w="3580" w:type="dxa"/>
-          </w:tcPr>
-          <w:p>
-            <w:pPr>
-              <w:cnfStyle w:val="000000000000" w:firstRow="0" w:lastRow="0" w:firstColumn="0" w:lastColumn="0" w:oddVBand="0" w:evenVBand="0" w:oddHBand="0" w:evenHBand="0" w:firstRowFirstColumn="0" w:firstRowLastColumn="0" w:lastRowFirstColumn="0" w:lastRowLastColumn="0"/>
-            </w:pPr>
-          </w:p>
-        </w:tc>
-        <w:sdt>
-          <w:sdtPr>
-            <w:id w:val="-1066718776"/>
-            <w14:checkbox>
-              <w14:checked w14:val="1"/>
-              <w14:checkedState w14:val="2612" w14:font="MS Gothic"/>
-              <w14:uncheckedState w14:val="2610" w14:font="MS Gothic"/>
-            </w14:checkbox>
-          </w:sdtPr>
-          <w:sdtContent>
-            <w:tc>
-              <w:tcPr>
-                <w:tcW w:w="1646" w:type="dxa"/>
-              </w:tcPr>
-              <w:p>
-                <w:pPr>
-                  <w:jc w:val="center"/>
-                  <w:cnfStyle w:val="000000000000" w:firstRow="0" w:lastRow="0" w:firstColumn="0" w:lastColumn="0" w:oddVBand="0" w:evenVBand="0" w:oddHBand="0" w:evenHBand="0" w:firstRowFirstColumn="0" w:firstRowLastColumn="0" w:lastRowFirstColumn="0" w:lastRowLastColumn="0"/>
-                </w:pPr>
-                <w:r>
-                  <w:rPr>
-                    <w:rFonts w:ascii="MS Gothic" w:eastAsia="MS Gothic" w:hAnsi="MS Gothic" w:hint="eastAsia"/>
-                  </w:rPr>
-                  <w:t>☒</w:t>
-                </w:r>
-              </w:p>
-            </w:tc>
-          </w:sdtContent>
-        </w:sdt>
-      </w:tr>
-      <w:tr>
-        <w:trPr>
-          <w:cnfStyle w:val="000000100000" w:firstRow="0" w:lastRow="0" w:firstColumn="0" w:lastColumn="0" w:oddVBand="0" w:evenVBand="0" w:oddHBand="1" w:evenHBand="0" w:firstRowFirstColumn="0" w:firstRowLastColumn="0" w:lastRowFirstColumn="0" w:lastRowLastColumn="0"/>
-          <w:cantSplit/>
-        </w:trPr>
-        <w:tc>
-          <w:tcPr>
-            <w:cnfStyle w:val="001000000000" w:firstRow="0" w:lastRow="0" w:firstColumn="1" w:lastColumn="0" w:oddVBand="0" w:evenVBand="0" w:oddHBand="0" w:evenHBand="0" w:firstRowFirstColumn="0" w:firstRowLastColumn="0" w:lastRowFirstColumn="0" w:lastRowLastColumn="0"/>
-            <w:tcW w:w="3549" w:type="dxa"/>
-          </w:tcPr>
-          <w:p>
-            <w:r>
-              <w:t>build game camera controller</w:t>
-            </w:r>
-          </w:p>
-        </w:tc>
-        <w:tc>
-          <w:tcPr>
-            <w:tcW w:w="989" w:type="dxa"/>
-          </w:tcPr>
-          <w:p>
-            <w:pPr>
-              <w:cnfStyle w:val="000000100000" w:firstRow="0" w:lastRow="0" w:firstColumn="0" w:lastColumn="0" w:oddVBand="0" w:evenVBand="0" w:oddHBand="1" w:evenHBand="0" w:firstRowFirstColumn="0" w:firstRowLastColumn="0" w:lastRowFirstColumn="0" w:lastRowLastColumn="0"/>
-            </w:pPr>
-            <w:r>
-              <w:t>9/04/13</w:t>
-            </w:r>
-          </w:p>
-        </w:tc>
-        <w:tc>
-          <w:tcPr>
-            <w:tcW w:w="3580" w:type="dxa"/>
-          </w:tcPr>
-          <w:p>
-            <w:pPr>
-              <w:cnfStyle w:val="000000100000" w:firstRow="0" w:lastRow="0" w:firstColumn="0" w:lastColumn="0" w:oddVBand="0" w:evenVBand="0" w:oddHBand="1" w:evenHBand="0" w:firstRowFirstColumn="0" w:firstRowLastColumn="0" w:lastRowFirstColumn="0" w:lastRowLastColumn="0"/>
-            </w:pPr>
-            <w:r>
-              <w:t>Found script in unity forums, locked to x and z axis</w:t>
-            </w:r>
-          </w:p>
-        </w:tc>
-        <w:sdt>
-          <w:sdtPr>
-            <w:id w:val="1754622003"/>
-            <w14:checkbox>
-              <w14:checked w14:val="1"/>
-              <w14:checkedState w14:val="2612" w14:font="MS Gothic"/>
-              <w14:uncheckedState w14:val="2610" w14:font="MS Gothic"/>
-            </w14:checkbox>
-          </w:sdtPr>
-          <w:sdtContent>
-            <w:tc>
-              <w:tcPr>
-                <w:tcW w:w="1646" w:type="dxa"/>
-              </w:tcPr>
-              <w:p>
-                <w:pPr>
-                  <w:jc w:val="center"/>
-                  <w:cnfStyle w:val="000000100000" w:firstRow="0" w:lastRow="0" w:firstColumn="0" w:lastColumn="0" w:oddVBand="0" w:evenVBand="0" w:oddHBand="1" w:evenHBand="0" w:firstRowFirstColumn="0" w:firstRowLastColumn="0" w:lastRowFirstColumn="0" w:lastRowLastColumn="0"/>
-                </w:pPr>
-                <w:r>
-                  <w:rPr>
-                    <w:rFonts w:ascii="MS Gothic" w:eastAsia="MS Gothic" w:hAnsi="MS Gothic" w:hint="eastAsia"/>
-                  </w:rPr>
-                  <w:t>☒</w:t>
-                </w:r>
-              </w:p>
-            </w:tc>
-          </w:sdtContent>
-        </w:sdt>
-      </w:tr>
-      <w:tr>
-        <w:trPr>
-          <w:cantSplit/>
-        </w:trPr>
-        <w:tc>
-          <w:tcPr>
-            <w:cnfStyle w:val="001000000000" w:firstRow="0" w:lastRow="0" w:firstColumn="1" w:lastColumn="0" w:oddVBand="0" w:evenVBand="0" w:oddHBand="0" w:evenHBand="0" w:firstRowFirstColumn="0" w:firstRowLastColumn="0" w:lastRowFirstColumn="0" w:lastRowLastColumn="0"/>
-            <w:tcW w:w="3549" w:type="dxa"/>
-          </w:tcPr>
-          <w:p>
-            <w:r>
-              <w:t xml:space="preserve">Make clicking </w:t>
-            </w:r>
-            <w:r>
-              <w:t xml:space="preserve">during gameplay </w:t>
-            </w:r>
-            <w:r>
-              <w:t>enter “aim mode”</w:t>
-            </w:r>
-          </w:p>
-        </w:tc>
-        <w:tc>
-          <w:tcPr>
-            <w:tcW w:w="989" w:type="dxa"/>
-          </w:tcPr>
-          <w:p>
-            <w:pPr>
-              <w:cnfStyle w:val="000000000000" w:firstRow="0" w:lastRow="0" w:firstColumn="0" w:lastColumn="0" w:oddVBand="0" w:evenVBand="0" w:oddHBand="0" w:evenHBand="0" w:firstRowFirstColumn="0" w:firstRowLastColumn="0" w:lastRowFirstColumn="0" w:lastRowLastColumn="0"/>
-            </w:pPr>
-          </w:p>
-        </w:tc>
-        <w:tc>
-          <w:tcPr>
-            <w:tcW w:w="3580" w:type="dxa"/>
-          </w:tcPr>
-          <w:p>
-            <w:pPr>
-              <w:cnfStyle w:val="000000000000" w:firstRow="0" w:lastRow="0" w:firstColumn="0" w:lastColumn="0" w:oddVBand="0" w:evenVBand="0" w:oddHBand="0" w:evenHBand="0" w:firstRowFirstColumn="0" w:firstRowLastColumn="0" w:lastRowFirstColumn="0" w:lastRowLastColumn="0"/>
-            </w:pPr>
-            <w:r>
-              <w:t>Aim camera will be top down, replace puck model with catapult mode, moving mouse will turn mode</w:t>
-            </w:r>
-            <w:bookmarkStart w:id="7" w:name="_GoBack"/>
-            <w:bookmarkEnd w:id="7"/>
-          </w:p>
-        </w:tc>
-        <w:tc>
-          <w:tcPr>
-            <w:tcW w:w="1646" w:type="dxa"/>
-          </w:tcPr>
-          <w:p>
-            <w:pPr>
-              <w:jc w:val="center"/>
-              <w:cnfStyle w:val="000000000000" w:firstRow="0" w:lastRow="0" w:firstColumn="0" w:lastColumn="0" w:oddVBand="0" w:evenVBand="0" w:oddHBand="0" w:evenHBand="0" w:firstRowFirstColumn="0" w:firstRowLastColumn="0" w:lastRowFirstColumn="0" w:lastRowLastColumn="0"/>
-            </w:pPr>
-          </w:p>
-        </w:tc>
-      </w:tr>
-      <w:tr>
-        <w:trPr>
-          <w:cnfStyle w:val="000000100000" w:firstRow="0" w:lastRow="0" w:firstColumn="0" w:lastColumn="0" w:oddVBand="0" w:evenVBand="0" w:oddHBand="1" w:evenHBand="0" w:firstRowFirstColumn="0" w:firstRowLastColumn="0" w:lastRowFirstColumn="0" w:lastRowLastColumn="0"/>
-          <w:cantSplit/>
-        </w:trPr>
-        <w:tc>
-          <w:tcPr>
-            <w:cnfStyle w:val="001000000000" w:firstRow="0" w:lastRow="0" w:firstColumn="1" w:lastColumn="0" w:oddVBand="0" w:evenVBand="0" w:oddHBand="0" w:evenHBand="0" w:firstRowFirstColumn="0" w:firstRowLastColumn="0" w:lastRowFirstColumn="0" w:lastRowLastColumn="0"/>
-            <w:tcW w:w="3549" w:type="dxa"/>
-          </w:tcPr>
-          <w:p>
-            <w:r>
-              <w:t xml:space="preserve">Implement power meter </w:t>
-            </w:r>
-          </w:p>
-        </w:tc>
-        <w:tc>
-          <w:tcPr>
-            <w:tcW w:w="989" w:type="dxa"/>
-          </w:tcPr>
-          <w:p>
-            <w:pPr>
-              <w:cnfStyle w:val="000000100000" w:firstRow="0" w:lastRow="0" w:firstColumn="0" w:lastColumn="0" w:oddVBand="0" w:evenVBand="0" w:oddHBand="1" w:evenHBand="0" w:firstRowFirstColumn="0" w:firstRowLastColumn="0" w:lastRowFirstColumn="0" w:lastRowLastColumn="0"/>
-            </w:pPr>
-          </w:p>
-        </w:tc>
-        <w:tc>
-          <w:tcPr>
-            <w:tcW w:w="3580" w:type="dxa"/>
-          </w:tcPr>
-          <w:p>
-            <w:pPr>
-              <w:cnfStyle w:val="000000100000" w:firstRow="0" w:lastRow="0" w:firstColumn="0" w:lastColumn="0" w:oddVBand="0" w:evenVBand="0" w:oddHBand="1" w:evenHBand="0" w:firstRowFirstColumn="0" w:firstRowLastColumn="0" w:lastRowFirstColumn="0" w:lastRowLastColumn="0"/>
-            </w:pPr>
-          </w:p>
-        </w:tc>
-        <w:tc>
-          <w:tcPr>
-            <w:tcW w:w="1646" w:type="dxa"/>
-          </w:tcPr>
-          <w:p>
-            <w:pPr>
-              <w:jc w:val="center"/>
-              <w:cnfStyle w:val="000000100000" w:firstRow="0" w:lastRow="0" w:firstColumn="0" w:lastColumn="0" w:oddVBand="0" w:evenVBand="0" w:oddHBand="1" w:evenHBand="0" w:firstRowFirstColumn="0" w:firstRowLastColumn="0" w:lastRowFirstColumn="0" w:lastRowLastColumn="0"/>
-            </w:pPr>
-          </w:p>
-        </w:tc>
-      </w:tr>
-      <w:tr>
-        <w:trPr>
-          <w:cantSplit/>
-        </w:trPr>
-        <w:tc>
-          <w:tcPr>
-            <w:cnfStyle w:val="001000000000" w:firstRow="0" w:lastRow="0" w:firstColumn="1" w:lastColumn="0" w:oddVBand="0" w:evenVBand="0" w:oddHBand="0" w:evenHBand="0" w:firstRowFirstColumn="0" w:firstRowLastColumn="0" w:lastRowFirstColumn="0" w:lastRowLastColumn="0"/>
-            <w:tcW w:w="3549" w:type="dxa"/>
-          </w:tcPr>
-          <w:p>
-            <w:r>
-              <w:t>Implement shooting puck at appropriate power and direction</w:t>
-            </w:r>
-          </w:p>
-        </w:tc>
-        <w:tc>
-          <w:tcPr>
-            <w:tcW w:w="989" w:type="dxa"/>
-          </w:tcPr>
-          <w:p>
-            <w:pPr>
-              <w:cnfStyle w:val="000000000000" w:firstRow="0" w:lastRow="0" w:firstColumn="0" w:lastColumn="0" w:oddVBand="0" w:evenVBand="0" w:oddHBand="0" w:evenHBand="0" w:firstRowFirstColumn="0" w:firstRowLastColumn="0" w:lastRowFirstColumn="0" w:lastRowLastColumn="0"/>
-            </w:pPr>
-          </w:p>
-        </w:tc>
-        <w:tc>
-          <w:tcPr>
-            <w:tcW w:w="3580" w:type="dxa"/>
-          </w:tcPr>
-          <w:p>
-            <w:pPr>
-              <w:cnfStyle w:val="000000000000" w:firstRow="0" w:lastRow="0" w:firstColumn="0" w:lastColumn="0" w:oddVBand="0" w:evenVBand="0" w:oddHBand="0" w:evenHBand="0" w:firstRowFirstColumn="0" w:firstRowLastColumn="0" w:lastRowFirstColumn="0" w:lastRowLastColumn="0"/>
-            </w:pPr>
-            <w:r>
-              <w:t>Camera follows shot puck</w:t>
-            </w:r>
-          </w:p>
-        </w:tc>
-        <w:tc>
-          <w:tcPr>
-            <w:tcW w:w="1646" w:type="dxa"/>
-          </w:tcPr>
-          <w:p>
-            <w:pPr>
-              <w:jc w:val="center"/>
-              <w:cnfStyle w:val="000000000000" w:firstRow="0" w:lastRow="0" w:firstColumn="0" w:lastColumn="0" w:oddVBand="0" w:evenVBand="0" w:oddHBand="0" w:evenHBand="0" w:firstRowFirstColumn="0" w:firstRowLastColumn="0" w:lastRowFirstColumn="0" w:lastRowLastColumn="0"/>
-            </w:pPr>
-          </w:p>
-        </w:tc>
-      </w:tr>
-      <w:tr>
-        <w:trPr>
-          <w:cnfStyle w:val="000000100000" w:firstRow="0" w:lastRow="0" w:firstColumn="0" w:lastColumn="0" w:oddVBand="0" w:evenVBand="0" w:oddHBand="1" w:evenHBand="0" w:firstRowFirstColumn="0" w:firstRowLastColumn="0" w:lastRowFirstColumn="0" w:lastRowLastColumn="0"/>
-          <w:cantSplit/>
-        </w:trPr>
-        <w:tc>
-          <w:tcPr>
-            <w:cnfStyle w:val="001000000000" w:firstRow="0" w:lastRow="0" w:firstColumn="1" w:lastColumn="0" w:oddVBand="0" w:evenVBand="0" w:oddHBand="0" w:evenHBand="0" w:firstRowFirstColumn="0" w:firstRowLastColumn="0" w:lastRowFirstColumn="0" w:lastRowLastColumn="0"/>
-            <w:tcW w:w="3549" w:type="dxa"/>
-          </w:tcPr>
-          <w:p>
-            <w:r>
-              <w:t>Implement puck reset button and auto-reset if puck falls off of battlefield</w:t>
-            </w:r>
-          </w:p>
-        </w:tc>
-        <w:tc>
-          <w:tcPr>
-            <w:tcW w:w="989" w:type="dxa"/>
-          </w:tcPr>
-          <w:p>
-            <w:pPr>
-              <w:cnfStyle w:val="000000100000" w:firstRow="0" w:lastRow="0" w:firstColumn="0" w:lastColumn="0" w:oddVBand="0" w:evenVBand="0" w:oddHBand="1" w:evenHBand="0" w:firstRowFirstColumn="0" w:firstRowLastColumn="0" w:lastRowFirstColumn="0" w:lastRowLastColumn="0"/>
-            </w:pPr>
-          </w:p>
-        </w:tc>
-        <w:tc>
-          <w:tcPr>
-            <w:tcW w:w="3580" w:type="dxa"/>
-          </w:tcPr>
-          <w:p>
-            <w:pPr>
-              <w:cnfStyle w:val="000000100000" w:firstRow="0" w:lastRow="0" w:firstColumn="0" w:lastColumn="0" w:oddVBand="0" w:evenVBand="0" w:oddHBand="1" w:evenHBand="0" w:firstRowFirstColumn="0" w:firstRowLastColumn="0" w:lastRowFirstColumn="0" w:lastRowLastColumn="0"/>
-            </w:pPr>
-          </w:p>
-        </w:tc>
-        <w:tc>
-          <w:tcPr>
-            <w:tcW w:w="1646" w:type="dxa"/>
-          </w:tcPr>
-          <w:p>
-            <w:pPr>
-              <w:jc w:val="center"/>
-              <w:cnfStyle w:val="000000100000" w:firstRow="0" w:lastRow="0" w:firstColumn="0" w:lastColumn="0" w:oddVBand="0" w:evenVBand="0" w:oddHBand="1" w:evenHBand="0" w:firstRowFirstColumn="0" w:firstRowLastColumn="0" w:lastRowFirstColumn="0" w:lastRowLastColumn="0"/>
-            </w:pPr>
-          </w:p>
-        </w:tc>
-      </w:tr>
-      <w:tr>
-        <w:trPr>
-          <w:cantSplit/>
-        </w:trPr>
-        <w:tc>
-          <w:tcPr>
-            <w:cnfStyle w:val="001000000000" w:firstRow="0" w:lastRow="0" w:firstColumn="1" w:lastColumn="0" w:oddVBand="0" w:evenVBand="0" w:oddHBand="0" w:evenHBand="0" w:firstRowFirstColumn="0" w:firstRowLastColumn="0" w:lastRowFirstColumn="0" w:lastRowLastColumn="0"/>
-            <w:tcW w:w="3549" w:type="dxa"/>
-          </w:tcPr>
-          <w:p>
-            <w:r>
-              <w:t>Implement puck reset in enemy “end zone”</w:t>
-            </w:r>
-          </w:p>
-        </w:tc>
-        <w:tc>
-          <w:tcPr>
-            <w:tcW w:w="989" w:type="dxa"/>
-          </w:tcPr>
-          <w:p>
-            <w:pPr>
-              <w:cnfStyle w:val="000000000000" w:firstRow="0" w:lastRow="0" w:firstColumn="0" w:lastColumn="0" w:oddVBand="0" w:evenVBand="0" w:oddHBand="0" w:evenHBand="0" w:firstRowFirstColumn="0" w:firstRowLastColumn="0" w:lastRowFirstColumn="0" w:lastRowLastColumn="0"/>
-            </w:pPr>
-          </w:p>
-        </w:tc>
-        <w:tc>
-          <w:tcPr>
-            <w:tcW w:w="3580" w:type="dxa"/>
-          </w:tcPr>
-          <w:p>
-            <w:pPr>
-              <w:cnfStyle w:val="000000000000" w:firstRow="0" w:lastRow="0" w:firstColumn="0" w:lastColumn="0" w:oddVBand="0" w:evenVBand="0" w:oddHBand="0" w:evenHBand="0" w:firstRowFirstColumn="0" w:firstRowLastColumn="0" w:lastRowFirstColumn="0" w:lastRowLastColumn="0"/>
-            </w:pPr>
-          </w:p>
-        </w:tc>
-        <w:tc>
-          <w:tcPr>
-            <w:tcW w:w="1646" w:type="dxa"/>
-          </w:tcPr>
-          <w:p>
-            <w:pPr>
-              <w:jc w:val="center"/>
-              <w:cnfStyle w:val="000000000000" w:firstRow="0" w:lastRow="0" w:firstColumn="0" w:lastColumn="0" w:oddVBand="0" w:evenVBand="0" w:oddHBand="0" w:evenHBand="0" w:firstRowFirstColumn="0" w:firstRowLastColumn="0" w:lastRowFirstColumn="0" w:lastRowLastColumn="0"/>
-            </w:pPr>
-          </w:p>
-        </w:tc>
-      </w:tr>
-      <w:tr>
-        <w:trPr>
-          <w:cnfStyle w:val="000000100000" w:firstRow="0" w:lastRow="0" w:firstColumn="0" w:lastColumn="0" w:oddVBand="0" w:evenVBand="0" w:oddHBand="1" w:evenHBand="0" w:firstRowFirstColumn="0" w:firstRowLastColumn="0" w:lastRowFirstColumn="0" w:lastRowLastColumn="0"/>
-          <w:cantSplit/>
-        </w:trPr>
-        <w:tc>
-          <w:tcPr>
-            <w:cnfStyle w:val="001000000000" w:firstRow="0" w:lastRow="0" w:firstColumn="1" w:lastColumn="0" w:oddVBand="0" w:evenVBand="0" w:oddHBand="0" w:evenHBand="0" w:firstRowFirstColumn="0" w:firstRowLastColumn="0" w:lastRowFirstColumn="0" w:lastRowLastColumn="0"/>
-            <w:tcW w:w="3549" w:type="dxa"/>
-          </w:tcPr>
-          <w:p>
-            <w:r>
-              <w:t>Implement aim windows</w:t>
-            </w:r>
-          </w:p>
-        </w:tc>
-        <w:tc>
-          <w:tcPr>
-            <w:tcW w:w="989" w:type="dxa"/>
-          </w:tcPr>
-          <w:p>
-            <w:pPr>
-              <w:cnfStyle w:val="000000100000" w:firstRow="0" w:lastRow="0" w:firstColumn="0" w:lastColumn="0" w:oddVBand="0" w:evenVBand="0" w:oddHBand="1" w:evenHBand="0" w:firstRowFirstColumn="0" w:firstRowLastColumn="0" w:lastRowFirstColumn="0" w:lastRowLastColumn="0"/>
-            </w:pPr>
-          </w:p>
-        </w:tc>
-        <w:tc>
-          <w:tcPr>
-            <w:tcW w:w="3580" w:type="dxa"/>
-          </w:tcPr>
-          <w:p>
-            <w:pPr>
-              <w:cnfStyle w:val="000000100000" w:firstRow="0" w:lastRow="0" w:firstColumn="0" w:lastColumn="0" w:oddVBand="0" w:evenVBand="0" w:oddHBand="1" w:evenHBand="0" w:firstRowFirstColumn="0" w:firstRowLastColumn="0" w:lastRowFirstColumn="0" w:lastRowLastColumn="0"/>
-            </w:pPr>
-            <w:r>
-              <w:t xml:space="preserve">Alternate views to help aiming </w:t>
-            </w:r>
-          </w:p>
-        </w:tc>
-        <w:tc>
-          <w:tcPr>
-            <w:tcW w:w="1646" w:type="dxa"/>
-          </w:tcPr>
-          <w:p>
-            <w:pPr>
-              <w:jc w:val="center"/>
-              <w:cnfStyle w:val="000000100000" w:firstRow="0" w:lastRow="0" w:firstColumn="0" w:lastColumn="0" w:oddVBand="0" w:evenVBand="0" w:oddHBand="1" w:evenHBand="0" w:firstRowFirstColumn="0" w:firstRowLastColumn="0" w:lastRowFirstColumn="0" w:lastRowLastColumn="0"/>
-            </w:pPr>
-          </w:p>
-        </w:tc>
-      </w:tr>
-      <w:tr>
-        <w:trPr>
-          <w:cantSplit/>
-        </w:trPr>
-        <w:tc>
-          <w:tcPr>
-            <w:cnfStyle w:val="001000000000" w:firstRow="0" w:lastRow="0" w:firstColumn="1" w:lastColumn="0" w:oddVBand="0" w:evenVBand="0" w:oddHBand="0" w:evenHBand="0" w:firstRowFirstColumn="0" w:firstRowLastColumn="0" w:lastRowFirstColumn="0" w:lastRowLastColumn="0"/>
-            <w:tcW w:w="3549" w:type="dxa"/>
-          </w:tcPr>
-          <w:p>
-            <w:r>
-              <w:t>Implement aim arrow</w:t>
-            </w:r>
-          </w:p>
-        </w:tc>
-        <w:tc>
-          <w:tcPr>
-            <w:tcW w:w="989" w:type="dxa"/>
-          </w:tcPr>
-          <w:p>
-            <w:pPr>
-              <w:cnfStyle w:val="000000000000" w:firstRow="0" w:lastRow="0" w:firstColumn="0" w:lastColumn="0" w:oddVBand="0" w:evenVBand="0" w:oddHBand="0" w:evenHBand="0" w:firstRowFirstColumn="0" w:firstRowLastColumn="0" w:lastRowFirstColumn="0" w:lastRowLastColumn="0"/>
-            </w:pPr>
-          </w:p>
-        </w:tc>
-        <w:tc>
-          <w:tcPr>
-            <w:tcW w:w="3580" w:type="dxa"/>
-          </w:tcPr>
-          <w:p>
-            <w:pPr>
-              <w:cnfStyle w:val="000000000000" w:firstRow="0" w:lastRow="0" w:firstColumn="0" w:lastColumn="0" w:oddVBand="0" w:evenVBand="0" w:oddHBand="0" w:evenHBand="0" w:firstRowFirstColumn="0" w:firstRowLastColumn="0" w:lastRowFirstColumn="0" w:lastRowLastColumn="0"/>
-            </w:pPr>
-            <w:r>
-              <w:t>Aim arrow only appears in aim windows</w:t>
-            </w:r>
-          </w:p>
-        </w:tc>
-        <w:tc>
-          <w:tcPr>
-            <w:tcW w:w="1646" w:type="dxa"/>
-          </w:tcPr>
-          <w:p>
-            <w:pPr>
-              <w:jc w:val="center"/>
-              <w:cnfStyle w:val="000000000000" w:firstRow="0" w:lastRow="0" w:firstColumn="0" w:lastColumn="0" w:oddVBand="0" w:evenVBand="0" w:oddHBand="0" w:evenHBand="0" w:firstRowFirstColumn="0" w:firstRowLastColumn="0" w:lastRowFirstColumn="0" w:lastRowLastColumn="0"/>
-            </w:pPr>
-          </w:p>
-        </w:tc>
       </w:tr>
       <w:tr>
         <w:trPr>
@@ -3710,7 +3754,7 @@
         <w:rFonts w:eastAsiaTheme="majorEastAsia"/>
         <w:noProof/>
       </w:rPr>
-      <w:t>4</w:t>
+      <w:t>3</w:t>
     </w:r>
     <w:r>
       <w:rPr>
@@ -6030,7 +6074,7 @@
 </file>
 
 <file path=customXml/itemProps1.xml><?xml version="1.0" encoding="utf-8"?>
-<ds:datastoreItem xmlns:ds="http://schemas.openxmlformats.org/officeDocument/2006/customXml" ds:itemID="{1827E164-00BE-4473-B97E-ADDBFF00F96E}">
+<ds:datastoreItem xmlns:ds="http://schemas.openxmlformats.org/officeDocument/2006/customXml" ds:itemID="{7858A88C-D222-4526-AEB1-65E968EF59A4}">
   <ds:schemaRefs>
     <ds:schemaRef ds:uri="http://schemas.openxmlformats.org/officeDocument/2006/bibliography"/>
   </ds:schemaRefs>

</xml_diff>

<commit_message>
added initial wall build, shooting puck works
separated aim camera code from puck, also added reset button, added
power bar to aim mode
</commit_message>
<xml_diff>
--- a/Docs/GDD Catapult Fragment 1.docx
+++ b/Docs/GDD Catapult Fragment 1.docx
@@ -22,6 +22,8 @@
         <w:t>Catapult Fragment 1</w:t>
       </w:r>
     </w:p>
+    <w:bookmarkStart w:id="0" w:name="_GoBack"/>
+    <w:bookmarkEnd w:id="0"/>
     <w:p>
       <w:pPr>
         <w:pStyle w:val="TOC1"/>
@@ -62,7 +64,7 @@
         </w:rPr>
         <w:fldChar w:fldCharType="separate"/>
       </w:r>
-      <w:hyperlink w:anchor="_Toc366057514" w:history="1">
+      <w:hyperlink w:anchor="_Toc366355636" w:history="1">
         <w:r>
           <w:rPr>
             <w:rStyle w:val="Hyperlink"/>
@@ -89,7 +91,7 @@
             <w:noProof/>
             <w:webHidden/>
           </w:rPr>
-          <w:instrText xml:space="preserve"> PAGEREF _Toc366057514 \h </w:instrText>
+          <w:instrText xml:space="preserve"> PAGEREF _Toc366355636 \h </w:instrText>
         </w:r>
         <w:r>
           <w:rPr>
@@ -136,7 +138,7 @@
           <w:szCs w:val="22"/>
         </w:rPr>
       </w:pPr>
-      <w:hyperlink w:anchor="_Toc366057515" w:history="1">
+      <w:hyperlink w:anchor="_Toc366355637" w:history="1">
         <w:r>
           <w:rPr>
             <w:rStyle w:val="Hyperlink"/>
@@ -163,7 +165,7 @@
             <w:noProof/>
             <w:webHidden/>
           </w:rPr>
-          <w:instrText xml:space="preserve"> PAGEREF _Toc366057515 \h </w:instrText>
+          <w:instrText xml:space="preserve"> PAGEREF _Toc366355637 \h </w:instrText>
         </w:r>
         <w:r>
           <w:rPr>
@@ -210,7 +212,7 @@
           <w:szCs w:val="22"/>
         </w:rPr>
       </w:pPr>
-      <w:hyperlink w:anchor="_Toc366057516" w:history="1">
+      <w:hyperlink w:anchor="_Toc366355638" w:history="1">
         <w:r>
           <w:rPr>
             <w:rStyle w:val="Hyperlink"/>
@@ -237,7 +239,7 @@
             <w:noProof/>
             <w:webHidden/>
           </w:rPr>
-          <w:instrText xml:space="preserve"> PAGEREF _Toc366057516 \h </w:instrText>
+          <w:instrText xml:space="preserve"> PAGEREF _Toc366355638 \h </w:instrText>
         </w:r>
         <w:r>
           <w:rPr>
@@ -284,7 +286,7 @@
           <w:szCs w:val="22"/>
         </w:rPr>
       </w:pPr>
-      <w:hyperlink w:anchor="_Toc366057517" w:history="1">
+      <w:hyperlink w:anchor="_Toc366355639" w:history="1">
         <w:r>
           <w:rPr>
             <w:rStyle w:val="Hyperlink"/>
@@ -311,7 +313,7 @@
             <w:noProof/>
             <w:webHidden/>
           </w:rPr>
-          <w:instrText xml:space="preserve"> PAGEREF _Toc366057517 \h </w:instrText>
+          <w:instrText xml:space="preserve"> PAGEREF _Toc366355639 \h </w:instrText>
         </w:r>
         <w:r>
           <w:rPr>
@@ -358,7 +360,7 @@
           <w:szCs w:val="22"/>
         </w:rPr>
       </w:pPr>
-      <w:hyperlink w:anchor="_Toc366057518" w:history="1">
+      <w:hyperlink w:anchor="_Toc366355640" w:history="1">
         <w:r>
           <w:rPr>
             <w:rStyle w:val="Hyperlink"/>
@@ -385,7 +387,7 @@
             <w:noProof/>
             <w:webHidden/>
           </w:rPr>
-          <w:instrText xml:space="preserve"> PAGEREF _Toc366057518 \h </w:instrText>
+          <w:instrText xml:space="preserve"> PAGEREF _Toc366355640 \h </w:instrText>
         </w:r>
         <w:r>
           <w:rPr>
@@ -432,7 +434,7 @@
           <w:szCs w:val="22"/>
         </w:rPr>
       </w:pPr>
-      <w:hyperlink w:anchor="_Toc366057519" w:history="1">
+      <w:hyperlink w:anchor="_Toc366355641" w:history="1">
         <w:r>
           <w:rPr>
             <w:rStyle w:val="Hyperlink"/>
@@ -459,7 +461,7 @@
             <w:noProof/>
             <w:webHidden/>
           </w:rPr>
-          <w:instrText xml:space="preserve"> PAGEREF _Toc366057519 \h </w:instrText>
+          <w:instrText xml:space="preserve"> PAGEREF _Toc366355641 \h </w:instrText>
         </w:r>
         <w:r>
           <w:rPr>
@@ -506,7 +508,7 @@
           <w:szCs w:val="22"/>
         </w:rPr>
       </w:pPr>
-      <w:hyperlink w:anchor="_Toc366057520" w:history="1">
+      <w:hyperlink w:anchor="_Toc366355642" w:history="1">
         <w:r>
           <w:rPr>
             <w:rStyle w:val="Hyperlink"/>
@@ -533,7 +535,7 @@
             <w:noProof/>
             <w:webHidden/>
           </w:rPr>
-          <w:instrText xml:space="preserve"> PAGEREF _Toc366057520 \h </w:instrText>
+          <w:instrText xml:space="preserve"> PAGEREF _Toc366355642 \h </w:instrText>
         </w:r>
         <w:r>
           <w:rPr>
@@ -580,7 +582,7 @@
           <w:szCs w:val="22"/>
         </w:rPr>
       </w:pPr>
-      <w:hyperlink w:anchor="_Toc366057521" w:history="1">
+      <w:hyperlink w:anchor="_Toc366355643" w:history="1">
         <w:r>
           <w:rPr>
             <w:rStyle w:val="Hyperlink"/>
@@ -607,7 +609,7 @@
             <w:noProof/>
             <w:webHidden/>
           </w:rPr>
-          <w:instrText xml:space="preserve"> PAGEREF _Toc366057521 \h </w:instrText>
+          <w:instrText xml:space="preserve"> PAGEREF _Toc366355643 \h </w:instrText>
         </w:r>
         <w:r>
           <w:rPr>
@@ -665,7 +667,7 @@
           <w:rFonts w:eastAsia="Times New Roman"/>
         </w:rPr>
       </w:pPr>
-      <w:bookmarkStart w:id="0" w:name="_Toc366057514"/>
+      <w:bookmarkStart w:id="1" w:name="_Toc366355636"/>
       <w:r>
         <w:rPr>
           <w:rFonts w:eastAsia="Times New Roman"/>
@@ -673,7 +675,7 @@
         <w:lastRenderedPageBreak/>
         <w:t>Intro</w:t>
       </w:r>
-      <w:bookmarkEnd w:id="0"/>
+      <w:bookmarkEnd w:id="1"/>
     </w:p>
     <w:p>
       <w:r>
@@ -699,14 +701,14 @@
           <w:rFonts w:eastAsia="Times New Roman"/>
         </w:rPr>
       </w:pPr>
-      <w:bookmarkStart w:id="1" w:name="_Toc366057515"/>
+      <w:bookmarkStart w:id="2" w:name="_Toc366355637"/>
       <w:r>
         <w:rPr>
           <w:rFonts w:eastAsia="Times New Roman"/>
         </w:rPr>
         <w:t>Gameplay description</w:t>
       </w:r>
-      <w:bookmarkEnd w:id="1"/>
+      <w:bookmarkEnd w:id="2"/>
     </w:p>
     <w:p>
       <w:r>
@@ -723,14 +725,14 @@
           <w:rFonts w:eastAsia="Times New Roman"/>
         </w:rPr>
       </w:pPr>
-      <w:bookmarkStart w:id="2" w:name="_Toc366057516"/>
+      <w:bookmarkStart w:id="3" w:name="_Toc366355638"/>
       <w:r>
         <w:rPr>
           <w:rFonts w:eastAsia="Times New Roman"/>
         </w:rPr>
         <w:t>Artistic style outline</w:t>
       </w:r>
-      <w:bookmarkEnd w:id="2"/>
+      <w:bookmarkEnd w:id="3"/>
     </w:p>
     <w:p>
       <w:r>
@@ -750,7 +752,7 @@
           <w:rFonts w:eastAsia="Times New Roman"/>
         </w:rPr>
       </w:pPr>
-      <w:bookmarkStart w:id="3" w:name="_Toc366057517"/>
+      <w:bookmarkStart w:id="4" w:name="_Toc366355639"/>
       <w:r>
         <w:rPr>
           <w:rFonts w:eastAsia="Times New Roman"/>
@@ -763,7 +765,7 @@
         </w:rPr>
         <w:t>omponents</w:t>
       </w:r>
-      <w:bookmarkEnd w:id="3"/>
+      <w:bookmarkEnd w:id="4"/>
     </w:p>
     <w:p>
       <w:r>
@@ -777,7 +779,7 @@
           <w:rFonts w:eastAsia="Times New Roman"/>
         </w:rPr>
       </w:pPr>
-      <w:bookmarkStart w:id="4" w:name="_Toc366057518"/>
+      <w:bookmarkStart w:id="5" w:name="_Toc366355640"/>
       <w:r>
         <w:rPr>
           <w:rFonts w:eastAsia="Times New Roman"/>
@@ -796,7 +798,7 @@
         </w:rPr>
         <w:t xml:space="preserve"> breakdown</w:t>
       </w:r>
-      <w:bookmarkEnd w:id="4"/>
+      <w:bookmarkEnd w:id="5"/>
     </w:p>
     <w:tbl>
       <w:tblPr>
@@ -1245,12 +1247,7 @@
             </w:r>
             <w:proofErr w:type="spellEnd"/>
             <w:r>
-              <w:t xml:space="preserve"> </w:t>
-            </w:r>
-            <w:bookmarkStart w:id="5" w:name="_GoBack"/>
-            <w:bookmarkEnd w:id="5"/>
-            <w:r>
-              <w:t>Component</w:t>
+              <w:t xml:space="preserve"> Component</w:t>
             </w:r>
           </w:p>
         </w:tc>
@@ -1617,7 +1614,11 @@
             <w:cnfStyle w:val="001000000000" w:firstRow="0" w:lastRow="0" w:firstColumn="1" w:lastColumn="0" w:oddVBand="0" w:evenVBand="0" w:oddHBand="0" w:evenHBand="0" w:firstRowFirstColumn="0" w:firstRowLastColumn="0" w:lastRowFirstColumn="0" w:lastRowLastColumn="0"/>
             <w:tcW w:w="3034" w:type="dxa"/>
           </w:tcPr>
-          <w:p/>
+          <w:p>
+            <w:r>
+              <w:t>Reset Icon</w:t>
+            </w:r>
+          </w:p>
         </w:tc>
         <w:tc>
           <w:tcPr>
@@ -1627,6 +1628,9 @@
             <w:pPr>
               <w:cnfStyle w:val="000000000000" w:firstRow="0" w:lastRow="0" w:firstColumn="0" w:lastColumn="0" w:oddVBand="0" w:evenVBand="0" w:oddHBand="0" w:evenHBand="0" w:firstRowFirstColumn="0" w:firstRowLastColumn="0" w:lastRowFirstColumn="0" w:lastRowLastColumn="0"/>
             </w:pPr>
+            <w:r>
+              <w:t>GUI Graphic</w:t>
+            </w:r>
           </w:p>
         </w:tc>
         <w:tc>
@@ -1637,6 +1641,9 @@
             <w:pPr>
               <w:cnfStyle w:val="000000000000" w:firstRow="0" w:lastRow="0" w:firstColumn="0" w:lastColumn="0" w:oddVBand="0" w:evenVBand="0" w:oddHBand="0" w:evenHBand="0" w:firstRowFirstColumn="0" w:firstRowLastColumn="0" w:lastRowFirstColumn="0" w:lastRowLastColumn="0"/>
             </w:pPr>
+            <w:r>
+              <w:t>Clicking moves the puck back to start in case you get stuck</w:t>
+            </w:r>
           </w:p>
         </w:tc>
       </w:tr>
@@ -1756,7 +1763,7 @@
           <w:rFonts w:eastAsia="Times New Roman"/>
         </w:rPr>
       </w:pPr>
-      <w:bookmarkStart w:id="6" w:name="_Toc366057519"/>
+      <w:bookmarkStart w:id="6" w:name="_Toc366355641"/>
       <w:r>
         <w:rPr>
           <w:rFonts w:eastAsia="Times New Roman"/>
@@ -1794,7 +1801,7 @@
           <w:rFonts w:eastAsia="Times New Roman"/>
         </w:rPr>
       </w:pPr>
-      <w:bookmarkStart w:id="7" w:name="_Toc366057520"/>
+      <w:bookmarkStart w:id="7" w:name="_Toc366355642"/>
       <w:r>
         <w:rPr>
           <w:rFonts w:eastAsia="Times New Roman"/>
@@ -3007,6 +3014,9 @@
             <w:pPr>
               <w:cnfStyle w:val="000000000000" w:firstRow="0" w:lastRow="0" w:firstColumn="0" w:lastColumn="0" w:oddVBand="0" w:evenVBand="0" w:oddHBand="0" w:evenHBand="0" w:firstRowFirstColumn="0" w:firstRowLastColumn="0" w:lastRowFirstColumn="0" w:lastRowLastColumn="0"/>
             </w:pPr>
+            <w:r>
+              <w:t>9/07/13</w:t>
+            </w:r>
           </w:p>
         </w:tc>
         <w:tc>
@@ -3018,313 +3028,16 @@
               <w:cnfStyle w:val="000000000000" w:firstRow="0" w:lastRow="0" w:firstColumn="0" w:lastColumn="0" w:oddVBand="0" w:evenVBand="0" w:oddHBand="0" w:evenHBand="0" w:firstRowFirstColumn="0" w:firstRowLastColumn="0" w:lastRowFirstColumn="0" w:lastRowLastColumn="0"/>
             </w:pPr>
             <w:r>
-              <w:t>Aim camera will be top down, replace puck model with catapult mode, moving mouse will turn mode</w:t>
-            </w:r>
-          </w:p>
-        </w:tc>
-        <w:tc>
-          <w:tcPr>
-            <w:tcW w:w="1646" w:type="dxa"/>
-          </w:tcPr>
-          <w:p>
-            <w:pPr>
-              <w:jc w:val="center"/>
-              <w:cnfStyle w:val="000000000000" w:firstRow="0" w:lastRow="0" w:firstColumn="0" w:lastColumn="0" w:oddVBand="0" w:evenVBand="0" w:oddHBand="0" w:evenHBand="0" w:firstRowFirstColumn="0" w:firstRowLastColumn="0" w:lastRowFirstColumn="0" w:lastRowLastColumn="0"/>
-            </w:pPr>
-          </w:p>
-        </w:tc>
-      </w:tr>
-      <w:tr>
-        <w:trPr>
-          <w:cnfStyle w:val="000000100000" w:firstRow="0" w:lastRow="0" w:firstColumn="0" w:lastColumn="0" w:oddVBand="0" w:evenVBand="0" w:oddHBand="1" w:evenHBand="0" w:firstRowFirstColumn="0" w:firstRowLastColumn="0" w:lastRowFirstColumn="0" w:lastRowLastColumn="0"/>
-          <w:cantSplit/>
-        </w:trPr>
-        <w:tc>
-          <w:tcPr>
-            <w:cnfStyle w:val="001000000000" w:firstRow="0" w:lastRow="0" w:firstColumn="1" w:lastColumn="0" w:oddVBand="0" w:evenVBand="0" w:oddHBand="0" w:evenHBand="0" w:firstRowFirstColumn="0" w:firstRowLastColumn="0" w:lastRowFirstColumn="0" w:lastRowLastColumn="0"/>
-            <w:tcW w:w="3549" w:type="dxa"/>
-          </w:tcPr>
-          <w:p>
-            <w:r>
-              <w:t xml:space="preserve">Implement power meter </w:t>
-            </w:r>
-          </w:p>
-        </w:tc>
-        <w:tc>
-          <w:tcPr>
-            <w:tcW w:w="989" w:type="dxa"/>
-          </w:tcPr>
-          <w:p>
-            <w:pPr>
-              <w:cnfStyle w:val="000000100000" w:firstRow="0" w:lastRow="0" w:firstColumn="0" w:lastColumn="0" w:oddVBand="0" w:evenVBand="0" w:oddHBand="1" w:evenHBand="0" w:firstRowFirstColumn="0" w:firstRowLastColumn="0" w:lastRowFirstColumn="0" w:lastRowLastColumn="0"/>
-            </w:pPr>
-          </w:p>
-        </w:tc>
-        <w:tc>
-          <w:tcPr>
-            <w:tcW w:w="3580" w:type="dxa"/>
-          </w:tcPr>
-          <w:p>
-            <w:pPr>
-              <w:cnfStyle w:val="000000100000" w:firstRow="0" w:lastRow="0" w:firstColumn="0" w:lastColumn="0" w:oddVBand="0" w:evenVBand="0" w:oddHBand="1" w:evenHBand="0" w:firstRowFirstColumn="0" w:firstRowLastColumn="0" w:lastRowFirstColumn="0" w:lastRowLastColumn="0"/>
-            </w:pPr>
-          </w:p>
-        </w:tc>
-        <w:tc>
-          <w:tcPr>
-            <w:tcW w:w="1646" w:type="dxa"/>
-          </w:tcPr>
-          <w:p>
-            <w:pPr>
-              <w:jc w:val="center"/>
-              <w:cnfStyle w:val="000000100000" w:firstRow="0" w:lastRow="0" w:firstColumn="0" w:lastColumn="0" w:oddVBand="0" w:evenVBand="0" w:oddHBand="1" w:evenHBand="0" w:firstRowFirstColumn="0" w:firstRowLastColumn="0" w:lastRowFirstColumn="0" w:lastRowLastColumn="0"/>
-            </w:pPr>
-          </w:p>
-        </w:tc>
-      </w:tr>
-      <w:tr>
-        <w:trPr>
-          <w:cantSplit/>
-        </w:trPr>
-        <w:tc>
-          <w:tcPr>
-            <w:cnfStyle w:val="001000000000" w:firstRow="0" w:lastRow="0" w:firstColumn="1" w:lastColumn="0" w:oddVBand="0" w:evenVBand="0" w:oddHBand="0" w:evenHBand="0" w:firstRowFirstColumn="0" w:firstRowLastColumn="0" w:lastRowFirstColumn="0" w:lastRowLastColumn="0"/>
-            <w:tcW w:w="3549" w:type="dxa"/>
-          </w:tcPr>
-          <w:p>
-            <w:r>
-              <w:t>Implement shooting puck at appropriate power and direction</w:t>
-            </w:r>
-          </w:p>
-        </w:tc>
-        <w:tc>
-          <w:tcPr>
-            <w:tcW w:w="989" w:type="dxa"/>
-          </w:tcPr>
-          <w:p>
-            <w:pPr>
-              <w:cnfStyle w:val="000000000000" w:firstRow="0" w:lastRow="0" w:firstColumn="0" w:lastColumn="0" w:oddVBand="0" w:evenVBand="0" w:oddHBand="0" w:evenHBand="0" w:firstRowFirstColumn="0" w:firstRowLastColumn="0" w:lastRowFirstColumn="0" w:lastRowLastColumn="0"/>
-            </w:pPr>
-          </w:p>
-        </w:tc>
-        <w:tc>
-          <w:tcPr>
-            <w:tcW w:w="3580" w:type="dxa"/>
-          </w:tcPr>
-          <w:p>
-            <w:pPr>
-              <w:cnfStyle w:val="000000000000" w:firstRow="0" w:lastRow="0" w:firstColumn="0" w:lastColumn="0" w:oddVBand="0" w:evenVBand="0" w:oddHBand="0" w:evenHBand="0" w:firstRowFirstColumn="0" w:firstRowLastColumn="0" w:lastRowFirstColumn="0" w:lastRowLastColumn="0"/>
-            </w:pPr>
-            <w:r>
-              <w:t>Camera follows shot puck</w:t>
-            </w:r>
-          </w:p>
-        </w:tc>
-        <w:tc>
-          <w:tcPr>
-            <w:tcW w:w="1646" w:type="dxa"/>
-          </w:tcPr>
-          <w:p>
-            <w:pPr>
-              <w:jc w:val="center"/>
-              <w:cnfStyle w:val="000000000000" w:firstRow="0" w:lastRow="0" w:firstColumn="0" w:lastColumn="0" w:oddVBand="0" w:evenVBand="0" w:oddHBand="0" w:evenHBand="0" w:firstRowFirstColumn="0" w:firstRowLastColumn="0" w:lastRowFirstColumn="0" w:lastRowLastColumn="0"/>
-            </w:pPr>
-          </w:p>
-        </w:tc>
-      </w:tr>
-      <w:tr>
-        <w:trPr>
-          <w:cnfStyle w:val="000000100000" w:firstRow="0" w:lastRow="0" w:firstColumn="0" w:lastColumn="0" w:oddVBand="0" w:evenVBand="0" w:oddHBand="1" w:evenHBand="0" w:firstRowFirstColumn="0" w:firstRowLastColumn="0" w:lastRowFirstColumn="0" w:lastRowLastColumn="0"/>
-          <w:cantSplit/>
-        </w:trPr>
-        <w:tc>
-          <w:tcPr>
-            <w:cnfStyle w:val="001000000000" w:firstRow="0" w:lastRow="0" w:firstColumn="1" w:lastColumn="0" w:oddVBand="0" w:evenVBand="0" w:oddHBand="0" w:evenHBand="0" w:firstRowFirstColumn="0" w:firstRowLastColumn="0" w:lastRowFirstColumn="0" w:lastRowLastColumn="0"/>
-            <w:tcW w:w="3549" w:type="dxa"/>
-          </w:tcPr>
-          <w:p>
-            <w:r>
-              <w:t>Implement puck reset button and auto-reset if puck falls off of battlefield</w:t>
-            </w:r>
-          </w:p>
-        </w:tc>
-        <w:tc>
-          <w:tcPr>
-            <w:tcW w:w="989" w:type="dxa"/>
-          </w:tcPr>
-          <w:p>
-            <w:pPr>
-              <w:cnfStyle w:val="000000100000" w:firstRow="0" w:lastRow="0" w:firstColumn="0" w:lastColumn="0" w:oddVBand="0" w:evenVBand="0" w:oddHBand="1" w:evenHBand="0" w:firstRowFirstColumn="0" w:firstRowLastColumn="0" w:lastRowFirstColumn="0" w:lastRowLastColumn="0"/>
-            </w:pPr>
-          </w:p>
-        </w:tc>
-        <w:tc>
-          <w:tcPr>
-            <w:tcW w:w="3580" w:type="dxa"/>
-          </w:tcPr>
-          <w:p>
-            <w:pPr>
-              <w:cnfStyle w:val="000000100000" w:firstRow="0" w:lastRow="0" w:firstColumn="0" w:lastColumn="0" w:oddVBand="0" w:evenVBand="0" w:oddHBand="1" w:evenHBand="0" w:firstRowFirstColumn="0" w:firstRowLastColumn="0" w:lastRowFirstColumn="0" w:lastRowLastColumn="0"/>
-            </w:pPr>
-          </w:p>
-        </w:tc>
-        <w:tc>
-          <w:tcPr>
-            <w:tcW w:w="1646" w:type="dxa"/>
-          </w:tcPr>
-          <w:p>
-            <w:pPr>
-              <w:jc w:val="center"/>
-              <w:cnfStyle w:val="000000100000" w:firstRow="0" w:lastRow="0" w:firstColumn="0" w:lastColumn="0" w:oddVBand="0" w:evenVBand="0" w:oddHBand="1" w:evenHBand="0" w:firstRowFirstColumn="0" w:firstRowLastColumn="0" w:lastRowFirstColumn="0" w:lastRowLastColumn="0"/>
-            </w:pPr>
-          </w:p>
-        </w:tc>
-      </w:tr>
-      <w:tr>
-        <w:trPr>
-          <w:cantSplit/>
-        </w:trPr>
-        <w:tc>
-          <w:tcPr>
-            <w:cnfStyle w:val="001000000000" w:firstRow="0" w:lastRow="0" w:firstColumn="1" w:lastColumn="0" w:oddVBand="0" w:evenVBand="0" w:oddHBand="0" w:evenHBand="0" w:firstRowFirstColumn="0" w:firstRowLastColumn="0" w:lastRowFirstColumn="0" w:lastRowLastColumn="0"/>
-            <w:tcW w:w="3549" w:type="dxa"/>
-          </w:tcPr>
-          <w:p>
-            <w:r>
-              <w:t>Implement puck reset in enemy “end zone”</w:t>
-            </w:r>
-          </w:p>
-        </w:tc>
-        <w:tc>
-          <w:tcPr>
-            <w:tcW w:w="989" w:type="dxa"/>
-          </w:tcPr>
-          <w:p>
-            <w:pPr>
-              <w:cnfStyle w:val="000000000000" w:firstRow="0" w:lastRow="0" w:firstColumn="0" w:lastColumn="0" w:oddVBand="0" w:evenVBand="0" w:oddHBand="0" w:evenHBand="0" w:firstRowFirstColumn="0" w:firstRowLastColumn="0" w:lastRowFirstColumn="0" w:lastRowLastColumn="0"/>
-            </w:pPr>
-          </w:p>
-        </w:tc>
-        <w:tc>
-          <w:tcPr>
-            <w:tcW w:w="3580" w:type="dxa"/>
-          </w:tcPr>
-          <w:p>
-            <w:pPr>
-              <w:cnfStyle w:val="000000000000" w:firstRow="0" w:lastRow="0" w:firstColumn="0" w:lastColumn="0" w:oddVBand="0" w:evenVBand="0" w:oddHBand="0" w:evenHBand="0" w:firstRowFirstColumn="0" w:firstRowLastColumn="0" w:lastRowFirstColumn="0" w:lastRowLastColumn="0"/>
-            </w:pPr>
-          </w:p>
-        </w:tc>
-        <w:tc>
-          <w:tcPr>
-            <w:tcW w:w="1646" w:type="dxa"/>
-          </w:tcPr>
-          <w:p>
-            <w:pPr>
-              <w:jc w:val="center"/>
-              <w:cnfStyle w:val="000000000000" w:firstRow="0" w:lastRow="0" w:firstColumn="0" w:lastColumn="0" w:oddVBand="0" w:evenVBand="0" w:oddHBand="0" w:evenHBand="0" w:firstRowFirstColumn="0" w:firstRowLastColumn="0" w:lastRowFirstColumn="0" w:lastRowLastColumn="0"/>
-            </w:pPr>
-          </w:p>
-        </w:tc>
-      </w:tr>
-      <w:tr>
-        <w:trPr>
-          <w:cnfStyle w:val="000000100000" w:firstRow="0" w:lastRow="0" w:firstColumn="0" w:lastColumn="0" w:oddVBand="0" w:evenVBand="0" w:oddHBand="1" w:evenHBand="0" w:firstRowFirstColumn="0" w:firstRowLastColumn="0" w:lastRowFirstColumn="0" w:lastRowLastColumn="0"/>
-          <w:cantSplit/>
-        </w:trPr>
-        <w:tc>
-          <w:tcPr>
-            <w:cnfStyle w:val="001000000000" w:firstRow="0" w:lastRow="0" w:firstColumn="1" w:lastColumn="0" w:oddVBand="0" w:evenVBand="0" w:oddHBand="0" w:evenHBand="0" w:firstRowFirstColumn="0" w:firstRowLastColumn="0" w:lastRowFirstColumn="0" w:lastRowLastColumn="0"/>
-            <w:tcW w:w="3549" w:type="dxa"/>
-          </w:tcPr>
-          <w:p>
-            <w:r>
-              <w:t xml:space="preserve">Implement aim </w:t>
-            </w:r>
-            <w:r>
-              <w:t>windows</w:t>
-            </w:r>
-          </w:p>
-        </w:tc>
-        <w:tc>
-          <w:tcPr>
-            <w:tcW w:w="989" w:type="dxa"/>
-          </w:tcPr>
-          <w:p>
-            <w:pPr>
-              <w:cnfStyle w:val="000000100000" w:firstRow="0" w:lastRow="0" w:firstColumn="0" w:lastColumn="0" w:oddVBand="0" w:evenVBand="0" w:oddHBand="1" w:evenHBand="0" w:firstRowFirstColumn="0" w:firstRowLastColumn="0" w:lastRowFirstColumn="0" w:lastRowLastColumn="0"/>
-            </w:pPr>
-          </w:p>
-        </w:tc>
-        <w:tc>
-          <w:tcPr>
-            <w:tcW w:w="3580" w:type="dxa"/>
-          </w:tcPr>
-          <w:p>
-            <w:pPr>
-              <w:cnfStyle w:val="000000100000" w:firstRow="0" w:lastRow="0" w:firstColumn="0" w:lastColumn="0" w:oddVBand="0" w:evenVBand="0" w:oddHBand="1" w:evenHBand="0" w:firstRowFirstColumn="0" w:firstRowLastColumn="0" w:lastRowFirstColumn="0" w:lastRowLastColumn="0"/>
-            </w:pPr>
-            <w:r>
-              <w:t xml:space="preserve">Alternate views to help aiming </w:t>
-            </w:r>
-          </w:p>
-        </w:tc>
-        <w:tc>
-          <w:tcPr>
-            <w:tcW w:w="1646" w:type="dxa"/>
-          </w:tcPr>
-          <w:p>
-            <w:pPr>
-              <w:jc w:val="center"/>
-              <w:cnfStyle w:val="000000100000" w:firstRow="0" w:lastRow="0" w:firstColumn="0" w:lastColumn="0" w:oddVBand="0" w:evenVBand="0" w:oddHBand="1" w:evenHBand="0" w:firstRowFirstColumn="0" w:firstRowLastColumn="0" w:lastRowFirstColumn="0" w:lastRowLastColumn="0"/>
-            </w:pPr>
-          </w:p>
-        </w:tc>
-      </w:tr>
-      <w:tr>
-        <w:trPr>
-          <w:cantSplit/>
-        </w:trPr>
-        <w:tc>
-          <w:tcPr>
-            <w:cnfStyle w:val="001000000000" w:firstRow="0" w:lastRow="0" w:firstColumn="1" w:lastColumn="0" w:oddVBand="0" w:evenVBand="0" w:oddHBand="0" w:evenHBand="0" w:firstRowFirstColumn="0" w:firstRowLastColumn="0" w:lastRowFirstColumn="0" w:lastRowLastColumn="0"/>
-            <w:tcW w:w="3549" w:type="dxa"/>
-          </w:tcPr>
-          <w:p>
-            <w:r>
-              <w:t>Implement aim arrow</w:t>
-            </w:r>
-          </w:p>
-        </w:tc>
-        <w:tc>
-          <w:tcPr>
-            <w:tcW w:w="989" w:type="dxa"/>
-          </w:tcPr>
-          <w:p>
-            <w:pPr>
-              <w:cnfStyle w:val="000000000000" w:firstRow="0" w:lastRow="0" w:firstColumn="0" w:lastColumn="0" w:oddVBand="0" w:evenVBand="0" w:oddHBand="0" w:evenHBand="0" w:firstRowFirstColumn="0" w:firstRowLastColumn="0" w:lastRowFirstColumn="0" w:lastRowLastColumn="0"/>
-            </w:pPr>
-            <w:r>
-              <w:t>9/06/13</w:t>
-            </w:r>
-          </w:p>
-        </w:tc>
-        <w:tc>
-          <w:tcPr>
-            <w:tcW w:w="3580" w:type="dxa"/>
-          </w:tcPr>
-          <w:p>
-            <w:pPr>
-              <w:cnfStyle w:val="000000000000" w:firstRow="0" w:lastRow="0" w:firstColumn="0" w:lastColumn="0" w:oddVBand="0" w:evenVBand="0" w:oddHBand="0" w:evenHBand="0" w:firstRowFirstColumn="0" w:firstRowLastColumn="0" w:lastRowFirstColumn="0" w:lastRowLastColumn="0"/>
-            </w:pPr>
-            <w:r>
-              <w:t>Aim arrow only appears in aim windows</w:t>
+              <w:t xml:space="preserve">Aim camera </w:t>
+            </w:r>
+            <w:r>
+              <w:t>is attached to puck, over the shoulder view</w:t>
             </w:r>
           </w:p>
         </w:tc>
         <w:sdt>
           <w:sdtPr>
-            <w:id w:val="-295532617"/>
+            <w:id w:val="-1795203004"/>
             <w14:checkbox>
               <w14:checked w14:val="1"/>
               <w14:checkedState w14:val="2612" w14:font="MS Gothic"/>
@@ -3364,7 +3077,7 @@
           </w:tcPr>
           <w:p>
             <w:r>
-              <w:t>Build brick wall in front of enemy king</w:t>
+              <w:t xml:space="preserve">Implement power meter </w:t>
             </w:r>
           </w:p>
         </w:tc>
@@ -3376,6 +3089,9 @@
             <w:pPr>
               <w:cnfStyle w:val="000000100000" w:firstRow="0" w:lastRow="0" w:firstColumn="0" w:lastColumn="0" w:oddVBand="0" w:evenVBand="0" w:oddHBand="1" w:evenHBand="0" w:firstRowFirstColumn="0" w:firstRowLastColumn="0" w:lastRowFirstColumn="0" w:lastRowLastColumn="0"/>
             </w:pPr>
+            <w:r>
+              <w:t>9/07/13</w:t>
+            </w:r>
           </w:p>
         </w:tc>
         <w:tc>
@@ -3388,16 +3104,35 @@
             </w:pPr>
           </w:p>
         </w:tc>
-        <w:tc>
-          <w:tcPr>
-            <w:tcW w:w="1646" w:type="dxa"/>
-          </w:tcPr>
-          <w:p>
-            <w:pPr>
-              <w:cnfStyle w:val="000000100000" w:firstRow="0" w:lastRow="0" w:firstColumn="0" w:lastColumn="0" w:oddVBand="0" w:evenVBand="0" w:oddHBand="1" w:evenHBand="0" w:firstRowFirstColumn="0" w:firstRowLastColumn="0" w:lastRowFirstColumn="0" w:lastRowLastColumn="0"/>
-            </w:pPr>
-          </w:p>
-        </w:tc>
+        <w:sdt>
+          <w:sdtPr>
+            <w:id w:val="-898052757"/>
+            <w14:checkbox>
+              <w14:checked w14:val="1"/>
+              <w14:checkedState w14:val="2612" w14:font="MS Gothic"/>
+              <w14:uncheckedState w14:val="2610" w14:font="MS Gothic"/>
+            </w14:checkbox>
+          </w:sdtPr>
+          <w:sdtContent>
+            <w:tc>
+              <w:tcPr>
+                <w:tcW w:w="1646" w:type="dxa"/>
+              </w:tcPr>
+              <w:p>
+                <w:pPr>
+                  <w:jc w:val="center"/>
+                  <w:cnfStyle w:val="000000100000" w:firstRow="0" w:lastRow="0" w:firstColumn="0" w:lastColumn="0" w:oddVBand="0" w:evenVBand="0" w:oddHBand="1" w:evenHBand="0" w:firstRowFirstColumn="0" w:firstRowLastColumn="0" w:lastRowFirstColumn="0" w:lastRowLastColumn="0"/>
+                </w:pPr>
+                <w:r>
+                  <w:rPr>
+                    <w:rFonts w:ascii="MS Gothic" w:eastAsia="MS Gothic" w:hAnsi="MS Gothic" w:hint="eastAsia"/>
+                  </w:rPr>
+                  <w:t>☒</w:t>
+                </w:r>
+              </w:p>
+            </w:tc>
+          </w:sdtContent>
+        </w:sdt>
       </w:tr>
       <w:tr>
         <w:trPr>
@@ -3410,7 +3145,7 @@
           </w:tcPr>
           <w:p>
             <w:r>
-              <w:t>Playtest and adjust physics so bricks behave as expected</w:t>
+              <w:t>Implement shooting puck at appropriate power and direction</w:t>
             </w:r>
           </w:p>
         </w:tc>
@@ -3422,6 +3157,9 @@
             <w:pPr>
               <w:cnfStyle w:val="000000000000" w:firstRow="0" w:lastRow="0" w:firstColumn="0" w:lastColumn="0" w:oddVBand="0" w:evenVBand="0" w:oddHBand="0" w:evenHBand="0" w:firstRowFirstColumn="0" w:firstRowLastColumn="0" w:lastRowFirstColumn="0" w:lastRowLastColumn="0"/>
             </w:pPr>
+            <w:r>
+              <w:t>9/07/13</w:t>
+            </w:r>
           </w:p>
         </w:tc>
         <w:tc>
@@ -3432,19 +3170,40 @@
             <w:pPr>
               <w:cnfStyle w:val="000000000000" w:firstRow="0" w:lastRow="0" w:firstColumn="0" w:lastColumn="0" w:oddVBand="0" w:evenVBand="0" w:oddHBand="0" w:evenHBand="0" w:firstRowFirstColumn="0" w:firstRowLastColumn="0" w:lastRowFirstColumn="0" w:lastRowLastColumn="0"/>
             </w:pPr>
-          </w:p>
-        </w:tc>
-        <w:tc>
-          <w:tcPr>
-            <w:tcW w:w="1646" w:type="dxa"/>
-          </w:tcPr>
-          <w:p>
-            <w:pPr>
-              <w:jc w:val="center"/>
-              <w:cnfStyle w:val="000000000000" w:firstRow="0" w:lastRow="0" w:firstColumn="0" w:lastColumn="0" w:oddVBand="0" w:evenVBand="0" w:oddHBand="0" w:evenHBand="0" w:firstRowFirstColumn="0" w:firstRowLastColumn="0" w:lastRowFirstColumn="0" w:lastRowLastColumn="0"/>
-            </w:pPr>
-          </w:p>
-        </w:tc>
+            <w:r>
+              <w:t>Camera looks at shot but doesn’t follow yet</w:t>
+            </w:r>
+          </w:p>
+        </w:tc>
+        <w:sdt>
+          <w:sdtPr>
+            <w:id w:val="-447241796"/>
+            <w14:checkbox>
+              <w14:checked w14:val="1"/>
+              <w14:checkedState w14:val="2612" w14:font="MS Gothic"/>
+              <w14:uncheckedState w14:val="2610" w14:font="MS Gothic"/>
+            </w14:checkbox>
+          </w:sdtPr>
+          <w:sdtContent>
+            <w:tc>
+              <w:tcPr>
+                <w:tcW w:w="1646" w:type="dxa"/>
+              </w:tcPr>
+              <w:p>
+                <w:pPr>
+                  <w:jc w:val="center"/>
+                  <w:cnfStyle w:val="000000000000" w:firstRow="0" w:lastRow="0" w:firstColumn="0" w:lastColumn="0" w:oddVBand="0" w:evenVBand="0" w:oddHBand="0" w:evenHBand="0" w:firstRowFirstColumn="0" w:firstRowLastColumn="0" w:lastRowFirstColumn="0" w:lastRowLastColumn="0"/>
+                </w:pPr>
+                <w:r>
+                  <w:rPr>
+                    <w:rFonts w:ascii="MS Gothic" w:eastAsia="MS Gothic" w:hAnsi="MS Gothic" w:hint="eastAsia"/>
+                  </w:rPr>
+                  <w:t>☒</w:t>
+                </w:r>
+              </w:p>
+            </w:tc>
+          </w:sdtContent>
+        </w:sdt>
       </w:tr>
       <w:tr>
         <w:trPr>
@@ -3456,7 +3215,11 @@
             <w:cnfStyle w:val="001000000000" w:firstRow="0" w:lastRow="0" w:firstColumn="1" w:lastColumn="0" w:oddVBand="0" w:evenVBand="0" w:oddHBand="0" w:evenHBand="0" w:firstRowFirstColumn="0" w:firstRowLastColumn="0" w:lastRowFirstColumn="0" w:lastRowLastColumn="0"/>
             <w:tcW w:w="3549" w:type="dxa"/>
           </w:tcPr>
-          <w:p/>
+          <w:p>
+            <w:r>
+              <w:t>Implement puck reset button and auto-reset if puck falls off of battlefield</w:t>
+            </w:r>
+          </w:p>
         </w:tc>
         <w:tc>
           <w:tcPr>
@@ -3466,6 +3229,9 @@
             <w:pPr>
               <w:cnfStyle w:val="000000100000" w:firstRow="0" w:lastRow="0" w:firstColumn="0" w:lastColumn="0" w:oddVBand="0" w:evenVBand="0" w:oddHBand="1" w:evenHBand="0" w:firstRowFirstColumn="0" w:firstRowLastColumn="0" w:lastRowFirstColumn="0" w:lastRowLastColumn="0"/>
             </w:pPr>
+            <w:r>
+              <w:t>9/07/13</w:t>
+            </w:r>
           </w:p>
         </w:tc>
         <w:tc>
@@ -3478,17 +3244,35 @@
             </w:pPr>
           </w:p>
         </w:tc>
-        <w:tc>
-          <w:tcPr>
-            <w:tcW w:w="1646" w:type="dxa"/>
-          </w:tcPr>
-          <w:p>
-            <w:pPr>
-              <w:jc w:val="center"/>
-              <w:cnfStyle w:val="000000100000" w:firstRow="0" w:lastRow="0" w:firstColumn="0" w:lastColumn="0" w:oddVBand="0" w:evenVBand="0" w:oddHBand="1" w:evenHBand="0" w:firstRowFirstColumn="0" w:firstRowLastColumn="0" w:lastRowFirstColumn="0" w:lastRowLastColumn="0"/>
-            </w:pPr>
-          </w:p>
-        </w:tc>
+        <w:sdt>
+          <w:sdtPr>
+            <w:id w:val="-506900866"/>
+            <w14:checkbox>
+              <w14:checked w14:val="1"/>
+              <w14:checkedState w14:val="2612" w14:font="MS Gothic"/>
+              <w14:uncheckedState w14:val="2610" w14:font="MS Gothic"/>
+            </w14:checkbox>
+          </w:sdtPr>
+          <w:sdtContent>
+            <w:tc>
+              <w:tcPr>
+                <w:tcW w:w="1646" w:type="dxa"/>
+              </w:tcPr>
+              <w:p>
+                <w:pPr>
+                  <w:jc w:val="center"/>
+                  <w:cnfStyle w:val="000000100000" w:firstRow="0" w:lastRow="0" w:firstColumn="0" w:lastColumn="0" w:oddVBand="0" w:evenVBand="0" w:oddHBand="1" w:evenHBand="0" w:firstRowFirstColumn="0" w:firstRowLastColumn="0" w:lastRowFirstColumn="0" w:lastRowLastColumn="0"/>
+                </w:pPr>
+                <w:r>
+                  <w:rPr>
+                    <w:rFonts w:ascii="MS Gothic" w:eastAsia="MS Gothic" w:hAnsi="MS Gothic" w:hint="eastAsia"/>
+                  </w:rPr>
+                  <w:t>☒</w:t>
+                </w:r>
+              </w:p>
+            </w:tc>
+          </w:sdtContent>
+        </w:sdt>
       </w:tr>
       <w:tr>
         <w:trPr>
@@ -3499,7 +3283,11 @@
             <w:cnfStyle w:val="001000000000" w:firstRow="0" w:lastRow="0" w:firstColumn="1" w:lastColumn="0" w:oddVBand="0" w:evenVBand="0" w:oddHBand="0" w:evenHBand="0" w:firstRowFirstColumn="0" w:firstRowLastColumn="0" w:lastRowFirstColumn="0" w:lastRowLastColumn="0"/>
             <w:tcW w:w="3549" w:type="dxa"/>
           </w:tcPr>
-          <w:p/>
+          <w:p>
+            <w:r>
+              <w:t>Implement puck reset in enemy “end zone”</w:t>
+            </w:r>
+          </w:p>
         </w:tc>
         <w:tc>
           <w:tcPr>
@@ -3543,7 +3331,11 @@
             <w:cnfStyle w:val="001000000000" w:firstRow="0" w:lastRow="0" w:firstColumn="1" w:lastColumn="0" w:oddVBand="0" w:evenVBand="0" w:oddHBand="0" w:evenHBand="0" w:firstRowFirstColumn="0" w:firstRowLastColumn="0" w:lastRowFirstColumn="0" w:lastRowLastColumn="0"/>
             <w:tcW w:w="3549" w:type="dxa"/>
           </w:tcPr>
-          <w:p/>
+          <w:p>
+            <w:r>
+              <w:t>Implement aim arrow</w:t>
+            </w:r>
+          </w:p>
         </w:tc>
         <w:tc>
           <w:tcPr>
@@ -3553,6 +3345,9 @@
             <w:pPr>
               <w:cnfStyle w:val="000000100000" w:firstRow="0" w:lastRow="0" w:firstColumn="0" w:lastColumn="0" w:oddVBand="0" w:evenVBand="0" w:oddHBand="1" w:evenHBand="0" w:firstRowFirstColumn="0" w:firstRowLastColumn="0" w:lastRowFirstColumn="0" w:lastRowLastColumn="0"/>
             </w:pPr>
+            <w:r>
+              <w:t>9/06/13</w:t>
+            </w:r>
           </w:p>
         </w:tc>
         <w:tc>
@@ -3563,6 +3358,148 @@
             <w:pPr>
               <w:cnfStyle w:val="000000100000" w:firstRow="0" w:lastRow="0" w:firstColumn="0" w:lastColumn="0" w:oddVBand="0" w:evenVBand="0" w:oddHBand="1" w:evenHBand="0" w:firstRowFirstColumn="0" w:firstRowLastColumn="0" w:lastRowFirstColumn="0" w:lastRowLastColumn="0"/>
             </w:pPr>
+            <w:r>
+              <w:t>Aim arrow only appears in aim windows</w:t>
+            </w:r>
+          </w:p>
+        </w:tc>
+        <w:sdt>
+          <w:sdtPr>
+            <w:id w:val="-295532617"/>
+            <w14:checkbox>
+              <w14:checked w14:val="1"/>
+              <w14:checkedState w14:val="2612" w14:font="MS Gothic"/>
+              <w14:uncheckedState w14:val="2610" w14:font="MS Gothic"/>
+            </w14:checkbox>
+          </w:sdtPr>
+          <w:sdtEndPr/>
+          <w:sdtContent>
+            <w:tc>
+              <w:tcPr>
+                <w:tcW w:w="1646" w:type="dxa"/>
+              </w:tcPr>
+              <w:p>
+                <w:pPr>
+                  <w:jc w:val="center"/>
+                  <w:cnfStyle w:val="000000100000" w:firstRow="0" w:lastRow="0" w:firstColumn="0" w:lastColumn="0" w:oddVBand="0" w:evenVBand="0" w:oddHBand="1" w:evenHBand="0" w:firstRowFirstColumn="0" w:firstRowLastColumn="0" w:lastRowFirstColumn="0" w:lastRowLastColumn="0"/>
+                </w:pPr>
+                <w:r>
+                  <w:rPr>
+                    <w:rFonts w:ascii="MS Gothic" w:eastAsia="MS Gothic" w:hAnsi="MS Gothic" w:hint="eastAsia"/>
+                  </w:rPr>
+                  <w:t>☒</w:t>
+                </w:r>
+              </w:p>
+            </w:tc>
+          </w:sdtContent>
+        </w:sdt>
+      </w:tr>
+      <w:tr>
+        <w:trPr>
+          <w:cantSplit/>
+        </w:trPr>
+        <w:tc>
+          <w:tcPr>
+            <w:cnfStyle w:val="001000000000" w:firstRow="0" w:lastRow="0" w:firstColumn="1" w:lastColumn="0" w:oddVBand="0" w:evenVBand="0" w:oddHBand="0" w:evenHBand="0" w:firstRowFirstColumn="0" w:firstRowLastColumn="0" w:lastRowFirstColumn="0" w:lastRowLastColumn="0"/>
+            <w:tcW w:w="3549" w:type="dxa"/>
+          </w:tcPr>
+          <w:p>
+            <w:r>
+              <w:t>Implement target indicator</w:t>
+            </w:r>
+          </w:p>
+        </w:tc>
+        <w:tc>
+          <w:tcPr>
+            <w:tcW w:w="989" w:type="dxa"/>
+          </w:tcPr>
+          <w:p>
+            <w:pPr>
+              <w:cnfStyle w:val="000000000000" w:firstRow="0" w:lastRow="0" w:firstColumn="0" w:lastColumn="0" w:oddVBand="0" w:evenVBand="0" w:oddHBand="0" w:evenHBand="0" w:firstRowFirstColumn="0" w:firstRowLastColumn="0" w:lastRowFirstColumn="0" w:lastRowLastColumn="0"/>
+            </w:pPr>
+            <w:r>
+              <w:t>9/07/13</w:t>
+            </w:r>
+          </w:p>
+        </w:tc>
+        <w:tc>
+          <w:tcPr>
+            <w:tcW w:w="3580" w:type="dxa"/>
+          </w:tcPr>
+          <w:p>
+            <w:pPr>
+              <w:cnfStyle w:val="000000000000" w:firstRow="0" w:lastRow="0" w:firstColumn="0" w:lastColumn="0" w:oddVBand="0" w:evenVBand="0" w:oddHBand="0" w:evenHBand="0" w:firstRowFirstColumn="0" w:firstRowLastColumn="0" w:lastRowFirstColumn="0" w:lastRowLastColumn="0"/>
+            </w:pPr>
+            <w:r>
+              <w:t>Indicator to king location</w:t>
+            </w:r>
+          </w:p>
+        </w:tc>
+        <w:sdt>
+          <w:sdtPr>
+            <w:id w:val="-1756434394"/>
+            <w14:checkbox>
+              <w14:checked w14:val="1"/>
+              <w14:checkedState w14:val="2612" w14:font="MS Gothic"/>
+              <w14:uncheckedState w14:val="2610" w14:font="MS Gothic"/>
+            </w14:checkbox>
+          </w:sdtPr>
+          <w:sdtEndPr/>
+          <w:sdtContent>
+            <w:tc>
+              <w:tcPr>
+                <w:tcW w:w="1646" w:type="dxa"/>
+              </w:tcPr>
+              <w:p>
+                <w:pPr>
+                  <w:jc w:val="center"/>
+                  <w:cnfStyle w:val="000000000000" w:firstRow="0" w:lastRow="0" w:firstColumn="0" w:lastColumn="0" w:oddVBand="0" w:evenVBand="0" w:oddHBand="0" w:evenHBand="0" w:firstRowFirstColumn="0" w:firstRowLastColumn="0" w:lastRowFirstColumn="0" w:lastRowLastColumn="0"/>
+                </w:pPr>
+                <w:r>
+                  <w:rPr>
+                    <w:rFonts w:ascii="MS Gothic" w:eastAsia="MS Gothic" w:hAnsi="MS Gothic" w:hint="eastAsia"/>
+                  </w:rPr>
+                  <w:t>☒</w:t>
+                </w:r>
+              </w:p>
+            </w:tc>
+          </w:sdtContent>
+        </w:sdt>
+      </w:tr>
+      <w:tr>
+        <w:trPr>
+          <w:cnfStyle w:val="000000100000" w:firstRow="0" w:lastRow="0" w:firstColumn="0" w:lastColumn="0" w:oddVBand="0" w:evenVBand="0" w:oddHBand="1" w:evenHBand="0" w:firstRowFirstColumn="0" w:firstRowLastColumn="0" w:lastRowFirstColumn="0" w:lastRowLastColumn="0"/>
+          <w:cantSplit/>
+        </w:trPr>
+        <w:tc>
+          <w:tcPr>
+            <w:cnfStyle w:val="001000000000" w:firstRow="0" w:lastRow="0" w:firstColumn="1" w:lastColumn="0" w:oddVBand="0" w:evenVBand="0" w:oddHBand="0" w:evenHBand="0" w:firstRowFirstColumn="0" w:firstRowLastColumn="0" w:lastRowFirstColumn="0" w:lastRowLastColumn="0"/>
+            <w:tcW w:w="3549" w:type="dxa"/>
+          </w:tcPr>
+          <w:p>
+            <w:r>
+              <w:t>Build brick wall in front of enemy king</w:t>
+            </w:r>
+          </w:p>
+        </w:tc>
+        <w:tc>
+          <w:tcPr>
+            <w:tcW w:w="989" w:type="dxa"/>
+          </w:tcPr>
+          <w:p>
+            <w:pPr>
+              <w:cnfStyle w:val="000000100000" w:firstRow="0" w:lastRow="0" w:firstColumn="0" w:lastColumn="0" w:oddVBand="0" w:evenVBand="0" w:oddHBand="1" w:evenHBand="0" w:firstRowFirstColumn="0" w:firstRowLastColumn="0" w:lastRowFirstColumn="0" w:lastRowLastColumn="0"/>
+            </w:pPr>
+          </w:p>
+        </w:tc>
+        <w:tc>
+          <w:tcPr>
+            <w:tcW w:w="3580" w:type="dxa"/>
+          </w:tcPr>
+          <w:p>
+            <w:pPr>
+              <w:cnfStyle w:val="000000100000" w:firstRow="0" w:lastRow="0" w:firstColumn="0" w:lastColumn="0" w:oddVBand="0" w:evenVBand="0" w:oddHBand="1" w:evenHBand="0" w:firstRowFirstColumn="0" w:firstRowLastColumn="0" w:lastRowFirstColumn="0" w:lastRowLastColumn="0"/>
+            </w:pPr>
           </w:p>
         </w:tc>
         <w:tc>
@@ -3571,8 +3508,54 @@
           </w:tcPr>
           <w:p>
             <w:pPr>
+              <w:cnfStyle w:val="000000100000" w:firstRow="0" w:lastRow="0" w:firstColumn="0" w:lastColumn="0" w:oddVBand="0" w:evenVBand="0" w:oddHBand="1" w:evenHBand="0" w:firstRowFirstColumn="0" w:firstRowLastColumn="0" w:lastRowFirstColumn="0" w:lastRowLastColumn="0"/>
+            </w:pPr>
+          </w:p>
+        </w:tc>
+      </w:tr>
+      <w:tr>
+        <w:trPr>
+          <w:cantSplit/>
+        </w:trPr>
+        <w:tc>
+          <w:tcPr>
+            <w:cnfStyle w:val="001000000000" w:firstRow="0" w:lastRow="0" w:firstColumn="1" w:lastColumn="0" w:oddVBand="0" w:evenVBand="0" w:oddHBand="0" w:evenHBand="0" w:firstRowFirstColumn="0" w:firstRowLastColumn="0" w:lastRowFirstColumn="0" w:lastRowLastColumn="0"/>
+            <w:tcW w:w="3549" w:type="dxa"/>
+          </w:tcPr>
+          <w:p>
+            <w:r>
+              <w:t>Playtest and adjust physics so bricks behave as expected</w:t>
+            </w:r>
+          </w:p>
+        </w:tc>
+        <w:tc>
+          <w:tcPr>
+            <w:tcW w:w="989" w:type="dxa"/>
+          </w:tcPr>
+          <w:p>
+            <w:pPr>
+              <w:cnfStyle w:val="000000000000" w:firstRow="0" w:lastRow="0" w:firstColumn="0" w:lastColumn="0" w:oddVBand="0" w:evenVBand="0" w:oddHBand="0" w:evenHBand="0" w:firstRowFirstColumn="0" w:firstRowLastColumn="0" w:lastRowFirstColumn="0" w:lastRowLastColumn="0"/>
+            </w:pPr>
+          </w:p>
+        </w:tc>
+        <w:tc>
+          <w:tcPr>
+            <w:tcW w:w="3580" w:type="dxa"/>
+          </w:tcPr>
+          <w:p>
+            <w:pPr>
+              <w:cnfStyle w:val="000000000000" w:firstRow="0" w:lastRow="0" w:firstColumn="0" w:lastColumn="0" w:oddVBand="0" w:evenVBand="0" w:oddHBand="0" w:evenHBand="0" w:firstRowFirstColumn="0" w:firstRowLastColumn="0" w:lastRowFirstColumn="0" w:lastRowLastColumn="0"/>
+            </w:pPr>
+          </w:p>
+        </w:tc>
+        <w:tc>
+          <w:tcPr>
+            <w:tcW w:w="1646" w:type="dxa"/>
+          </w:tcPr>
+          <w:p>
+            <w:pPr>
               <w:jc w:val="center"/>
-              <w:cnfStyle w:val="000000100000" w:firstRow="0" w:lastRow="0" w:firstColumn="0" w:lastColumn="0" w:oddVBand="0" w:evenVBand="0" w:oddHBand="1" w:evenHBand="0" w:firstRowFirstColumn="0" w:firstRowLastColumn="0" w:lastRowFirstColumn="0" w:lastRowLastColumn="0"/>
+              <w:cnfStyle w:val="000000000000" w:firstRow="0" w:lastRow="0" w:firstColumn="0" w:lastColumn="0" w:oddVBand="0" w:evenVBand="0" w:oddHBand="0" w:evenHBand="0" w:firstRowFirstColumn="0" w:firstRowLastColumn="0" w:lastRowFirstColumn="0" w:lastRowLastColumn="0"/>
             </w:pPr>
           </w:p>
         </w:tc>
@@ -3586,7 +3569,7 @@
           <w:rFonts w:eastAsia="Times New Roman"/>
         </w:rPr>
       </w:pPr>
-      <w:bookmarkStart w:id="8" w:name="_Toc366057521"/>
+      <w:bookmarkStart w:id="8" w:name="_Toc366355643"/>
       <w:r>
         <w:rPr>
           <w:rFonts w:eastAsia="Times New Roman"/>
@@ -3754,7 +3737,7 @@
         <w:rFonts w:eastAsiaTheme="majorEastAsia"/>
         <w:noProof/>
       </w:rPr>
-      <w:t>3</w:t>
+      <w:t>2</w:t>
     </w:r>
     <w:r>
       <w:rPr>
@@ -6074,7 +6057,7 @@
 </file>
 
 <file path=customXml/itemProps1.xml><?xml version="1.0" encoding="utf-8"?>
-<ds:datastoreItem xmlns:ds="http://schemas.openxmlformats.org/officeDocument/2006/customXml" ds:itemID="{7858A88C-D222-4526-AEB1-65E968EF59A4}">
+<ds:datastoreItem xmlns:ds="http://schemas.openxmlformats.org/officeDocument/2006/customXml" ds:itemID="{6795745D-0DB5-43DA-B18A-566303F1FCA3}">
   <ds:schemaRefs>
     <ds:schemaRef ds:uri="http://schemas.openxmlformats.org/officeDocument/2006/bibliography"/>
   </ds:schemaRefs>

</xml_diff>